<commit_message>
some sorting, little work on MS
</commit_message>
<xml_diff>
--- a/MS/introduction.docx
+++ b/MS/introduction.docx
@@ -55,13 +55,7 @@
         <w:t xml:space="preserve">. </w:t>
       </w:r>
       <w:r>
-        <w:t xml:space="preserve">While the historic and </w:t>
-      </w:r>
-      <w:r>
-        <w:t>modern</w:t>
-      </w:r>
-      <w:r>
-        <w:t xml:space="preserve"> motivations for trappi</w:t>
+        <w:t>While the motivations for trappi</w:t>
       </w:r>
       <w:r>
         <w:t>ng</w:t>
@@ -127,7 +121,10 @@
         <w:t xml:space="preserve"> to bolster trap efficacy is t</w:t>
       </w:r>
       <w:r>
-        <w:t>he use of lures or bait</w:t>
+        <w:t>o</w:t>
+      </w:r>
+      <w:r>
+        <w:t xml:space="preserve"> use lures or bait</w:t>
       </w:r>
       <w:r>
         <w:t xml:space="preserve">. </w:t>
@@ -136,10 +133,13 @@
         <w:t xml:space="preserve">The </w:t>
       </w:r>
       <w:r>
-        <w:t xml:space="preserve">motivation to </w:t>
-      </w:r>
-      <w:r>
-        <w:t xml:space="preserve">use </w:t>
+        <w:t xml:space="preserve">motivation </w:t>
+      </w:r>
+      <w:r>
+        <w:t>for</w:t>
+      </w:r>
+      <w:r>
+        <w:t xml:space="preserve"> </w:t>
       </w:r>
       <w:r>
         <w:t>such techniques</w:t>
@@ -217,15 +217,7 @@
         <w:t xml:space="preserve"> </w:t>
       </w:r>
       <w:r>
-        <w:t xml:space="preserve">(as reviewed by </w:t>
-      </w:r>
-      <w:proofErr w:type="spellStart"/>
-      <w:r>
-        <w:t>Schlexer</w:t>
-      </w:r>
-      <w:proofErr w:type="spellEnd"/>
-      <w:r>
-        <w:t xml:space="preserve"> 2008)</w:t>
+        <w:t>(as reviewed by Schlexer 2008)</w:t>
       </w:r>
       <w:r>
         <w:t>.</w:t>
@@ -324,24 +316,11 @@
         <w:t xml:space="preserve"> where we assume the occupancy status for a species is constant, thereby allowing us to quantify if lure increases the chances of detecting a species. </w:t>
       </w:r>
       <w:r>
-        <w:t>We chose to use FAS as it has been suggested to be an effective attractant for a swath of carnivores (</w:t>
-      </w:r>
-      <w:proofErr w:type="spellStart"/>
-      <w:r>
-        <w:t>Schlexer</w:t>
-      </w:r>
-      <w:proofErr w:type="spellEnd"/>
-      <w:r>
-        <w:t xml:space="preserve"> 2008). </w:t>
-      </w:r>
-      <w:r>
-        <w:t xml:space="preserve">We predicted that the use of lures would increase the detectability of </w:t>
-      </w:r>
-      <w:proofErr w:type="spellStart"/>
-      <w:r>
-        <w:t>mesocarnivores</w:t>
-      </w:r>
-      <w:proofErr w:type="spellEnd"/>
+        <w:t xml:space="preserve">We chose to use FAS as it has been suggested to be an effective attractant for a swath of carnivores (Schlexer 2008). </w:t>
+      </w:r>
+      <w:r>
+        <w:t>We predicted that the use of lures would increase the detectability of mesocarnivores</w:t>
+      </w:r>
       <w:r>
         <w:t>. Conversely, we predicted that prey species would have lower detection rates.</w:t>
       </w:r>
@@ -400,11 +379,19 @@
           <w:i/>
         </w:rPr>
       </w:pPr>
+      <w:commentRangeStart w:id="2"/>
       <w:r>
         <w:rPr>
           <w:i/>
         </w:rPr>
         <w:t>Statistical analysis</w:t>
+      </w:r>
+      <w:commentRangeEnd w:id="2"/>
+      <w:r>
+        <w:rPr>
+          <w:rStyle w:val="CommentReference"/>
+        </w:rPr>
+        <w:commentReference w:id="2"/>
       </w:r>
     </w:p>
     <w:p>
@@ -444,14 +431,12 @@
       <w:r>
         <w:t xml:space="preserve"> </w:t>
       </w:r>
-      <w:proofErr w:type="spellStart"/>
       <w:r>
         <w:rPr>
           <w:i/>
         </w:rPr>
         <w:t>i</w:t>
       </w:r>
-      <w:proofErr w:type="spellEnd"/>
       <w:proofErr w:type="gramEnd"/>
       <w:r>
         <w:rPr>
@@ -505,13 +490,7 @@
             <w:rPr>
               <w:rFonts w:ascii="Cambria Math" w:hAnsi="Cambria Math"/>
             </w:rPr>
-            <m:t xml:space="preserve"> ~</m:t>
-          </m:r>
-          <m:r>
-            <w:rPr>
-              <w:rFonts w:ascii="Cambria Math" w:hAnsi="Cambria Math"/>
-            </w:rPr>
-            <m:t xml:space="preserve"> </m:t>
+            <m:t xml:space="preserve"> ~ </m:t>
           </m:r>
           <m:r>
             <m:rPr>
@@ -555,7 +534,6 @@
       <w:r>
         <w:t xml:space="preserve">Where </w:t>
       </w:r>
-      <w:proofErr w:type="spellStart"/>
       <w:r>
         <w:rPr>
           <w:i/>
@@ -569,7 +547,6 @@
         </w:rPr>
         <w:t>i</w:t>
       </w:r>
-      <w:proofErr w:type="spellEnd"/>
       <w:r>
         <w:t xml:space="preserve"> is the occupancy status of a species, which takes the value of 1 if it is present and is otherwise 0.</w:t>
       </w:r>
@@ -681,13 +658,7 @@
                 <w:rPr>
                   <w:rFonts w:ascii="Cambria Math" w:hAnsi="Cambria Math"/>
                 </w:rPr>
-                <m:t xml:space="preserve"> </m:t>
-              </m:r>
-              <m:r>
-                <w:rPr>
-                  <w:rFonts w:ascii="Cambria Math" w:hAnsi="Cambria Math"/>
-                </w:rPr>
-                <m:t>z</m:t>
+                <m:t xml:space="preserve"> z</m:t>
               </m:r>
             </m:e>
             <m:sub>
@@ -816,7 +787,6 @@
       <w:r>
         <w:t xml:space="preserve">Where </w:t>
       </w:r>
-      <w:proofErr w:type="spellStart"/>
       <w:proofErr w:type="gramStart"/>
       <w:r>
         <w:rPr>
@@ -845,7 +815,6 @@
         </w:rPr>
         <w:t>k</w:t>
       </w:r>
-      <w:proofErr w:type="spellEnd"/>
       <w:proofErr w:type="gramEnd"/>
       <w:r>
         <w:rPr>
@@ -860,14 +829,12 @@
       <w:r>
         <w:t xml:space="preserve"> was detected at site </w:t>
       </w:r>
-      <w:proofErr w:type="spellStart"/>
       <w:r>
         <w:rPr>
           <w:i/>
         </w:rPr>
         <w:t>i</w:t>
       </w:r>
-      <w:proofErr w:type="spellEnd"/>
       <w:r>
         <w:t xml:space="preserve"> on week </w:t>
       </w:r>
@@ -880,7 +847,6 @@
       <w:r>
         <w:t xml:space="preserve">, </w:t>
       </w:r>
-      <w:proofErr w:type="spellStart"/>
       <w:r>
         <w:rPr>
           <w:i/>
@@ -894,7 +860,6 @@
         </w:rPr>
         <w:t>i,k</w:t>
       </w:r>
-      <w:proofErr w:type="spellEnd"/>
       <w:r>
         <w:rPr>
           <w:vertAlign w:val="subscript"/>
@@ -904,14 +869,12 @@
       <w:r>
         <w:t xml:space="preserve">are the number of days sampled at site </w:t>
       </w:r>
-      <w:proofErr w:type="spellStart"/>
       <w:r>
         <w:rPr>
           <w:i/>
         </w:rPr>
         <w:t>i</w:t>
       </w:r>
-      <w:proofErr w:type="spellEnd"/>
       <w:r>
         <w:t xml:space="preserve"> on week </w:t>
       </w:r>
@@ -924,7 +887,6 @@
       <w:r>
         <w:t xml:space="preserve">, and </w:t>
       </w:r>
-      <w:proofErr w:type="spellStart"/>
       <w:r>
         <w:rPr>
           <w:rFonts w:cstheme="minorHAnsi"/>
@@ -948,14 +910,12 @@
         </w:rPr>
         <w:t>,k</w:t>
       </w:r>
-      <w:proofErr w:type="spellEnd"/>
       <w:r>
         <w:rPr>
           <w:rFonts w:cstheme="minorHAnsi"/>
         </w:rPr>
         <w:t xml:space="preserve"> is the probability of detecting a species given their presence (i.e., </w:t>
       </w:r>
-      <w:proofErr w:type="spellStart"/>
       <w:r>
         <w:rPr>
           <w:rFonts w:cstheme="minorHAnsi"/>
@@ -971,7 +931,6 @@
         </w:rPr>
         <w:t>i</w:t>
       </w:r>
-      <w:proofErr w:type="spellEnd"/>
       <w:r>
         <w:rPr>
           <w:rFonts w:cstheme="minorHAnsi"/>
@@ -994,7 +953,7 @@
     </w:p>
     <w:p>
       <w:r>
-        <w:t xml:space="preserve">Over 28 days of trapping, a total of X species </w:t>
+        <w:t xml:space="preserve">Over 28 days of trapping, a total of X species were detected. Overall, enough data was collected to fit occupancy models to eight species: coyote, eastern chipmunk, eastern cottontail rabbit, eastern gray squirrel, fox squirrel, raccoon, Virginia opossum, and white-tailed deer. Eastern gray squirrel </w:t>
       </w:r>
       <w:proofErr w:type="gramStart"/>
       <w:r>
@@ -1002,20 +961,6 @@
       </w:r>
       <w:proofErr w:type="gramEnd"/>
       <w:r>
-        <w:t xml:space="preserve"> detected. Overall, enough data was collected to fit occupancy models to eight species: coyote, eastern chipmunk, </w:t>
-      </w:r>
-      <w:r>
-        <w:t>eastern cottontail rabbit</w:t>
-      </w:r>
-      <w:r>
-        <w:t xml:space="preserve">, eastern gray squirrel, fox squirrel, raccoon, Virginia opossum, and white-tailed deer. Eastern gray squirrel </w:t>
-      </w:r>
-      <w:proofErr w:type="gramStart"/>
-      <w:r>
-        <w:t>were</w:t>
-      </w:r>
-      <w:proofErr w:type="gramEnd"/>
-      <w:r>
         <w:t xml:space="preserve"> detected the most over the survey, totaling X pictures across at Y of the 20 sampling sites. Coyote were detected the least, totaling X pictures at </w:t>
       </w:r>
       <w:r>
@@ -1069,10 +1014,7 @@
         <w:t>Discussion</w:t>
       </w:r>
     </w:p>
-    <w:p>
-      <w:bookmarkStart w:id="2" w:name="_GoBack"/>
-      <w:bookmarkEnd w:id="2"/>
-    </w:p>
+    <w:p/>
     <w:p/>
     <w:sectPr>
       <w:pgSz w:w="12240" w:h="15840"/>
@@ -1118,6 +1060,24 @@
       </w:r>
     </w:p>
   </w:comment>
+  <w:comment w:id="2" w:author="Mason Fidino" w:date="2019-01-28T15:36:00Z" w:initials="MF">
+    <w:p>
+      <w:pPr>
+        <w:pStyle w:val="CommentText"/>
+      </w:pPr>
+      <w:r>
+        <w:rPr>
+          <w:rStyle w:val="CommentReference"/>
+        </w:rPr>
+        <w:annotationRef/>
+      </w:r>
+      <w:r>
+        <w:t>I’m thinking we probably don’t need all of the equations.</w:t>
+      </w:r>
+      <w:bookmarkStart w:id="3" w:name="_GoBack"/>
+      <w:bookmarkEnd w:id="3"/>
+    </w:p>
+  </w:comment>
 </w:comments>
 </file>
 
@@ -1125,6 +1085,7 @@
 <w15:commentsEx xmlns:wpc="http://schemas.microsoft.com/office/word/2010/wordprocessingCanvas" xmlns:cx="http://schemas.microsoft.com/office/drawing/2014/chartex" xmlns:cx1="http://schemas.microsoft.com/office/drawing/2015/9/8/chartex" xmlns:cx2="http://schemas.microsoft.com/office/drawing/2015/10/21/chartex" xmlns:cx3="http://schemas.microsoft.com/office/drawing/2016/5/9/chartex" xmlns:cx4="http://schemas.microsoft.com/office/drawing/2016/5/10/chartex" xmlns:cx5="http://schemas.microsoft.com/office/drawing/2016/5/11/chartex" xmlns:cx6="http://schemas.microsoft.com/office/drawing/2016/5/12/chartex" xmlns:cx7="http://schemas.microsoft.com/office/drawing/2016/5/13/chartex" xmlns:cx8="http://schemas.microsoft.com/office/drawing/2016/5/14/chartex" xmlns:mc="http://schemas.openxmlformats.org/markup-compatibility/2006" xmlns:aink="http://schemas.microsoft.com/office/drawing/2016/ink" xmlns:am3d="http://schemas.microsoft.com/office/drawing/2017/model3d" xmlns:o="urn:schemas-microsoft-com:office:office" xmlns:r="http://schemas.openxmlformats.org/officeDocument/2006/relationships" xmlns:m="http://schemas.openxmlformats.org/officeDocument/2006/math" xmlns:v="urn:schemas-microsoft-com:vml" xmlns:wp14="http://schemas.microsoft.com/office/word/2010/wordprocessingDrawing" xmlns:wp="http://schemas.openxmlformats.org/drawingml/2006/wordprocessingDrawing" xmlns:w10="urn:schemas-microsoft-com:office:word" xmlns:w="http://schemas.openxmlformats.org/wordprocessingml/2006/main" xmlns:w14="http://schemas.microsoft.com/office/word/2010/wordml" xmlns:w15="http://schemas.microsoft.com/office/word/2012/wordml" xmlns:w16cid="http://schemas.microsoft.com/office/word/2016/wordml/cid" xmlns:w16se="http://schemas.microsoft.com/office/word/2015/wordml/symex" xmlns:wpg="http://schemas.microsoft.com/office/word/2010/wordprocessingGroup" xmlns:wpi="http://schemas.microsoft.com/office/word/2010/wordprocessingInk" xmlns:wne="http://schemas.microsoft.com/office/word/2006/wordml" xmlns:wps="http://schemas.microsoft.com/office/word/2010/wordprocessingShape" mc:Ignorable="w14 w15 w16se w16cid wp14">
   <w15:commentEx w15:paraId="46C9D44C" w15:done="0"/>
   <w15:commentEx w15:paraId="265FB02D" w15:done="0"/>
+  <w15:commentEx w15:paraId="40570327" w15:done="0"/>
 </w15:commentsEx>
 </file>
 
@@ -1132,6 +1093,7 @@
 <w16cid:commentsIds xmlns:wpc="http://schemas.microsoft.com/office/word/2010/wordprocessingCanvas" xmlns:cx="http://schemas.microsoft.com/office/drawing/2014/chartex" xmlns:cx1="http://schemas.microsoft.com/office/drawing/2015/9/8/chartex" xmlns:cx2="http://schemas.microsoft.com/office/drawing/2015/10/21/chartex" xmlns:cx3="http://schemas.microsoft.com/office/drawing/2016/5/9/chartex" xmlns:cx4="http://schemas.microsoft.com/office/drawing/2016/5/10/chartex" xmlns:cx5="http://schemas.microsoft.com/office/drawing/2016/5/11/chartex" xmlns:cx6="http://schemas.microsoft.com/office/drawing/2016/5/12/chartex" xmlns:cx7="http://schemas.microsoft.com/office/drawing/2016/5/13/chartex" xmlns:cx8="http://schemas.microsoft.com/office/drawing/2016/5/14/chartex" xmlns:mc="http://schemas.openxmlformats.org/markup-compatibility/2006" xmlns:aink="http://schemas.microsoft.com/office/drawing/2016/ink" xmlns:am3d="http://schemas.microsoft.com/office/drawing/2017/model3d" xmlns:o="urn:schemas-microsoft-com:office:office" xmlns:r="http://schemas.openxmlformats.org/officeDocument/2006/relationships" xmlns:m="http://schemas.openxmlformats.org/officeDocument/2006/math" xmlns:v="urn:schemas-microsoft-com:vml" xmlns:wp14="http://schemas.microsoft.com/office/word/2010/wordprocessingDrawing" xmlns:wp="http://schemas.openxmlformats.org/drawingml/2006/wordprocessingDrawing" xmlns:w10="urn:schemas-microsoft-com:office:word" xmlns:w="http://schemas.openxmlformats.org/wordprocessingml/2006/main" xmlns:w14="http://schemas.microsoft.com/office/word/2010/wordml" xmlns:w15="http://schemas.microsoft.com/office/word/2012/wordml" xmlns:w16cid="http://schemas.microsoft.com/office/word/2016/wordml/cid" xmlns:w16se="http://schemas.microsoft.com/office/word/2015/wordml/symex" xmlns:wpg="http://schemas.microsoft.com/office/word/2010/wordprocessingGroup" xmlns:wpi="http://schemas.microsoft.com/office/word/2010/wordprocessingInk" xmlns:wne="http://schemas.microsoft.com/office/word/2006/wordml" xmlns:wps="http://schemas.microsoft.com/office/word/2010/wordprocessingShape" mc:Ignorable="w14 w15 w16se w16cid wp14">
   <w16cid:commentId w16cid:paraId="46C9D44C" w16cid:durableId="1FF2EFB1"/>
   <w16cid:commentId w16cid:paraId="265FB02D" w16cid:durableId="1FF2EFF0"/>
+  <w16cid:commentId w16cid:paraId="40570327" w16cid:durableId="1FF99FE7"/>
 </w16cid:commentsIds>
 </file>
 
@@ -1139,6 +1101,9 @@
 <w15:people xmlns:wpc="http://schemas.microsoft.com/office/word/2010/wordprocessingCanvas" xmlns:cx="http://schemas.microsoft.com/office/drawing/2014/chartex" xmlns:cx1="http://schemas.microsoft.com/office/drawing/2015/9/8/chartex" xmlns:cx2="http://schemas.microsoft.com/office/drawing/2015/10/21/chartex" xmlns:cx3="http://schemas.microsoft.com/office/drawing/2016/5/9/chartex" xmlns:cx4="http://schemas.microsoft.com/office/drawing/2016/5/10/chartex" xmlns:cx5="http://schemas.microsoft.com/office/drawing/2016/5/11/chartex" xmlns:cx6="http://schemas.microsoft.com/office/drawing/2016/5/12/chartex" xmlns:cx7="http://schemas.microsoft.com/office/drawing/2016/5/13/chartex" xmlns:cx8="http://schemas.microsoft.com/office/drawing/2016/5/14/chartex" xmlns:mc="http://schemas.openxmlformats.org/markup-compatibility/2006" xmlns:aink="http://schemas.microsoft.com/office/drawing/2016/ink" xmlns:am3d="http://schemas.microsoft.com/office/drawing/2017/model3d" xmlns:o="urn:schemas-microsoft-com:office:office" xmlns:r="http://schemas.openxmlformats.org/officeDocument/2006/relationships" xmlns:m="http://schemas.openxmlformats.org/officeDocument/2006/math" xmlns:v="urn:schemas-microsoft-com:vml" xmlns:wp14="http://schemas.microsoft.com/office/word/2010/wordprocessingDrawing" xmlns:wp="http://schemas.openxmlformats.org/drawingml/2006/wordprocessingDrawing" xmlns:w10="urn:schemas-microsoft-com:office:word" xmlns:w="http://schemas.openxmlformats.org/wordprocessingml/2006/main" xmlns:w14="http://schemas.microsoft.com/office/word/2010/wordml" xmlns:w15="http://schemas.microsoft.com/office/word/2012/wordml" xmlns:w16cid="http://schemas.microsoft.com/office/word/2016/wordml/cid" xmlns:w16se="http://schemas.microsoft.com/office/word/2015/wordml/symex" xmlns:wpg="http://schemas.microsoft.com/office/word/2010/wordprocessingGroup" xmlns:wpi="http://schemas.microsoft.com/office/word/2010/wordprocessingInk" xmlns:wne="http://schemas.microsoft.com/office/word/2006/wordml" xmlns:wps="http://schemas.microsoft.com/office/word/2010/wordprocessingShape" mc:Ignorable="w14 w15 w16se w16cid wp14">
   <w15:person w15:author="Fidino, Mason">
     <w15:presenceInfo w15:providerId="AD" w15:userId="S-1-5-21-2082610018-370290252-1629300891-8887"/>
+  </w15:person>
+  <w15:person w15:author="Mason Fidino">
+    <w15:presenceInfo w15:providerId="None" w15:userId="Mason Fidino"/>
   </w15:person>
 </w15:people>
 </file>

</xml_diff>

<commit_message>
added more to the MS
</commit_message>
<xml_diff>
--- a/MS/introduction.docx
+++ b/MS/introduction.docx
@@ -27,14 +27,9 @@
     </w:p>
     <w:p>
       <w:pPr>
-        <w:rPr>
-          <w:b/>
-        </w:rPr>
+        <w:pStyle w:val="Heading1"/>
       </w:pPr>
       <w:r>
-        <w:rPr>
-          <w:b/>
-        </w:rPr>
         <w:t>Introduction</w:t>
       </w:r>
     </w:p>
@@ -79,37 +74,34 @@
         <w:t>l</w:t>
       </w:r>
       <w:r>
-        <w:t>ed much wisdom and</w:t>
-      </w:r>
-      <w:r>
-        <w:t xml:space="preserve"> tradition</w:t>
+        <w:t xml:space="preserve">ed much wisdom </w:t>
+      </w:r>
+      <w:r>
+        <w:t>to</w:t>
       </w:r>
       <w:r>
         <w:t xml:space="preserve"> </w:t>
       </w:r>
       <w:r>
-        <w:t xml:space="preserve">to </w:t>
-      </w:r>
-      <w:r>
-        <w:t xml:space="preserve">better </w:t>
-      </w:r>
-      <w:r>
         <w:t>beguile</w:t>
       </w:r>
       <w:r>
         <w:t xml:space="preserve"> </w:t>
       </w:r>
       <w:r>
-        <w:t>wildlife to step onto a leg-ho</w:t>
-      </w:r>
-      <w:r>
-        <w:t xml:space="preserve">ld trap, be snagged in a snare, </w:t>
-      </w:r>
-      <w:r>
-        <w:t xml:space="preserve">or </w:t>
-      </w:r>
-      <w:r>
-        <w:t xml:space="preserve">stride into a cage. </w:t>
+        <w:t xml:space="preserve">wildlife </w:t>
+      </w:r>
+      <w:r>
+        <w:t>in</w:t>
+      </w:r>
+      <w:r>
+        <w:t>to</w:t>
+      </w:r>
+      <w:r>
+        <w:t xml:space="preserve"> snares, leg-hold traps, or cages</w:t>
+      </w:r>
+      <w:r>
+        <w:t xml:space="preserve">. </w:t>
       </w:r>
       <w:r>
         <w:t xml:space="preserve">One suggested </w:t>
@@ -121,7 +113,7 @@
         <w:t xml:space="preserve"> to bolster trap efficacy is t</w:t>
       </w:r>
       <w:r>
-        <w:t>o</w:t>
+        <w:t>he</w:t>
       </w:r>
       <w:r>
         <w:t xml:space="preserve"> use lures or bait</w:t>
@@ -142,13 +134,28 @@
         <w:t xml:space="preserve"> </w:t>
       </w:r>
       <w:r>
-        <w:t>such techniques</w:t>
+        <w:t>such</w:t>
+      </w:r>
+      <w:r>
+        <w:t xml:space="preserve"> an</w:t>
       </w:r>
       <w:r>
         <w:t xml:space="preserve"> </w:t>
       </w:r>
       <w:r>
-        <w:t xml:space="preserve">stems </w:t>
+        <w:t>approach</w:t>
+      </w:r>
+      <w:r>
+        <w:t xml:space="preserve"> </w:t>
+      </w:r>
+      <w:r>
+        <w:t>stem</w:t>
+      </w:r>
+      <w:r>
+        <w:t>s</w:t>
+      </w:r>
+      <w:r>
+        <w:t xml:space="preserve"> </w:t>
       </w:r>
       <w:r>
         <w:t>from</w:t>
@@ -169,6 +176,18 @@
         <w:t xml:space="preserve"> </w:t>
       </w:r>
       <w:r>
+        <w:t>will engage a</w:t>
+      </w:r>
+      <w:r>
+        <w:t xml:space="preserve"> species sense of smell, sight</w:t>
+      </w:r>
+      <w:r>
+        <w:t xml:space="preserve"> or hearing and therefore</w:t>
+      </w:r>
+      <w:r>
+        <w:t xml:space="preserve"> </w:t>
+      </w:r>
+      <w:r>
         <w:t>increase the</w:t>
       </w:r>
       <w:r>
@@ -187,40 +206,91 @@
         <w:t>target</w:t>
       </w:r>
       <w:r>
-        <w:t xml:space="preserve"> species will</w:t>
-      </w:r>
-      <w:r>
-        <w:t xml:space="preserve"> investigate a </w:t>
+        <w:t xml:space="preserve"> species</w:t>
+      </w:r>
+      <w:r>
+        <w:t xml:space="preserve"> investigate</w:t>
+      </w:r>
+      <w:r>
+        <w:t>s</w:t>
+      </w:r>
+      <w:r>
+        <w:t xml:space="preserve"> a </w:t>
       </w:r>
       <w:r>
         <w:t>trap</w:t>
       </w:r>
       <w:r>
-        <w:t xml:space="preserve"> by</w:t>
-      </w:r>
-      <w:r>
-        <w:t xml:space="preserve"> engagin</w:t>
-      </w:r>
-      <w:r>
-        <w:t>g the</w:t>
-      </w:r>
-      <w:r>
-        <w:t xml:space="preserve"> species sense of smell,</w:t>
-      </w:r>
-      <w:r>
-        <w:t xml:space="preserve"> sight</w:t>
-      </w:r>
-      <w:r>
-        <w:t>, or hearing</w:t>
-      </w:r>
-      <w:r>
         <w:t xml:space="preserve"> </w:t>
       </w:r>
       <w:r>
-        <w:t>(as reviewed by Schlexer 2008)</w:t>
+        <w:t xml:space="preserve">(as reviewed by </w:t>
+      </w:r>
+      <w:proofErr w:type="spellStart"/>
+      <w:r>
+        <w:t>Schlexer</w:t>
+      </w:r>
+      <w:proofErr w:type="spellEnd"/>
+      <w:r>
+        <w:t xml:space="preserve"> 2008)</w:t>
       </w:r>
       <w:r>
         <w:t>.</w:t>
+      </w:r>
+      <w:r>
+        <w:t xml:space="preserve"> Indeed,</w:t>
+      </w:r>
+      <w:r>
+        <w:t xml:space="preserve"> </w:t>
+      </w:r>
+      <w:r>
+        <w:t>the overall success of a trapping operation may well depend on the type of lure</w:t>
+      </w:r>
+      <w:r>
+        <w:t>s</w:t>
+      </w:r>
+      <w:r>
+        <w:t xml:space="preserve"> or bait</w:t>
+      </w:r>
+      <w:r>
+        <w:t>s</w:t>
+      </w:r>
+      <w:r>
+        <w:t xml:space="preserve"> that </w:t>
+      </w:r>
+      <w:r>
+        <w:t>are</w:t>
+      </w:r>
+      <w:r>
+        <w:t xml:space="preserve"> used, and a plethora of commercially available lures and bait</w:t>
+      </w:r>
+      <w:r>
+        <w:t>s</w:t>
+      </w:r>
+      <w:r>
+        <w:t xml:space="preserve"> exist for </w:t>
+      </w:r>
+      <w:r>
+        <w:t>live-</w:t>
+      </w:r>
+      <w:r>
+        <w:t>trapping purposes (</w:t>
+      </w:r>
+      <w:proofErr w:type="spellStart"/>
+      <w:r>
+        <w:t>Schemnitz</w:t>
+      </w:r>
+      <w:proofErr w:type="spellEnd"/>
+      <w:r>
+        <w:t xml:space="preserve"> 2005, </w:t>
+      </w:r>
+      <w:proofErr w:type="spellStart"/>
+      <w:r>
+        <w:t>Schlexer</w:t>
+      </w:r>
+      <w:proofErr w:type="spellEnd"/>
+      <w:r>
+        <w:t xml:space="preserve"> 2008).</w:t>
       </w:r>
       <w:r>
         <w:t xml:space="preserve"> </w:t>
@@ -228,182 +298,350 @@
     </w:p>
     <w:p>
       <w:r>
-        <w:t xml:space="preserve">We </w:t>
-      </w:r>
-      <w:r>
-        <w:t>use trapping</w:t>
-      </w:r>
-      <w:r>
-        <w:t xml:space="preserve"> for wildlife research as well.</w:t>
-      </w:r>
-      <w:r>
-        <w:t xml:space="preserve"> More recently, non-invasive trapping techniques</w:t>
-      </w:r>
-      <w:r>
-        <w:t xml:space="preserve"> such as motion-triggered camera traps</w:t>
-      </w:r>
-      <w:r>
-        <w:t xml:space="preserve"> are becoming an increasingly useful way to survey the occupancy and abundance of wildlife. </w:t>
-      </w:r>
-      <w:r>
-        <w:t xml:space="preserve">While such methods do not require an animal to be caught, it is still necessary for an animal to move in front of a camera </w:t>
-      </w:r>
-      <w:proofErr w:type="gramStart"/>
-      <w:r>
-        <w:t>in order to</w:t>
-      </w:r>
-      <w:proofErr w:type="gramEnd"/>
-      <w:r>
-        <w:t xml:space="preserve"> be photographed. As a result, lures are also being used in wildlife science. </w:t>
-      </w:r>
-      <w:r>
-        <w:t xml:space="preserve">However, the reasoning behind </w:t>
-      </w:r>
-      <w:r>
-        <w:t>the use of lures</w:t>
-      </w:r>
-      <w:r>
-        <w:t xml:space="preserve"> is </w:t>
-      </w:r>
-      <w:r>
-        <w:t>mostly</w:t>
-      </w:r>
-      <w:r>
-        <w:t xml:space="preserve"> grounded in custom, rather than </w:t>
-      </w:r>
-      <w:r>
-        <w:t>quantifiable effectiveness. It is important to quantify the effect of lures especially as they may have varying and opposite effects on target and non-target species. This is especially true, for example, if data are to be shared between surveys that do</w:t>
-      </w:r>
-      <w:r>
-        <w:t xml:space="preserve"> and do</w:t>
-      </w:r>
-      <w:r>
-        <w:t xml:space="preserve"> not use</w:t>
-      </w:r>
-      <w:r>
-        <w:t xml:space="preserve"> similar luring techniques or surveys that use varying lure types.</w:t>
+        <w:t>Instead of live-trapping</w:t>
+      </w:r>
+      <w:r>
+        <w:t>, motion-triggered camera traps</w:t>
+      </w:r>
+      <w:r>
+        <w:t xml:space="preserve"> (hereafter camera traps)</w:t>
+      </w:r>
+      <w:r>
+        <w:t xml:space="preserve"> have become an</w:t>
+      </w:r>
+      <w:r>
+        <w:t xml:space="preserve"> important</w:t>
+      </w:r>
+      <w:r>
+        <w:t xml:space="preserve"> </w:t>
+      </w:r>
+      <w:r>
+        <w:t xml:space="preserve">research </w:t>
+      </w:r>
+      <w:r>
+        <w:t xml:space="preserve">tool </w:t>
+      </w:r>
+      <w:r>
+        <w:t xml:space="preserve">to monitor the occupancy and abundance of </w:t>
+      </w:r>
+      <w:r>
+        <w:t xml:space="preserve">wildlife </w:t>
+      </w:r>
+      <w:r>
+        <w:t>(ref</w:t>
+      </w:r>
+      <w:r>
+        <w:t>s</w:t>
+      </w:r>
+      <w:r>
+        <w:t xml:space="preserve">). </w:t>
+      </w:r>
+      <w:r>
+        <w:t xml:space="preserve">Camera traps allow researchers to passively sample multiple locations simultaneously and </w:t>
+      </w:r>
+      <w:r>
+        <w:t>do not require the physical restraint of an organism</w:t>
+      </w:r>
+      <w:r>
+        <w:t xml:space="preserve">, </w:t>
+      </w:r>
+      <w:r>
+        <w:t>t</w:t>
+      </w:r>
+      <w:r>
+        <w:t>hereby</w:t>
+      </w:r>
+      <w:r>
+        <w:t xml:space="preserve"> eliminat</w:t>
+      </w:r>
+      <w:r>
+        <w:t>ing the</w:t>
+      </w:r>
+      <w:r>
+        <w:t xml:space="preserve"> chances of trap-mortality or injury. </w:t>
+      </w:r>
+      <w:r>
+        <w:t>Yet</w:t>
+      </w:r>
+      <w:r>
+        <w:t>, for an animal to be caught</w:t>
+      </w:r>
+      <w:r>
+        <w:t xml:space="preserve"> (i.e., photographed)</w:t>
+      </w:r>
+      <w:r>
+        <w:t xml:space="preserve"> it must still move in front of a deployed camera trap</w:t>
+      </w:r>
+      <w:r>
+        <w:t>, and camera trapping surveys must therefore look for ways to increase the detectability of species in their study design</w:t>
+      </w:r>
+      <w:r>
+        <w:t xml:space="preserve"> </w:t>
+      </w:r>
+      <w:commentRangeStart w:id="0"/>
+      <w:r>
+        <w:t>(refs</w:t>
+      </w:r>
+      <w:commentRangeEnd w:id="0"/>
+      <w:r>
+        <w:rPr>
+          <w:rStyle w:val="CommentReference"/>
+        </w:rPr>
+        <w:commentReference w:id="0"/>
+      </w:r>
+      <w:r>
+        <w:t>)</w:t>
+      </w:r>
+      <w:r>
+        <w:t xml:space="preserve">. </w:t>
+      </w:r>
+      <w:r>
+        <w:t xml:space="preserve">As a result, </w:t>
+      </w:r>
+      <w:r>
+        <w:t xml:space="preserve">both </w:t>
+      </w:r>
+      <w:r>
+        <w:t>lures</w:t>
+      </w:r>
+      <w:r>
+        <w:t xml:space="preserve"> and bait have been suggested as ways to increase the likelihood of detecting species that occup</w:t>
+      </w:r>
+      <w:r>
+        <w:t>y</w:t>
+      </w:r>
+      <w:r>
+        <w:t xml:space="preserve"> an area</w:t>
+      </w:r>
+      <w:r>
+        <w:t xml:space="preserve"> of interest (refs)</w:t>
+      </w:r>
+      <w:r>
+        <w:t>.</w:t>
+      </w:r>
+      <w:r>
+        <w:t xml:space="preserve"> However, the reasoning behind the use of lures</w:t>
+      </w:r>
+      <w:r>
+        <w:t xml:space="preserve"> or bait</w:t>
+      </w:r>
+      <w:r>
+        <w:t xml:space="preserve"> is mostly grounded in custom rather than quantifiable effectiveness</w:t>
+      </w:r>
+      <w:r>
+        <w:t xml:space="preserve"> (refs)</w:t>
+      </w:r>
+      <w:r>
+        <w:t>.</w:t>
+      </w:r>
+      <w:r>
+        <w:t xml:space="preserve"> </w:t>
       </w:r>
     </w:p>
     <w:p>
       <w:r>
-        <w:t xml:space="preserve">Of studies that do quantify the effects of lure, we discuss here why they may (at times) be inadequate. Compare the effects of lured / non-lured locations where the occupancy or abundance of an organism may be different. </w:t>
-      </w:r>
-      <w:commentRangeStart w:id="0"/>
-      <w:r>
-        <w:t xml:space="preserve">Lure may also influence the detectability of an organism in a variety of ways, which to date has not been addressed. </w:t>
-      </w:r>
-      <w:commentRangeEnd w:id="0"/>
-      <w:r>
-        <w:rPr>
-          <w:rStyle w:val="CommentReference"/>
-        </w:rPr>
-        <w:commentReference w:id="0"/>
-      </w:r>
-      <w:r>
-        <w:t>For example, lure could increase the number of days a species is detected over a survey, could reduce the amount of time it takes to detect a species, or simply increase the amount of time an organism spends in front of a camera trap thereby increasing the number of photos.</w:t>
+        <w:t>Studies that have quantified the effect of lure</w:t>
       </w:r>
     </w:p>
     <w:p>
       <w:r>
-        <w:t xml:space="preserve">Here, we set out to experimentally quantify the effect of lure on a suite of species throughout natural areas in Chicago, Illinois, USA. Our study design differs from others in that we experimentally place the lure at all sampling locations over </w:t>
+        <w:t xml:space="preserve">Of studies that do quantify the effects of lure, we discuss here why they may (at times) be inadequate. Compare the effects of lured / non-lured locations where the occupancy or abundance of an organism may be different. </w:t>
+      </w:r>
+      <w:commentRangeStart w:id="1"/>
+      <w:r>
+        <w:t xml:space="preserve">Lure may also influence the detectability of an organism in a variety of ways, which to date has not been addressed. </w:t>
+      </w:r>
+      <w:commentRangeEnd w:id="1"/>
+      <w:r>
+        <w:rPr>
+          <w:rStyle w:val="CommentReference"/>
+        </w:rPr>
+        <w:commentReference w:id="1"/>
+      </w:r>
+      <w:r>
+        <w:t>For example, lure could increase the number of days a species is detected over a survey, could reduce the amount of time it takes to detect a species, or simply increase the amount of time an organism spends in front of a camera trap thereby increasing the number of photos.</w:t>
+      </w:r>
+    </w:p>
+    <w:p>
+      <w:r>
+        <w:t>It is important to quantify the effect of lures as they may have varying effects on a given wildlife community.</w:t>
+      </w:r>
+    </w:p>
+    <w:p>
+      <w:r>
+        <w:t>In this paper we</w:t>
+      </w:r>
+      <w:r>
+        <w:t xml:space="preserve"> experimentally quantify the effect of lure on a suite of </w:t>
+      </w:r>
+      <w:r>
+        <w:t xml:space="preserve">mammalian </w:t>
+      </w:r>
+      <w:r>
+        <w:t>species</w:t>
+      </w:r>
+      <w:r>
+        <w:t xml:space="preserve"> in </w:t>
+      </w:r>
+      <w:r>
+        <w:t xml:space="preserve">natural areas </w:t>
+      </w:r>
+      <w:r>
+        <w:t>throughout</w:t>
+      </w:r>
+      <w:r>
+        <w:t xml:space="preserve"> Chicago, Illinois, USA. Our study design differs from others in that we </w:t>
+      </w:r>
+      <w:r>
+        <w:t>deploy two camera traps</w:t>
+      </w:r>
+      <w:r>
+        <w:t xml:space="preserve"> per sampling unit</w:t>
+      </w:r>
+      <w:r>
+        <w:t>, spaced apart by 100 m,</w:t>
+      </w:r>
+      <w:r>
+        <w:t xml:space="preserve"> over a 28 period. Each week, we</w:t>
+      </w:r>
+      <w:r>
+        <w:t xml:space="preserve"> place</w:t>
+      </w:r>
+      <w:r>
+        <w:t>d</w:t>
+      </w:r>
+      <w:r>
+        <w:t xml:space="preserve"> </w:t>
+      </w:r>
+      <w:r>
+        <w:t>either</w:t>
+      </w:r>
+      <w:r>
+        <w:t xml:space="preserve"> lure</w:t>
+      </w:r>
+      <w:r>
+        <w:t xml:space="preserve"> or no-lure </w:t>
+      </w:r>
+      <w:r>
+        <w:t>in view of each a camera following a</w:t>
+      </w:r>
+      <w:r>
+        <w:t xml:space="preserve"> full factorial design</w:t>
+      </w:r>
+      <w:r>
+        <w:t>.</w:t>
+      </w:r>
+      <w:r>
+        <w:t xml:space="preserve"> Such a design </w:t>
       </w:r>
       <w:proofErr w:type="gramStart"/>
       <w:r>
-        <w:t>a time period</w:t>
+        <w:t>allow</w:t>
       </w:r>
       <w:proofErr w:type="gramEnd"/>
       <w:r>
-        <w:t xml:space="preserve"> where we assume the occupancy status for a species is constant, thereby allowing us to quantify if lure increases the chances of detecting a species. </w:t>
-      </w:r>
-      <w:r>
-        <w:t xml:space="preserve">We chose to use FAS as it has been suggested to be an effective attractant for a swath of carnivores (Schlexer 2008). </w:t>
-      </w:r>
-      <w:r>
-        <w:t>We predicted that the use of lures would increase the detectability of mesocarnivores</w:t>
-      </w:r>
-      <w:r>
-        <w:t>. Conversely, we predicted that prey species would have lower detection rates.</w:t>
+        <w:t xml:space="preserve"> us to</w:t>
+      </w:r>
+      <w:r>
+        <w:t xml:space="preserve"> </w:t>
+      </w:r>
+      <w:r>
+        <w:t xml:space="preserve">more fully </w:t>
+      </w:r>
+      <w:r>
+        <w:t>quantify if lure increases the chances of detecting a species</w:t>
+      </w:r>
+      <w:r>
+        <w:t xml:space="preserve"> as they may be drawn more often to a camera that has lure relative to a nearby camera that does not</w:t>
+      </w:r>
+      <w:r>
+        <w:t>. We predict</w:t>
+      </w:r>
+      <w:r>
+        <w:t>ed</w:t>
+      </w:r>
+      <w:r>
+        <w:t xml:space="preserve"> that the use of lures would increase the detectability of </w:t>
+      </w:r>
+      <w:proofErr w:type="spellStart"/>
+      <w:r>
+        <w:t>mesocarnivores</w:t>
+      </w:r>
+      <w:proofErr w:type="spellEnd"/>
+      <w:r>
+        <w:t>. Conversely, we predicted that prey species would have lower detection rates</w:t>
+      </w:r>
+      <w:r>
+        <w:t xml:space="preserve"> in the presence of lures</w:t>
+      </w:r>
+      <w:r>
+        <w:t>.</w:t>
       </w:r>
     </w:p>
     <w:p>
       <w:pPr>
-        <w:rPr>
-          <w:b/>
-        </w:rPr>
+        <w:pStyle w:val="Heading1"/>
       </w:pPr>
       <w:r>
-        <w:rPr>
-          <w:b/>
-        </w:rPr>
+        <w:lastRenderedPageBreak/>
         <w:t>Methods</w:t>
       </w:r>
     </w:p>
     <w:p>
       <w:pPr>
-        <w:rPr>
-          <w:i/>
-        </w:rPr>
+        <w:pStyle w:val="Heading2"/>
       </w:pPr>
       <w:r>
-        <w:rPr>
-          <w:i/>
-        </w:rPr>
         <w:t>Study area and site selection</w:t>
       </w:r>
     </w:p>
     <w:p>
       <w:pPr>
-        <w:rPr>
-          <w:i/>
-        </w:rPr>
+        <w:pStyle w:val="Heading2"/>
       </w:pPr>
-      <w:commentRangeStart w:id="1"/>
-      <w:r>
-        <w:rPr>
-          <w:i/>
-        </w:rPr>
+      <w:commentRangeStart w:id="2"/>
+      <w:r>
         <w:t>Experimental design</w:t>
       </w:r>
-      <w:commentRangeEnd w:id="1"/>
+      <w:commentRangeEnd w:id="2"/>
       <w:r>
         <w:rPr>
           <w:rStyle w:val="CommentReference"/>
           <w:i/>
         </w:rPr>
-        <w:commentReference w:id="1"/>
+        <w:commentReference w:id="2"/>
       </w:r>
     </w:p>
     <w:p>
       <w:pPr>
-        <w:rPr>
-          <w:i/>
-        </w:rPr>
+        <w:pStyle w:val="Heading2"/>
       </w:pPr>
-      <w:commentRangeStart w:id="2"/>
-      <w:r>
-        <w:rPr>
-          <w:i/>
-        </w:rPr>
+      <w:commentRangeStart w:id="3"/>
+      <w:r>
         <w:t>Statistical analysis</w:t>
       </w:r>
-      <w:commentRangeEnd w:id="2"/>
+      <w:commentRangeEnd w:id="3"/>
       <w:r>
         <w:rPr>
           <w:rStyle w:val="CommentReference"/>
         </w:rPr>
-        <w:commentReference w:id="2"/>
+        <w:commentReference w:id="3"/>
       </w:r>
     </w:p>
     <w:p>
       <w:r>
-        <w:t xml:space="preserve">For the species with sufficient, we fit three separate occupancy models to the data, all of which varied in how the detection function estimates the probability of detecting a species given their presence. </w:t>
-      </w:r>
-      <w:r>
-        <w:t xml:space="preserve">For all </w:t>
-      </w:r>
-      <w:r>
-        <w:lastRenderedPageBreak/>
-        <w:t>models, we assume that the occupancy status of a species does not change within a single season and that the probability of occupancy does not var</w:t>
+        <w:t xml:space="preserve">For the species with </w:t>
+      </w:r>
+      <w:proofErr w:type="gramStart"/>
+      <w:r>
+        <w:t>sufficient</w:t>
+      </w:r>
+      <w:proofErr w:type="gramEnd"/>
+      <w:r>
+        <w:t xml:space="preserve">, we fit three separate occupancy models to the data, all of which varied in how the detection function estimates the probability of detecting a species given their presence. </w:t>
+      </w:r>
+      <w:r>
+        <w:t>For all models, we assume that the occupancy status of a species does not change within a single season and that the probability of occupancy does not var</w:t>
       </w:r>
       <w:r>
         <w:t>y across sites. Thus, we model the probability of occupancy,</w:t>
@@ -435,7 +673,7 @@
         <w:rPr>
           <w:i/>
         </w:rPr>
-        <w:t>i</w:t>
+        <w:t>s</w:t>
       </w:r>
       <w:proofErr w:type="gramEnd"/>
       <w:r>
@@ -451,7 +689,7 @@
         <w:rPr>
           <w:i/>
         </w:rPr>
-        <w:t>I</w:t>
+        <w:t>S</w:t>
       </w:r>
       <w:r>
         <w:t xml:space="preserve"> sites as the following Bernoulli process</w:t>
@@ -482,7 +720,7 @@
                 <w:rPr>
                   <w:rFonts w:ascii="Cambria Math" w:hAnsi="Cambria Math"/>
                 </w:rPr>
-                <m:t>i</m:t>
+                <m:t>s</m:t>
               </m:r>
             </m:sub>
           </m:sSub>
@@ -534,6 +772,7 @@
       <w:r>
         <w:t xml:space="preserve">Where </w:t>
       </w:r>
+      <w:proofErr w:type="spellStart"/>
       <w:r>
         <w:rPr>
           <w:i/>
@@ -547,14 +786,21 @@
         </w:rPr>
         <w:t>i</w:t>
       </w:r>
-      <w:r>
-        <w:t xml:space="preserve"> is the occupancy status of a species, which takes the value of 1 if it is present and is otherwise 0.</w:t>
-      </w:r>
-      <w:r>
-        <w:t xml:space="preserve"> For simplicity, we explain these models for a single species, though they can easily be generalized to multiple species.</w:t>
-      </w:r>
-      <w:r>
-        <w:t xml:space="preserve">  </w:t>
+      <w:proofErr w:type="spellEnd"/>
+      <w:r>
+        <w:t xml:space="preserve"> is the occupancy stat</w:t>
+      </w:r>
+      <w:r>
+        <w:t>us</w:t>
+      </w:r>
+      <w:r>
+        <w:t xml:space="preserve"> of a species, which takes the value of 1 if it is present and is otherwise 0.</w:t>
+      </w:r>
+      <w:r>
+        <w:t xml:space="preserve"> For simplicity, we explain these models for a single species</w:t>
+      </w:r>
+      <w:r>
+        <w:t xml:space="preserve">. </w:t>
       </w:r>
       <w:r>
         <w:t>Such</w:t>
@@ -563,35 +809,105 @@
         <w:t xml:space="preserve"> a model is no different than the latent state of an</w:t>
       </w:r>
       <w:r>
-        <w:t xml:space="preserve"> intercept-only occupancy model, which we assume is adequate given the proximity and similarity between natural areas sampled in this study. </w:t>
+        <w:t xml:space="preserve"> intercept-only occupancy model, which we assume is adequate given the proximity </w:t>
+      </w:r>
+      <w:r>
+        <w:t xml:space="preserve">of </w:t>
+      </w:r>
+      <w:r>
+        <w:t xml:space="preserve">and similarity between natural areas sampled in this study. </w:t>
       </w:r>
     </w:p>
+    <w:p>
+      <w:pPr>
+        <w:pStyle w:val="Heading3"/>
+      </w:pPr>
+      <w:r>
+        <w:t xml:space="preserve">Model 1: Does lure increase the number of </w:t>
+      </w:r>
+      <w:r>
+        <w:t>days</w:t>
+      </w:r>
+      <w:r>
+        <w:t xml:space="preserve"> a species is detected?</w:t>
+      </w:r>
+    </w:p>
+    <w:p/>
     <w:p>
       <w:pPr>
         <w:ind w:firstLine="720"/>
       </w:pPr>
       <w:r>
-        <w:t xml:space="preserve">Following this latent-state model, there are a variety of ways to model the probability of detecting a species given their presence. </w:t>
-      </w:r>
-      <w:r>
-        <w:t>our</w:t>
+        <w:t>O</w:t>
+      </w:r>
+      <w:r>
+        <w:t>ur</w:t>
       </w:r>
       <w:r>
         <w:t xml:space="preserve"> first model </w:t>
       </w:r>
       <w:r>
-        <w:t xml:space="preserve">assumes that each day within a sampling week are repeat surveys in which a species may </w:t>
-      </w:r>
-      <w:r>
-        <w:t>be detected, which is the most traditional formulation for occupancy models. This can</w:t>
-      </w:r>
-      <w:r>
-        <w:t xml:space="preserve"> modeled as a Binomial process for </w:t>
+        <w:t>assumes that day</w:t>
+      </w:r>
+      <w:r>
+        <w:t>s</w:t>
+      </w:r>
+      <w:r>
+        <w:t xml:space="preserve"> within a sampling week </w:t>
+      </w:r>
+      <w:r>
+        <w:t>are</w:t>
+      </w:r>
+      <w:r>
+        <w:t xml:space="preserve"> repeat surveys in which a species may </w:t>
+      </w:r>
+      <w:r>
+        <w:t>be detected</w:t>
+      </w:r>
+      <w:r>
+        <w:t xml:space="preserve"> given </w:t>
+      </w:r>
+      <w:proofErr w:type="spellStart"/>
+      <w:proofErr w:type="gramStart"/>
+      <w:r>
+        <w:t>it’s</w:t>
+      </w:r>
+      <w:proofErr w:type="spellEnd"/>
+      <w:proofErr w:type="gramEnd"/>
+      <w:r>
+        <w:t xml:space="preserve"> presence</w:t>
+      </w:r>
+      <w:r>
+        <w:t xml:space="preserve">, which is the most traditional formulation </w:t>
+      </w:r>
+      <w:r>
+        <w:t>of an</w:t>
+      </w:r>
+      <w:r>
+        <w:t xml:space="preserve"> occupancy model</w:t>
+      </w:r>
+      <w:r>
+        <w:t xml:space="preserve"> (ref)</w:t>
+      </w:r>
+      <w:r>
+        <w:t>.</w:t>
+      </w:r>
+      <w:r>
+        <w:t xml:space="preserve"> For each of the two cameras, </w:t>
       </w:r>
       <w:r>
         <w:rPr>
           <w:i/>
         </w:rPr>
+        <w:t>c</w:t>
+      </w:r>
+      <w:r>
+        <w:t xml:space="preserve">, deployed at a site and </w:t>
+      </w:r>
+      <w:r>
+        <w:rPr>
+          <w:i/>
+        </w:rPr>
         <w:t>k</w:t>
       </w:r>
       <w:r>
@@ -604,6 +920,30 @@
       <w:proofErr w:type="gramEnd"/>
       <w:r>
         <w:t>,4 weeks of sampling</w:t>
+      </w:r>
+      <w:r>
+        <w:t xml:space="preserve"> we</w:t>
+      </w:r>
+      <w:r>
+        <w:t xml:space="preserve"> </w:t>
+      </w:r>
+      <w:r>
+        <w:t>can model the effect of lure</w:t>
+      </w:r>
+      <w:r>
+        <w:t xml:space="preserve"> as</w:t>
+      </w:r>
+      <w:r>
+        <w:t xml:space="preserve"> </w:t>
+      </w:r>
+      <w:r>
+        <w:t xml:space="preserve">the following </w:t>
+      </w:r>
+      <w:r>
+        <w:t>Binomial process</w:t>
+      </w:r>
+      <w:r>
+        <w:t>:</w:t>
       </w:r>
     </w:p>
     <w:p>
@@ -634,7 +974,19 @@
                 <w:rPr>
                   <w:rFonts w:ascii="Cambria Math" w:hAnsi="Cambria Math"/>
                 </w:rPr>
-                <m:t>i,k</m:t>
+                <m:t>s</m:t>
+              </m:r>
+              <m:r>
+                <w:rPr>
+                  <w:rFonts w:ascii="Cambria Math" w:hAnsi="Cambria Math"/>
+                </w:rPr>
+                <m:t>,k</m:t>
+              </m:r>
+              <m:r>
+                <w:rPr>
+                  <w:rFonts w:ascii="Cambria Math" w:hAnsi="Cambria Math"/>
+                </w:rPr>
+                <m:t>,c</m:t>
               </m:r>
             </m:sub>
           </m:sSub>
@@ -666,7 +1018,7 @@
                 <w:rPr>
                   <w:rFonts w:ascii="Cambria Math" w:hAnsi="Cambria Math"/>
                 </w:rPr>
-                <m:t>i</m:t>
+                <m:t>s</m:t>
               </m:r>
             </m:sub>
           </m:sSub>
@@ -716,7 +1068,13 @@
                     <w:rPr>
                       <w:rFonts w:ascii="Cambria Math" w:hAnsi="Cambria Math"/>
                     </w:rPr>
-                    <m:t>i,k</m:t>
+                    <m:t>s</m:t>
+                  </m:r>
+                  <m:r>
+                    <w:rPr>
+                      <w:rFonts w:ascii="Cambria Math" w:hAnsi="Cambria Math"/>
+                    </w:rPr>
+                    <m:t>,k</m:t>
                   </m:r>
                 </m:sub>
               </m:sSub>
@@ -748,7 +1106,19 @@
                     <w:rPr>
                       <w:rFonts w:ascii="Cambria Math" w:hAnsi="Cambria Math"/>
                     </w:rPr>
-                    <m:t>i,k</m:t>
+                    <m:t>s</m:t>
+                  </m:r>
+                  <m:r>
+                    <w:rPr>
+                      <w:rFonts w:ascii="Cambria Math" w:hAnsi="Cambria Math"/>
+                    </w:rPr>
+                    <m:t>,k</m:t>
+                  </m:r>
+                  <m:r>
+                    <w:rPr>
+                      <w:rFonts w:ascii="Cambria Math" w:hAnsi="Cambria Math"/>
+                    </w:rPr>
+                    <m:t>,c</m:t>
                   </m:r>
                 </m:sub>
               </m:sSub>
@@ -774,7 +1144,7 @@
                     <w:rPr>
                       <w:rFonts w:ascii="Cambria Math" w:hAnsi="Cambria Math"/>
                     </w:rPr>
-                    <m:t>i</m:t>
+                    <m:t>s</m:t>
                   </m:r>
                 </m:sub>
               </m:sSub>
@@ -784,9 +1154,15 @@
       </m:oMathPara>
     </w:p>
     <w:p>
+      <w:pPr>
+        <w:rPr>
+          <w:rFonts w:cstheme="minorHAnsi"/>
+        </w:rPr>
+      </w:pPr>
       <w:r>
         <w:t xml:space="preserve">Where </w:t>
       </w:r>
+      <w:proofErr w:type="spellStart"/>
       <w:proofErr w:type="gramStart"/>
       <w:r>
         <w:rPr>
@@ -799,23 +1175,24 @@
           <w:i/>
           <w:vertAlign w:val="subscript"/>
         </w:rPr>
-        <w:t>i</w:t>
+        <w:t>s,</w:t>
       </w:r>
       <w:r>
         <w:rPr>
           <w:i/>
           <w:vertAlign w:val="subscript"/>
         </w:rPr>
-        <w:t>,</w:t>
-      </w:r>
+        <w:t>k</w:t>
+      </w:r>
+      <w:proofErr w:type="gramEnd"/>
       <w:r>
         <w:rPr>
           <w:i/>
           <w:vertAlign w:val="subscript"/>
         </w:rPr>
-        <w:t>k</w:t>
-      </w:r>
-      <w:proofErr w:type="gramEnd"/>
+        <w:t>,c</w:t>
+      </w:r>
+      <w:proofErr w:type="spellEnd"/>
       <w:r>
         <w:rPr>
           <w:i/>
@@ -827,16 +1204,30 @@
         <w:t>are the number of days a species</w:t>
       </w:r>
       <w:r>
-        <w:t xml:space="preserve"> was detected at site </w:t>
-      </w:r>
+        <w:t xml:space="preserve"> was detected at s</w:t>
+      </w:r>
+      <w:r>
+        <w:t>ite</w:t>
+      </w:r>
+      <w:r>
+        <w:t xml:space="preserve"> </w:t>
+      </w:r>
+      <w:proofErr w:type="spellStart"/>
       <w:r>
         <w:rPr>
           <w:i/>
         </w:rPr>
-        <w:t>i</w:t>
-      </w:r>
-      <w:r>
-        <w:t xml:space="preserve"> on week </w:t>
+        <w:t>s</w:t>
+      </w:r>
+      <w:r>
+        <w:t xml:space="preserve"> </w:t>
+      </w:r>
+      <w:r>
+        <w:t>on</w:t>
+      </w:r>
+      <w:proofErr w:type="spellEnd"/>
+      <w:r>
+        <w:t xml:space="preserve"> week </w:t>
       </w:r>
       <w:r>
         <w:rPr>
@@ -845,8 +1236,18 @@
         <w:t>k</w:t>
       </w:r>
       <w:r>
+        <w:t xml:space="preserve"> at camera </w:t>
+      </w:r>
+      <w:r>
+        <w:rPr>
+          <w:i/>
+        </w:rPr>
+        <w:t>c</w:t>
+      </w:r>
+      <w:r>
         <w:t xml:space="preserve">, </w:t>
       </w:r>
+      <w:proofErr w:type="spellStart"/>
       <w:r>
         <w:rPr>
           <w:i/>
@@ -858,25 +1259,38 @@
           <w:i/>
           <w:vertAlign w:val="subscript"/>
         </w:rPr>
-        <w:t>i,k</w:t>
-      </w:r>
-      <w:r>
-        <w:rPr>
+        <w:t>s</w:t>
+      </w:r>
+      <w:r>
+        <w:rPr>
+          <w:i/>
           <w:vertAlign w:val="subscript"/>
         </w:rPr>
+        <w:t>,k</w:t>
+      </w:r>
+      <w:proofErr w:type="spellEnd"/>
+      <w:r>
+        <w:rPr>
+          <w:vertAlign w:val="subscript"/>
+        </w:rPr>
         <w:t xml:space="preserve"> </w:t>
       </w:r>
       <w:r>
         <w:t xml:space="preserve">are the number of days sampled at site </w:t>
       </w:r>
+      <w:proofErr w:type="spellStart"/>
       <w:r>
         <w:rPr>
           <w:i/>
         </w:rPr>
-        <w:t>i</w:t>
-      </w:r>
-      <w:r>
-        <w:t xml:space="preserve"> on week </w:t>
+        <w:t>s</w:t>
+      </w:r>
+      <w:r>
+        <w:t xml:space="preserve"> on</w:t>
+      </w:r>
+      <w:proofErr w:type="spellEnd"/>
+      <w:r>
+        <w:t xml:space="preserve"> week </w:t>
       </w:r>
       <w:r>
         <w:rPr>
@@ -887,6 +1301,7 @@
       <w:r>
         <w:t xml:space="preserve">, and </w:t>
       </w:r>
+      <w:proofErr w:type="spellStart"/>
       <w:r>
         <w:rPr>
           <w:rFonts w:cstheme="minorHAnsi"/>
@@ -900,7 +1315,7 @@
           <w:i/>
           <w:vertAlign w:val="subscript"/>
         </w:rPr>
-        <w:t>i</w:t>
+        <w:t>s</w:t>
       </w:r>
       <w:r>
         <w:rPr>
@@ -913,9 +1328,19 @@
       <w:r>
         <w:rPr>
           <w:rFonts w:cstheme="minorHAnsi"/>
+          <w:i/>
+          <w:vertAlign w:val="subscript"/>
+        </w:rPr>
+        <w:t>,c</w:t>
+      </w:r>
+      <w:proofErr w:type="spellEnd"/>
+      <w:r>
+        <w:rPr>
+          <w:rFonts w:cstheme="minorHAnsi"/>
         </w:rPr>
         <w:t xml:space="preserve"> is the probability of detecting a species given their presence (i.e., </w:t>
       </w:r>
+      <w:proofErr w:type="spellStart"/>
       <w:r>
         <w:rPr>
           <w:rFonts w:cstheme="minorHAnsi"/>
@@ -929,81 +1354,2927 @@
           <w:i/>
           <w:vertAlign w:val="subscript"/>
         </w:rPr>
-        <w:t>i</w:t>
-      </w:r>
+        <w:t>s</w:t>
+      </w:r>
+      <w:proofErr w:type="spellEnd"/>
       <w:r>
         <w:rPr>
           <w:rFonts w:cstheme="minorHAnsi"/>
         </w:rPr>
         <w:t xml:space="preserve"> = 1).</w:t>
+      </w:r>
+      <w:r>
+        <w:rPr>
+          <w:rFonts w:cstheme="minorHAnsi"/>
+        </w:rPr>
+        <w:t xml:space="preserve"> We can incorporate the presence of lure on </w:t>
+      </w:r>
+      <w:proofErr w:type="spellStart"/>
+      <w:proofErr w:type="gramStart"/>
+      <w:r>
+        <w:rPr>
+          <w:rFonts w:cstheme="minorHAnsi"/>
+          <w:i/>
+        </w:rPr>
+        <w:t>p</w:t>
+      </w:r>
+      <w:r>
+        <w:rPr>
+          <w:rFonts w:cstheme="minorHAnsi"/>
+          <w:i/>
+          <w:vertAlign w:val="subscript"/>
+        </w:rPr>
+        <w:t>s,k</w:t>
+      </w:r>
+      <w:proofErr w:type="gramEnd"/>
+      <w:r>
+        <w:rPr>
+          <w:rFonts w:cstheme="minorHAnsi"/>
+          <w:i/>
+          <w:vertAlign w:val="subscript"/>
+        </w:rPr>
+        <w:t>,c</w:t>
+      </w:r>
+      <w:proofErr w:type="spellEnd"/>
+      <w:r>
+        <w:rPr>
+          <w:rFonts w:cstheme="minorHAnsi"/>
+          <w:i/>
+          <w:vertAlign w:val="subscript"/>
+        </w:rPr>
+        <w:t xml:space="preserve"> </w:t>
+      </w:r>
+      <w:r>
+        <w:rPr>
+          <w:rFonts w:cstheme="minorHAnsi"/>
+        </w:rPr>
+        <w:t>via the logit-link function such that</w:t>
       </w:r>
     </w:p>
     <w:p>
       <w:pPr>
         <w:rPr>
-          <w:b/>
+          <w:rFonts w:eastAsiaTheme="minorEastAsia"/>
         </w:rPr>
       </w:pPr>
-      <w:r>
-        <w:rPr>
-          <w:b/>
-        </w:rPr>
-        <w:t>Results</w:t>
-      </w:r>
-    </w:p>
-    <w:p>
-      <w:r>
-        <w:t xml:space="preserve">Over 28 days of trapping, a total of X species were detected. Overall, enough data was collected to fit occupancy models to eight species: coyote, eastern chipmunk, eastern cottontail rabbit, eastern gray squirrel, fox squirrel, raccoon, Virginia opossum, and white-tailed deer. Eastern gray squirrel </w:t>
-      </w:r>
-      <w:proofErr w:type="gramStart"/>
-      <w:r>
-        <w:t>were</w:t>
-      </w:r>
-      <w:proofErr w:type="gramEnd"/>
-      <w:r>
-        <w:t xml:space="preserve"> detected the most over the survey, totaling X pictures across at Y of the 20 sampling sites. Coyote were detected the least, totaling X pictures at </w:t>
-      </w:r>
-      <w:r>
-        <w:t>Y of the 20 sampling sites.</w:t>
-      </w:r>
+      <m:oMathPara>
+        <m:oMath>
+          <m:r>
+            <m:rPr>
+              <m:sty m:val="p"/>
+            </m:rPr>
+            <w:rPr>
+              <w:rFonts w:ascii="Cambria Math" w:hAnsi="Cambria Math"/>
+            </w:rPr>
+            <m:t>logit</m:t>
+          </m:r>
+          <m:d>
+            <m:dPr>
+              <m:ctrlPr>
+                <w:rPr>
+                  <w:rFonts w:ascii="Cambria Math" w:hAnsi="Cambria Math"/>
+                </w:rPr>
+              </m:ctrlPr>
+            </m:dPr>
+            <m:e>
+              <m:sSub>
+                <m:sSubPr>
+                  <m:ctrlPr>
+                    <w:rPr>
+                      <w:rFonts w:ascii="Cambria Math" w:hAnsi="Cambria Math"/>
+                      <w:i/>
+                    </w:rPr>
+                  </m:ctrlPr>
+                </m:sSubPr>
+                <m:e>
+                  <m:r>
+                    <w:rPr>
+                      <w:rFonts w:ascii="Cambria Math" w:hAnsi="Cambria Math"/>
+                    </w:rPr>
+                    <m:t>p</m:t>
+                  </m:r>
+                </m:e>
+                <m:sub>
+                  <m:r>
+                    <w:rPr>
+                      <w:rFonts w:ascii="Cambria Math" w:hAnsi="Cambria Math"/>
+                    </w:rPr>
+                    <m:t>s,k,c</m:t>
+                  </m:r>
+                </m:sub>
+              </m:sSub>
+            </m:e>
+          </m:d>
+          <m:r>
+            <w:rPr>
+              <w:rFonts w:ascii="Cambria Math" w:hAnsi="Cambria Math"/>
+            </w:rPr>
+            <m:t xml:space="preserve">= </m:t>
+          </m:r>
+          <m:sSub>
+            <m:sSubPr>
+              <m:ctrlPr>
+                <w:rPr>
+                  <w:rFonts w:ascii="Cambria Math" w:hAnsi="Cambria Math"/>
+                  <w:i/>
+                </w:rPr>
+              </m:ctrlPr>
+            </m:sSubPr>
+            <m:e>
+              <m:r>
+                <w:rPr>
+                  <w:rFonts w:ascii="Cambria Math" w:hAnsi="Cambria Math"/>
+                </w:rPr>
+                <m:t>a</m:t>
+              </m:r>
+            </m:e>
+            <m:sub>
+              <m:r>
+                <w:rPr>
+                  <w:rFonts w:ascii="Cambria Math" w:hAnsi="Cambria Math"/>
+                </w:rPr>
+                <m:t>0</m:t>
+              </m:r>
+            </m:sub>
+          </m:sSub>
+          <m:r>
+            <w:rPr>
+              <w:rFonts w:ascii="Cambria Math" w:hAnsi="Cambria Math"/>
+            </w:rPr>
+            <m:t xml:space="preserve">+ </m:t>
+          </m:r>
+          <m:sSub>
+            <m:sSubPr>
+              <m:ctrlPr>
+                <w:rPr>
+                  <w:rFonts w:ascii="Cambria Math" w:hAnsi="Cambria Math"/>
+                  <w:i/>
+                </w:rPr>
+              </m:ctrlPr>
+            </m:sSubPr>
+            <m:e>
+              <m:r>
+                <w:rPr>
+                  <w:rFonts w:ascii="Cambria Math" w:hAnsi="Cambria Math"/>
+                </w:rPr>
+                <m:t>a</m:t>
+              </m:r>
+            </m:e>
+            <m:sub>
+              <m:r>
+                <w:rPr>
+                  <w:rFonts w:ascii="Cambria Math" w:hAnsi="Cambria Math"/>
+                </w:rPr>
+                <m:t>lure</m:t>
+              </m:r>
+            </m:sub>
+          </m:sSub>
+          <m:sSub>
+            <m:sSubPr>
+              <m:ctrlPr>
+                <w:rPr>
+                  <w:rFonts w:ascii="Cambria Math" w:hAnsi="Cambria Math"/>
+                  <w:i/>
+                </w:rPr>
+              </m:ctrlPr>
+            </m:sSubPr>
+            <m:e>
+              <m:r>
+                <w:rPr>
+                  <w:rFonts w:ascii="Cambria Math" w:hAnsi="Cambria Math"/>
+                </w:rPr>
+                <m:t>x</m:t>
+              </m:r>
+            </m:e>
+            <m:sub>
+              <m:r>
+                <w:rPr>
+                  <w:rFonts w:ascii="Cambria Math" w:hAnsi="Cambria Math"/>
+                </w:rPr>
+                <m:t>s,k,c</m:t>
+              </m:r>
+            </m:sub>
+          </m:sSub>
+          <m:r>
+            <w:rPr>
+              <w:rFonts w:ascii="Cambria Math" w:hAnsi="Cambria Math"/>
+            </w:rPr>
+            <m:t xml:space="preserve">+ </m:t>
+          </m:r>
+          <m:sSub>
+            <m:sSubPr>
+              <m:ctrlPr>
+                <w:rPr>
+                  <w:rFonts w:ascii="Cambria Math" w:hAnsi="Cambria Math"/>
+                  <w:i/>
+                </w:rPr>
+              </m:ctrlPr>
+            </m:sSubPr>
+            <m:e>
+              <m:r>
+                <w:rPr>
+                  <w:rFonts w:ascii="Cambria Math" w:hAnsi="Cambria Math"/>
+                </w:rPr>
+                <m:t>μ</m:t>
+              </m:r>
+            </m:e>
+            <m:sub>
+              <m:r>
+                <w:rPr>
+                  <w:rFonts w:ascii="Cambria Math" w:hAnsi="Cambria Math"/>
+                </w:rPr>
+                <m:t>s</m:t>
+              </m:r>
+            </m:sub>
+          </m:sSub>
+          <m:r>
+            <w:rPr>
+              <w:rFonts w:ascii="Cambria Math" w:hAnsi="Cambria Math"/>
+            </w:rPr>
+            <m:t>.</m:t>
+          </m:r>
+        </m:oMath>
+      </m:oMathPara>
     </w:p>
     <w:p>
       <w:pPr>
         <w:rPr>
-          <w:i/>
+          <w:rFonts w:eastAsiaTheme="minorEastAsia"/>
         </w:rPr>
       </w:pPr>
       <w:r>
-        <w:rPr>
-          <w:i/>
-        </w:rPr>
-        <w:t>Proportion of days detected</w:t>
+        <w:t>Here,</w:t>
+      </w:r>
+      <w:r>
+        <w:t xml:space="preserve"> </w:t>
+      </w:r>
+      <m:oMath>
+        <m:sSub>
+          <m:sSubPr>
+            <m:ctrlPr>
+              <w:rPr>
+                <w:rFonts w:ascii="Cambria Math" w:hAnsi="Cambria Math"/>
+                <w:i/>
+              </w:rPr>
+            </m:ctrlPr>
+          </m:sSubPr>
+          <m:e>
+            <m:r>
+              <w:rPr>
+                <w:rFonts w:ascii="Cambria Math" w:hAnsi="Cambria Math"/>
+              </w:rPr>
+              <m:t>a</m:t>
+            </m:r>
+          </m:e>
+          <m:sub>
+            <m:r>
+              <w:rPr>
+                <w:rFonts w:ascii="Cambria Math" w:hAnsi="Cambria Math"/>
+              </w:rPr>
+              <m:t>0</m:t>
+            </m:r>
+          </m:sub>
+        </m:sSub>
+      </m:oMath>
+      <w:r>
+        <w:rPr>
+          <w:rFonts w:eastAsiaTheme="minorEastAsia"/>
+        </w:rPr>
+        <w:t xml:space="preserve"> is the log odds a species is detected without lure</w:t>
+      </w:r>
+      <w:r>
+        <w:rPr>
+          <w:rFonts w:eastAsiaTheme="minorEastAsia"/>
+        </w:rPr>
+        <w:t xml:space="preserve">, </w:t>
+      </w:r>
+      <m:oMath>
+        <m:sSub>
+          <m:sSubPr>
+            <m:ctrlPr>
+              <w:rPr>
+                <w:rFonts w:ascii="Cambria Math" w:hAnsi="Cambria Math"/>
+                <w:i/>
+              </w:rPr>
+            </m:ctrlPr>
+          </m:sSubPr>
+          <m:e>
+            <m:r>
+              <w:rPr>
+                <w:rFonts w:ascii="Cambria Math" w:hAnsi="Cambria Math"/>
+              </w:rPr>
+              <m:t>a</m:t>
+            </m:r>
+          </m:e>
+          <m:sub>
+            <m:r>
+              <w:rPr>
+                <w:rFonts w:ascii="Cambria Math" w:hAnsi="Cambria Math"/>
+              </w:rPr>
+              <m:t>lure</m:t>
+            </m:r>
+          </m:sub>
+        </m:sSub>
+      </m:oMath>
+      <w:r>
+        <w:rPr>
+          <w:rFonts w:eastAsiaTheme="minorEastAsia"/>
+        </w:rPr>
+        <w:t xml:space="preserve"> is the log odds difference in detection given the presence of lure, </w:t>
+      </w:r>
+      <m:oMath>
+        <m:sSub>
+          <m:sSubPr>
+            <m:ctrlPr>
+              <w:rPr>
+                <w:rFonts w:ascii="Cambria Math" w:hAnsi="Cambria Math"/>
+                <w:i/>
+              </w:rPr>
+            </m:ctrlPr>
+          </m:sSubPr>
+          <m:e>
+            <m:r>
+              <w:rPr>
+                <w:rFonts w:ascii="Cambria Math" w:hAnsi="Cambria Math"/>
+              </w:rPr>
+              <m:t>x</m:t>
+            </m:r>
+          </m:e>
+          <m:sub>
+            <m:r>
+              <w:rPr>
+                <w:rFonts w:ascii="Cambria Math" w:hAnsi="Cambria Math"/>
+              </w:rPr>
+              <m:t>s,k,c</m:t>
+            </m:r>
+          </m:sub>
+        </m:sSub>
+      </m:oMath>
+      <w:r>
+        <w:rPr>
+          <w:rFonts w:eastAsiaTheme="minorEastAsia"/>
+        </w:rPr>
+        <w:t xml:space="preserve"> is an indicator variable which takes the value 1 when lure is present, and </w:t>
+      </w:r>
+      <m:oMath>
+        <m:sSub>
+          <m:sSubPr>
+            <m:ctrlPr>
+              <w:rPr>
+                <w:rFonts w:ascii="Cambria Math" w:hAnsi="Cambria Math"/>
+                <w:i/>
+              </w:rPr>
+            </m:ctrlPr>
+          </m:sSubPr>
+          <m:e>
+            <m:r>
+              <w:rPr>
+                <w:rFonts w:ascii="Cambria Math" w:hAnsi="Cambria Math"/>
+              </w:rPr>
+              <m:t>μ</m:t>
+            </m:r>
+          </m:e>
+          <m:sub>
+            <m:r>
+              <w:rPr>
+                <w:rFonts w:ascii="Cambria Math" w:hAnsi="Cambria Math"/>
+              </w:rPr>
+              <m:t>s</m:t>
+            </m:r>
+          </m:sub>
+        </m:sSub>
+      </m:oMath>
+      <w:r>
+        <w:rPr>
+          <w:rFonts w:eastAsiaTheme="minorEastAsia"/>
+        </w:rPr>
+        <w:t xml:space="preserve"> is a site-level random effect to account for variability that may exist between sampling locations.</w:t>
       </w:r>
     </w:p>
     <w:p>
       <w:pPr>
-        <w:rPr>
-          <w:i/>
-        </w:rPr>
+        <w:pStyle w:val="Heading3"/>
       </w:pPr>
       <w:r>
-        <w:rPr>
-          <w:i/>
-        </w:rPr>
-        <w:t>Time to first detection</w:t>
+        <w:t>Model 2: Does lure decrease the amount of time to first detection?</w:t>
       </w:r>
     </w:p>
     <w:p>
       <w:pPr>
         <w:rPr>
+          <w:rFonts w:eastAsiaTheme="minorEastAsia"/>
+        </w:rPr>
+      </w:pPr>
+      <w:r>
+        <w:t xml:space="preserve">Instead of increasing the number of </w:t>
+      </w:r>
+      <w:r>
+        <w:t>days</w:t>
+      </w:r>
+      <w:r>
+        <w:t xml:space="preserve"> a species </w:t>
+      </w:r>
+      <w:r>
+        <w:t>investigates</w:t>
+      </w:r>
+      <w:r>
+        <w:t xml:space="preserve"> a camera, </w:t>
+      </w:r>
+      <w:r>
+        <w:t>lure</w:t>
+      </w:r>
+      <w:r>
+        <w:t xml:space="preserve"> may decrease the amount of time it takes to</w:t>
+      </w:r>
+      <w:r>
+        <w:t xml:space="preserve"> </w:t>
+      </w:r>
+      <w:r>
+        <w:t>detect them</w:t>
+      </w:r>
+      <w:r>
+        <w:t xml:space="preserve"> for the first time</w:t>
+      </w:r>
+      <w:r>
+        <w:t xml:space="preserve"> (</w:t>
+      </w:r>
+      <w:commentRangeStart w:id="4"/>
+      <w:r>
+        <w:t>Bischof et al. 2014</w:t>
+      </w:r>
+      <w:commentRangeEnd w:id="4"/>
+      <w:r>
+        <w:rPr>
+          <w:rStyle w:val="CommentReference"/>
+        </w:rPr>
+        <w:commentReference w:id="4"/>
+      </w:r>
+      <w:r>
+        <w:t>).</w:t>
+      </w:r>
+      <w:r>
+        <w:t xml:space="preserve"> </w:t>
+      </w:r>
+      <w:r>
+        <w:t xml:space="preserve">To </w:t>
+      </w:r>
+      <w:r>
+        <w:t>quantify this effect, we instead treat data collection as a continuous time process. Thus, let</w:t>
+      </w:r>
+      <w:r>
+        <w:t xml:space="preserve"> t</w:t>
+      </w:r>
+      <w:r>
+        <w:t xml:space="preserve">he response variable of this </w:t>
+      </w:r>
+      <w:r>
+        <w:t>model</w:t>
+      </w:r>
+      <w:r>
+        <w:t xml:space="preserve">, </w:t>
+      </w:r>
+      <m:oMath>
+        <m:sSub>
+          <m:sSubPr>
+            <m:ctrlPr>
+              <w:rPr>
+                <w:rFonts w:ascii="Cambria Math" w:hAnsi="Cambria Math"/>
+                <w:i/>
+              </w:rPr>
+            </m:ctrlPr>
+          </m:sSubPr>
+          <m:e>
+            <m:r>
+              <w:rPr>
+                <w:rFonts w:ascii="Cambria Math" w:hAnsi="Cambria Math"/>
+              </w:rPr>
+              <m:t>q</m:t>
+            </m:r>
+          </m:e>
+          <m:sub>
+            <m:r>
+              <w:rPr>
+                <w:rFonts w:ascii="Cambria Math" w:hAnsi="Cambria Math"/>
+              </w:rPr>
+              <m:t>s,k,c</m:t>
+            </m:r>
+          </m:sub>
+        </m:sSub>
+      </m:oMath>
+      <w:r>
+        <w:rPr>
+          <w:rFonts w:eastAsiaTheme="minorEastAsia"/>
+        </w:rPr>
+        <w:t xml:space="preserve">, </w:t>
+      </w:r>
+      <w:r>
+        <w:rPr>
+          <w:rFonts w:eastAsiaTheme="minorEastAsia"/>
+        </w:rPr>
+        <w:t>be</w:t>
+      </w:r>
+      <w:r>
+        <w:rPr>
+          <w:rFonts w:eastAsiaTheme="minorEastAsia"/>
+        </w:rPr>
+        <w:t xml:space="preserve"> the </w:t>
+      </w:r>
+      <w:r>
+        <w:rPr>
+          <w:rFonts w:eastAsiaTheme="minorEastAsia"/>
+        </w:rPr>
+        <w:t>continuous number</w:t>
+      </w:r>
+      <w:r>
+        <w:rPr>
+          <w:rFonts w:eastAsiaTheme="minorEastAsia"/>
+        </w:rPr>
+        <w:t xml:space="preserve"> of days to first detection</w:t>
+      </w:r>
+      <w:r>
+        <w:rPr>
+          <w:rFonts w:eastAsiaTheme="minorEastAsia"/>
+        </w:rPr>
+        <w:t xml:space="preserve"> (i.e., the amount of time it takes to collect the first image of a species per camera)</w:t>
+      </w:r>
+      <w:r>
+        <w:rPr>
+          <w:rFonts w:eastAsiaTheme="minorEastAsia"/>
+        </w:rPr>
+        <w:t>.</w:t>
+      </w:r>
+      <w:r>
+        <w:rPr>
+          <w:rFonts w:eastAsiaTheme="minorEastAsia"/>
+        </w:rPr>
+        <w:t xml:space="preserve"> However,</w:t>
+      </w:r>
+      <w:r>
+        <w:rPr>
+          <w:rFonts w:eastAsiaTheme="minorEastAsia"/>
+        </w:rPr>
+        <w:t xml:space="preserve"> if a species is</w:t>
+      </w:r>
+      <w:r>
+        <w:rPr>
+          <w:rFonts w:eastAsiaTheme="minorEastAsia"/>
+        </w:rPr>
+        <w:t xml:space="preserve"> present at a site but</w:t>
+      </w:r>
+      <w:r>
+        <w:rPr>
+          <w:rFonts w:eastAsiaTheme="minorEastAsia"/>
+        </w:rPr>
+        <w:t xml:space="preserve"> not detected after 7 days</w:t>
+      </w:r>
+      <w:r>
+        <w:rPr>
+          <w:rFonts w:eastAsiaTheme="minorEastAsia"/>
+        </w:rPr>
+        <w:t xml:space="preserve"> </w:t>
+      </w:r>
+      <w:r>
+        <w:rPr>
+          <w:rFonts w:eastAsiaTheme="minorEastAsia"/>
+        </w:rPr>
+        <w:t xml:space="preserve">when </w:t>
+      </w:r>
+      <w:r>
+        <w:rPr>
+          <w:rFonts w:eastAsiaTheme="minorEastAsia"/>
+        </w:rPr>
+        <w:t>treatments</w:t>
+      </w:r>
+      <w:r>
+        <w:rPr>
+          <w:rFonts w:eastAsiaTheme="minorEastAsia"/>
+        </w:rPr>
+        <w:t xml:space="preserve"> are changed</w:t>
+      </w:r>
+      <w:r>
+        <w:rPr>
+          <w:rFonts w:eastAsiaTheme="minorEastAsia"/>
+        </w:rPr>
+        <w:t xml:space="preserve"> there is uncertainty </w:t>
+      </w:r>
+      <w:r>
+        <w:rPr>
+          <w:rFonts w:eastAsiaTheme="minorEastAsia"/>
+        </w:rPr>
+        <w:t>a</w:t>
+      </w:r>
+      <w:r>
+        <w:rPr>
+          <w:rFonts w:eastAsiaTheme="minorEastAsia"/>
+        </w:rPr>
+        <w:t>bout</w:t>
+      </w:r>
+      <w:r>
+        <w:rPr>
+          <w:rFonts w:eastAsiaTheme="minorEastAsia"/>
+        </w:rPr>
+        <w:t xml:space="preserve"> how long it would take </w:t>
+      </w:r>
+      <w:r>
+        <w:rPr>
+          <w:rFonts w:eastAsiaTheme="minorEastAsia"/>
+        </w:rPr>
+        <w:t>for the</w:t>
+      </w:r>
+      <w:r>
+        <w:rPr>
+          <w:rFonts w:eastAsiaTheme="minorEastAsia"/>
+        </w:rPr>
+        <w:t xml:space="preserve"> species to be </w:t>
+      </w:r>
+      <w:r>
+        <w:rPr>
+          <w:rFonts w:eastAsiaTheme="minorEastAsia"/>
+        </w:rPr>
+        <w:t>photographed</w:t>
+      </w:r>
+      <w:r>
+        <w:rPr>
+          <w:rFonts w:eastAsiaTheme="minorEastAsia"/>
+        </w:rPr>
+        <w:t xml:space="preserve">. </w:t>
+      </w:r>
+      <w:r>
+        <w:rPr>
+          <w:rFonts w:eastAsiaTheme="minorEastAsia"/>
+        </w:rPr>
+        <w:t xml:space="preserve">To account for this, we model </w:t>
+      </w:r>
+      <m:oMath>
+        <m:sSub>
+          <m:sSubPr>
+            <m:ctrlPr>
+              <w:rPr>
+                <w:rFonts w:ascii="Cambria Math" w:hAnsi="Cambria Math"/>
+                <w:i/>
+              </w:rPr>
+            </m:ctrlPr>
+          </m:sSubPr>
+          <m:e>
+            <m:r>
+              <w:rPr>
+                <w:rFonts w:ascii="Cambria Math" w:hAnsi="Cambria Math"/>
+              </w:rPr>
+              <m:t>q</m:t>
+            </m:r>
+          </m:e>
+          <m:sub>
+            <m:r>
+              <w:rPr>
+                <w:rFonts w:ascii="Cambria Math" w:hAnsi="Cambria Math"/>
+              </w:rPr>
+              <m:t>s,k,c</m:t>
+            </m:r>
+          </m:sub>
+        </m:sSub>
+      </m:oMath>
+      <w:r>
+        <w:rPr>
+          <w:rFonts w:eastAsiaTheme="minorEastAsia"/>
+        </w:rPr>
+        <w:t xml:space="preserve"> as a censored exponential random variable. </w:t>
+      </w:r>
+      <w:r>
+        <w:rPr>
+          <w:rFonts w:eastAsiaTheme="minorEastAsia"/>
+        </w:rPr>
+        <w:t xml:space="preserve">Let </w:t>
+      </w:r>
+      <w:proofErr w:type="spellStart"/>
+      <w:r>
+        <w:rPr>
+          <w:rFonts w:eastAsiaTheme="minorEastAsia"/>
           <w:i/>
         </w:rPr>
+        <w:lastRenderedPageBreak/>
+        <w:t>Tmax</w:t>
+      </w:r>
+      <w:proofErr w:type="spellEnd"/>
+      <w:r>
+        <w:rPr>
+          <w:rFonts w:eastAsiaTheme="minorEastAsia"/>
+          <w:i/>
+        </w:rPr>
+        <w:t xml:space="preserve"> </w:t>
+      </w:r>
+      <w:r>
+        <w:rPr>
+          <w:rFonts w:eastAsiaTheme="minorEastAsia"/>
+        </w:rPr>
+        <w:t>represent the maximum amount of time a lure treatment is</w:t>
+      </w:r>
+      <w:r>
+        <w:rPr>
+          <w:rFonts w:eastAsiaTheme="minorEastAsia"/>
+        </w:rPr>
+        <w:t xml:space="preserve"> placed</w:t>
+      </w:r>
+      <w:r>
+        <w:rPr>
+          <w:rFonts w:eastAsiaTheme="minorEastAsia"/>
+        </w:rPr>
+        <w:t xml:space="preserve"> in front of a function</w:t>
+      </w:r>
+      <w:r>
+        <w:rPr>
+          <w:rFonts w:eastAsiaTheme="minorEastAsia"/>
+        </w:rPr>
+        <w:t>ing</w:t>
+      </w:r>
+      <w:r>
+        <w:rPr>
+          <w:rFonts w:eastAsiaTheme="minorEastAsia"/>
+        </w:rPr>
+        <w:t xml:space="preserve"> camera station (i.e., </w:t>
+      </w:r>
+      <w:proofErr w:type="spellStart"/>
+      <w:r>
+        <w:rPr>
+          <w:rFonts w:eastAsiaTheme="minorEastAsia"/>
+          <w:i/>
+        </w:rPr>
+        <w:t>Tmax</w:t>
+      </w:r>
+      <w:proofErr w:type="spellEnd"/>
+      <w:r>
+        <w:rPr>
+          <w:rFonts w:eastAsiaTheme="minorEastAsia"/>
+          <w:i/>
+        </w:rPr>
+        <w:t xml:space="preserve"> </w:t>
+      </w:r>
+      <w:r>
+        <w:rPr>
+          <w:rFonts w:eastAsiaTheme="minorEastAsia"/>
+        </w:rPr>
+        <w:t xml:space="preserve">= 7 days). </w:t>
+      </w:r>
+      <w:r>
+        <w:rPr>
+          <w:rFonts w:eastAsiaTheme="minorEastAsia"/>
+        </w:rPr>
+        <w:t xml:space="preserve">Following </w:t>
+      </w:r>
+      <w:proofErr w:type="spellStart"/>
+      <w:r>
+        <w:rPr>
+          <w:rFonts w:eastAsiaTheme="minorEastAsia"/>
+        </w:rPr>
+        <w:t>Kery</w:t>
+      </w:r>
+      <w:proofErr w:type="spellEnd"/>
+      <w:r>
+        <w:rPr>
+          <w:rFonts w:eastAsiaTheme="minorEastAsia"/>
+        </w:rPr>
+        <w:t xml:space="preserve"> and </w:t>
+      </w:r>
+      <w:proofErr w:type="spellStart"/>
+      <w:r>
+        <w:rPr>
+          <w:rFonts w:eastAsiaTheme="minorEastAsia"/>
+        </w:rPr>
+        <w:t>Royle</w:t>
+      </w:r>
+      <w:proofErr w:type="spellEnd"/>
+      <w:r>
+        <w:rPr>
+          <w:rFonts w:eastAsiaTheme="minorEastAsia"/>
+        </w:rPr>
+        <w:t xml:space="preserve"> (2016), th</w:t>
+      </w:r>
+      <w:r>
+        <w:rPr>
+          <w:rFonts w:eastAsiaTheme="minorEastAsia"/>
+        </w:rPr>
+        <w:t>e continuous time-to-detection</w:t>
+      </w:r>
+      <w:r>
+        <w:rPr>
+          <w:rFonts w:eastAsiaTheme="minorEastAsia"/>
+        </w:rPr>
+        <w:t xml:space="preserve"> </w:t>
+      </w:r>
+      <w:r>
+        <w:rPr>
+          <w:rFonts w:eastAsiaTheme="minorEastAsia"/>
+        </w:rPr>
+        <w:t xml:space="preserve">observation </w:t>
+      </w:r>
+      <w:r>
+        <w:rPr>
+          <w:rFonts w:eastAsiaTheme="minorEastAsia"/>
+        </w:rPr>
+        <w:t>model is</w:t>
+      </w:r>
+    </w:p>
+    <w:tbl>
+      <w:tblPr>
+        <w:tblStyle w:val="TableGrid"/>
+        <w:tblW w:w="0" w:type="auto"/>
+        <w:tblBorders>
+          <w:top w:val="none" w:sz="0" w:space="0" w:color="auto"/>
+          <w:left w:val="none" w:sz="0" w:space="0" w:color="auto"/>
+          <w:bottom w:val="none" w:sz="0" w:space="0" w:color="auto"/>
+          <w:right w:val="none" w:sz="0" w:space="0" w:color="auto"/>
+          <w:insideH w:val="none" w:sz="0" w:space="0" w:color="auto"/>
+          <w:insideV w:val="none" w:sz="0" w:space="0" w:color="auto"/>
+        </w:tblBorders>
+        <w:tblLook w:val="04A0" w:firstRow="1" w:lastRow="0" w:firstColumn="1" w:lastColumn="0" w:noHBand="0" w:noVBand="1"/>
+      </w:tblPr>
+      <w:tblGrid>
+        <w:gridCol w:w="1615"/>
+        <w:gridCol w:w="6120"/>
+        <w:gridCol w:w="1615"/>
+      </w:tblGrid>
+      <w:tr>
+        <w:trPr>
+          <w:trHeight w:hRule="exact" w:val="432"/>
+        </w:trPr>
+        <w:tc>
+          <w:tcPr>
+            <w:tcW w:w="1615" w:type="dxa"/>
+          </w:tcPr>
+          <w:p>
+            <w:pPr>
+              <w:rPr>
+                <w:rFonts w:eastAsiaTheme="minorEastAsia"/>
+              </w:rPr>
+            </w:pPr>
+          </w:p>
+        </w:tc>
+        <w:tc>
+          <w:tcPr>
+            <w:tcW w:w="6120" w:type="dxa"/>
+          </w:tcPr>
+          <w:p>
+            <w:pPr>
+              <w:rPr>
+                <w:rFonts w:eastAsiaTheme="minorEastAsia"/>
+              </w:rPr>
+            </w:pPr>
+            <m:oMathPara>
+              <m:oMath>
+                <m:sSub>
+                  <m:sSubPr>
+                    <m:ctrlPr>
+                      <w:rPr>
+                        <w:rFonts w:ascii="Cambria Math" w:hAnsi="Cambria Math"/>
+                        <w:i/>
+                      </w:rPr>
+                    </m:ctrlPr>
+                  </m:sSubPr>
+                  <m:e>
+                    <m:r>
+                      <w:rPr>
+                        <w:rFonts w:ascii="Cambria Math" w:hAnsi="Cambria Math"/>
+                      </w:rPr>
+                      <m:t>d</m:t>
+                    </m:r>
+                  </m:e>
+                  <m:sub>
+                    <m:r>
+                      <w:rPr>
+                        <w:rFonts w:ascii="Cambria Math" w:hAnsi="Cambria Math"/>
+                      </w:rPr>
+                      <m:t>s,k,c</m:t>
+                    </m:r>
+                  </m:sub>
+                </m:sSub>
+                <m:r>
+                  <w:rPr>
+                    <w:rFonts w:ascii="Cambria Math" w:hAnsi="Cambria Math"/>
+                  </w:rPr>
+                  <m:t xml:space="preserve">= </m:t>
+                </m:r>
+                <m:sSub>
+                  <m:sSubPr>
+                    <m:ctrlPr>
+                      <w:rPr>
+                        <w:rFonts w:ascii="Cambria Math" w:hAnsi="Cambria Math"/>
+                        <w:i/>
+                      </w:rPr>
+                    </m:ctrlPr>
+                  </m:sSubPr>
+                  <m:e>
+                    <m:r>
+                      <w:rPr>
+                        <w:rFonts w:ascii="Cambria Math" w:hAnsi="Cambria Math"/>
+                      </w:rPr>
+                      <m:t>z</m:t>
+                    </m:r>
+                  </m:e>
+                  <m:sub>
+                    <m:r>
+                      <w:rPr>
+                        <w:rFonts w:ascii="Cambria Math" w:hAnsi="Cambria Math"/>
+                      </w:rPr>
+                      <m:t>s</m:t>
+                    </m:r>
+                  </m:sub>
+                </m:sSub>
+                <m:r>
+                  <w:rPr>
+                    <w:rFonts w:ascii="Cambria Math" w:hAnsi="Cambria Math"/>
+                  </w:rPr>
+                  <m:t xml:space="preserve"> ×I</m:t>
+                </m:r>
+                <m:d>
+                  <m:dPr>
+                    <m:ctrlPr>
+                      <w:rPr>
+                        <w:rFonts w:ascii="Cambria Math" w:hAnsi="Cambria Math"/>
+                        <w:i/>
+                      </w:rPr>
+                    </m:ctrlPr>
+                  </m:dPr>
+                  <m:e>
+                    <m:sSub>
+                      <m:sSubPr>
+                        <m:ctrlPr>
+                          <w:rPr>
+                            <w:rFonts w:ascii="Cambria Math" w:hAnsi="Cambria Math"/>
+                            <w:i/>
+                          </w:rPr>
+                        </m:ctrlPr>
+                      </m:sSubPr>
+                      <m:e>
+                        <m:r>
+                          <w:rPr>
+                            <w:rFonts w:ascii="Cambria Math" w:hAnsi="Cambria Math"/>
+                          </w:rPr>
+                          <m:t>q</m:t>
+                        </m:r>
+                      </m:e>
+                      <m:sub>
+                        <m:r>
+                          <w:rPr>
+                            <w:rFonts w:ascii="Cambria Math" w:hAnsi="Cambria Math"/>
+                          </w:rPr>
+                          <m:t>s,k,c</m:t>
+                        </m:r>
+                      </m:sub>
+                    </m:sSub>
+                    <m:r>
+                      <w:rPr>
+                        <w:rFonts w:ascii="Cambria Math" w:hAnsi="Cambria Math"/>
+                      </w:rPr>
+                      <m:t xml:space="preserve">&gt; </m:t>
+                    </m:r>
+                    <m:sSub>
+                      <m:sSubPr>
+                        <m:ctrlPr>
+                          <w:rPr>
+                            <w:rFonts w:ascii="Cambria Math" w:hAnsi="Cambria Math"/>
+                            <w:i/>
+                          </w:rPr>
+                        </m:ctrlPr>
+                      </m:sSubPr>
+                      <m:e>
+                        <m:r>
+                          <w:rPr>
+                            <w:rFonts w:ascii="Cambria Math" w:hAnsi="Cambria Math"/>
+                          </w:rPr>
+                          <m:t>Tmax</m:t>
+                        </m:r>
+                      </m:e>
+                      <m:sub>
+                        <m:r>
+                          <w:rPr>
+                            <w:rFonts w:ascii="Cambria Math" w:hAnsi="Cambria Math"/>
+                          </w:rPr>
+                          <m:t>s,k,c</m:t>
+                        </m:r>
+                      </m:sub>
+                    </m:sSub>
+                  </m:e>
+                </m:d>
+                <m:r>
+                  <w:rPr>
+                    <w:rFonts w:ascii="Cambria Math" w:hAnsi="Cambria Math"/>
+                  </w:rPr>
+                  <m:t xml:space="preserve">+(1- </m:t>
+                </m:r>
+                <m:sSub>
+                  <m:sSubPr>
+                    <m:ctrlPr>
+                      <w:rPr>
+                        <w:rFonts w:ascii="Cambria Math" w:hAnsi="Cambria Math"/>
+                        <w:i/>
+                      </w:rPr>
+                    </m:ctrlPr>
+                  </m:sSubPr>
+                  <m:e>
+                    <m:r>
+                      <w:rPr>
+                        <w:rFonts w:ascii="Cambria Math" w:hAnsi="Cambria Math"/>
+                      </w:rPr>
+                      <m:t>z</m:t>
+                    </m:r>
+                  </m:e>
+                  <m:sub>
+                    <m:r>
+                      <w:rPr>
+                        <w:rFonts w:ascii="Cambria Math" w:hAnsi="Cambria Math"/>
+                      </w:rPr>
+                      <m:t>s</m:t>
+                    </m:r>
+                  </m:sub>
+                </m:sSub>
+                <m:r>
+                  <w:rPr>
+                    <w:rFonts w:ascii="Cambria Math" w:hAnsi="Cambria Math"/>
+                  </w:rPr>
+                  <m:t>)</m:t>
+                </m:r>
+              </m:oMath>
+            </m:oMathPara>
+          </w:p>
+        </w:tc>
+        <w:tc>
+          <w:tcPr>
+            <w:tcW w:w="1615" w:type="dxa"/>
+          </w:tcPr>
+          <w:p>
+            <w:pPr>
+              <w:rPr>
+                <w:rFonts w:eastAsiaTheme="minorEastAsia"/>
+              </w:rPr>
+            </w:pPr>
+          </w:p>
+        </w:tc>
+      </w:tr>
+      <w:tr>
+        <w:trPr>
+          <w:trHeight w:hRule="exact" w:val="432"/>
+        </w:trPr>
+        <w:tc>
+          <w:tcPr>
+            <w:tcW w:w="1615" w:type="dxa"/>
+          </w:tcPr>
+          <w:p>
+            <w:pPr>
+              <w:rPr>
+                <w:rFonts w:eastAsiaTheme="minorEastAsia"/>
+              </w:rPr>
+            </w:pPr>
+          </w:p>
+        </w:tc>
+        <w:tc>
+          <w:tcPr>
+            <w:tcW w:w="6120" w:type="dxa"/>
+          </w:tcPr>
+          <w:p>
+            <w:pPr>
+              <w:jc w:val="center"/>
+              <w:rPr>
+                <w:rFonts w:eastAsiaTheme="minorEastAsia"/>
+              </w:rPr>
+            </w:pPr>
+            <m:oMathPara>
+              <m:oMath>
+                <m:sSub>
+                  <m:sSubPr>
+                    <m:ctrlPr>
+                      <w:rPr>
+                        <w:rFonts w:ascii="Cambria Math" w:hAnsi="Cambria Math"/>
+                        <w:i/>
+                      </w:rPr>
+                    </m:ctrlPr>
+                  </m:sSubPr>
+                  <m:e>
+                    <m:r>
+                      <w:rPr>
+                        <w:rFonts w:ascii="Cambria Math" w:hAnsi="Cambria Math"/>
+                      </w:rPr>
+                      <m:t>q</m:t>
+                    </m:r>
+                  </m:e>
+                  <m:sub>
+                    <m:r>
+                      <w:rPr>
+                        <w:rFonts w:ascii="Cambria Math" w:hAnsi="Cambria Math"/>
+                      </w:rPr>
+                      <m:t>s,k,c</m:t>
+                    </m:r>
+                  </m:sub>
+                </m:sSub>
+                <m:r>
+                  <w:rPr>
+                    <w:rFonts w:ascii="Cambria Math" w:hAnsi="Cambria Math"/>
+                  </w:rPr>
+                  <m:t xml:space="preserve">| </m:t>
+                </m:r>
+                <m:sSub>
+                  <m:sSubPr>
+                    <m:ctrlPr>
+                      <w:rPr>
+                        <w:rFonts w:ascii="Cambria Math" w:hAnsi="Cambria Math"/>
+                        <w:i/>
+                      </w:rPr>
+                    </m:ctrlPr>
+                  </m:sSubPr>
+                  <m:e>
+                    <m:r>
+                      <w:rPr>
+                        <w:rFonts w:ascii="Cambria Math" w:hAnsi="Cambria Math"/>
+                      </w:rPr>
+                      <m:t>z</m:t>
+                    </m:r>
+                  </m:e>
+                  <m:sub>
+                    <m:r>
+                      <w:rPr>
+                        <w:rFonts w:ascii="Cambria Math" w:hAnsi="Cambria Math"/>
+                      </w:rPr>
+                      <m:t>s</m:t>
+                    </m:r>
+                  </m:sub>
+                </m:sSub>
+                <m:r>
+                  <w:rPr>
+                    <w:rFonts w:ascii="Cambria Math" w:hAnsi="Cambria Math"/>
+                  </w:rPr>
+                  <m:t xml:space="preserve"> ~ </m:t>
+                </m:r>
+                <m:r>
+                  <m:rPr>
+                    <m:sty m:val="p"/>
+                  </m:rPr>
+                  <w:rPr>
+                    <w:rFonts w:ascii="Cambria Math" w:hAnsi="Cambria Math"/>
+                  </w:rPr>
+                  <m:t>Exponential</m:t>
+                </m:r>
+                <m:d>
+                  <m:dPr>
+                    <m:ctrlPr>
+                      <w:rPr>
+                        <w:rFonts w:ascii="Cambria Math" w:hAnsi="Cambria Math"/>
+                      </w:rPr>
+                    </m:ctrlPr>
+                  </m:dPr>
+                  <m:e>
+                    <m:sSub>
+                      <m:sSubPr>
+                        <m:ctrlPr>
+                          <w:rPr>
+                            <w:rFonts w:ascii="Cambria Math" w:hAnsi="Cambria Math"/>
+                          </w:rPr>
+                        </m:ctrlPr>
+                      </m:sSubPr>
+                      <m:e>
+                        <m:r>
+                          <w:rPr>
+                            <w:rFonts w:ascii="Cambria Math" w:hAnsi="Cambria Math"/>
+                          </w:rPr>
+                          <m:t>γ</m:t>
+                        </m:r>
+                      </m:e>
+                      <m:sub>
+                        <m:r>
+                          <w:rPr>
+                            <w:rFonts w:ascii="Cambria Math" w:hAnsi="Cambria Math"/>
+                          </w:rPr>
+                          <m:t>s,k,c</m:t>
+                        </m:r>
+                      </m:sub>
+                    </m:sSub>
+                  </m:e>
+                </m:d>
+              </m:oMath>
+            </m:oMathPara>
+          </w:p>
+        </w:tc>
+        <w:tc>
+          <w:tcPr>
+            <w:tcW w:w="1615" w:type="dxa"/>
+          </w:tcPr>
+          <w:p>
+            <w:pPr>
+              <w:rPr>
+                <w:rFonts w:eastAsiaTheme="minorEastAsia"/>
+              </w:rPr>
+            </w:pPr>
+            <m:oMathPara>
+              <m:oMathParaPr>
+                <m:jc m:val="left"/>
+              </m:oMathParaPr>
+              <m:oMath>
+                <m:r>
+                  <m:rPr>
+                    <m:sty m:val="p"/>
+                  </m:rPr>
+                  <w:rPr>
+                    <w:rFonts w:ascii="Cambria Math" w:hAnsi="Cambria Math"/>
+                  </w:rPr>
+                  <m:t xml:space="preserve">if </m:t>
+                </m:r>
+                <m:sSub>
+                  <m:sSubPr>
+                    <m:ctrlPr>
+                      <w:rPr>
+                        <w:rFonts w:ascii="Cambria Math" w:hAnsi="Cambria Math"/>
+                        <w:i/>
+                      </w:rPr>
+                    </m:ctrlPr>
+                  </m:sSubPr>
+                  <m:e>
+                    <m:r>
+                      <w:rPr>
+                        <w:rFonts w:ascii="Cambria Math" w:hAnsi="Cambria Math"/>
+                      </w:rPr>
+                      <m:t>d</m:t>
+                    </m:r>
+                  </m:e>
+                  <m:sub>
+                    <m:r>
+                      <w:rPr>
+                        <w:rFonts w:ascii="Cambria Math" w:hAnsi="Cambria Math"/>
+                      </w:rPr>
+                      <m:t>s,k,c</m:t>
+                    </m:r>
+                  </m:sub>
+                </m:sSub>
+                <m:r>
+                  <m:rPr>
+                    <m:aln/>
+                  </m:rPr>
+                  <w:rPr>
+                    <w:rFonts w:ascii="Cambria Math" w:hAnsi="Cambria Math"/>
+                  </w:rPr>
+                  <m:t>=</m:t>
+                </m:r>
+                <m:r>
+                  <w:rPr>
+                    <w:rFonts w:ascii="Cambria Math" w:hAnsi="Cambria Math"/>
+                  </w:rPr>
+                  <m:t>0</m:t>
+                </m:r>
+              </m:oMath>
+            </m:oMathPara>
+          </w:p>
+        </w:tc>
+      </w:tr>
+      <w:tr>
+        <w:trPr>
+          <w:trHeight w:hRule="exact" w:val="432"/>
+        </w:trPr>
+        <w:tc>
+          <w:tcPr>
+            <w:tcW w:w="1615" w:type="dxa"/>
+          </w:tcPr>
+          <w:p>
+            <w:pPr>
+              <w:rPr>
+                <w:rFonts w:eastAsiaTheme="minorEastAsia"/>
+              </w:rPr>
+            </w:pPr>
+          </w:p>
+        </w:tc>
+        <w:tc>
+          <w:tcPr>
+            <w:tcW w:w="6120" w:type="dxa"/>
+          </w:tcPr>
+          <w:p>
+            <w:pPr>
+              <w:jc w:val="center"/>
+              <w:rPr>
+                <w:rFonts w:eastAsiaTheme="minorEastAsia"/>
+              </w:rPr>
+            </w:pPr>
+            <m:oMathPara>
+              <m:oMath>
+                <m:sSub>
+                  <m:sSubPr>
+                    <m:ctrlPr>
+                      <w:rPr>
+                        <w:rFonts w:ascii="Cambria Math" w:hAnsi="Cambria Math"/>
+                        <w:i/>
+                      </w:rPr>
+                    </m:ctrlPr>
+                  </m:sSubPr>
+                  <m:e>
+                    <m:r>
+                      <w:rPr>
+                        <w:rFonts w:ascii="Cambria Math" w:hAnsi="Cambria Math"/>
+                      </w:rPr>
+                      <m:t>q</m:t>
+                    </m:r>
+                  </m:e>
+                  <m:sub>
+                    <m:r>
+                      <w:rPr>
+                        <w:rFonts w:ascii="Cambria Math" w:hAnsi="Cambria Math"/>
+                      </w:rPr>
+                      <m:t>s,k,c</m:t>
+                    </m:r>
+                  </m:sub>
+                </m:sSub>
+                <m:r>
+                  <w:rPr>
+                    <w:rFonts w:ascii="Cambria Math" w:hAnsi="Cambria Math"/>
+                  </w:rPr>
+                  <m:t>=NA</m:t>
+                </m:r>
+              </m:oMath>
+            </m:oMathPara>
+          </w:p>
+        </w:tc>
+        <w:tc>
+          <w:tcPr>
+            <w:tcW w:w="1615" w:type="dxa"/>
+          </w:tcPr>
+          <w:p>
+            <w:pPr>
+              <w:rPr>
+                <w:rFonts w:eastAsiaTheme="minorEastAsia"/>
+              </w:rPr>
+            </w:pPr>
+            <m:oMathPara>
+              <m:oMathParaPr>
+                <m:jc m:val="left"/>
+              </m:oMathParaPr>
+              <m:oMath>
+                <m:r>
+                  <m:rPr>
+                    <m:sty m:val="p"/>
+                  </m:rPr>
+                  <w:rPr>
+                    <w:rFonts w:ascii="Cambria Math" w:hAnsi="Cambria Math"/>
+                  </w:rPr>
+                  <m:t>if</m:t>
+                </m:r>
+                <m:r>
+                  <m:rPr>
+                    <m:sty m:val="p"/>
+                  </m:rPr>
+                  <w:rPr>
+                    <w:rFonts w:ascii="Cambria Math" w:hAnsi="Cambria Math"/>
+                  </w:rPr>
+                  <m:t xml:space="preserve"> </m:t>
+                </m:r>
+                <m:sSub>
+                  <m:sSubPr>
+                    <m:ctrlPr>
+                      <w:rPr>
+                        <w:rFonts w:ascii="Cambria Math" w:hAnsi="Cambria Math"/>
+                        <w:i/>
+                      </w:rPr>
+                    </m:ctrlPr>
+                  </m:sSubPr>
+                  <m:e>
+                    <m:r>
+                      <w:rPr>
+                        <w:rFonts w:ascii="Cambria Math" w:hAnsi="Cambria Math"/>
+                      </w:rPr>
+                      <m:t>d</m:t>
+                    </m:r>
+                  </m:e>
+                  <m:sub>
+                    <m:r>
+                      <w:rPr>
+                        <w:rFonts w:ascii="Cambria Math" w:hAnsi="Cambria Math"/>
+                      </w:rPr>
+                      <m:t>s,k,c</m:t>
+                    </m:r>
+                  </m:sub>
+                </m:sSub>
+                <m:r>
+                  <m:rPr>
+                    <m:aln/>
+                  </m:rPr>
+                  <w:rPr>
+                    <w:rFonts w:ascii="Cambria Math" w:hAnsi="Cambria Math"/>
+                  </w:rPr>
+                  <m:t>=</m:t>
+                </m:r>
+                <m:r>
+                  <w:rPr>
+                    <w:rFonts w:ascii="Cambria Math" w:hAnsi="Cambria Math"/>
+                  </w:rPr>
+                  <m:t>1</m:t>
+                </m:r>
+              </m:oMath>
+            </m:oMathPara>
+          </w:p>
+        </w:tc>
+      </w:tr>
+    </w:tbl>
+    <w:p>
+      <w:pPr>
+        <w:rPr>
+          <w:rFonts w:eastAsiaTheme="minorEastAsia"/>
+        </w:rPr>
       </w:pPr>
-      <w:r>
-        <w:rPr>
+    </w:p>
+    <w:p>
+      <w:pPr>
+        <w:rPr>
+          <w:rFonts w:eastAsiaTheme="minorEastAsia"/>
+        </w:rPr>
+      </w:pPr>
+      <w:r>
+        <w:t xml:space="preserve">Here, </w:t>
+      </w:r>
+      <m:oMath>
+        <m:r>
+          <w:rPr>
+            <w:rFonts w:ascii="Cambria Math" w:hAnsi="Cambria Math"/>
+          </w:rPr>
+          <m:t>I</m:t>
+        </m:r>
+        <m:d>
+          <m:dPr>
+            <m:ctrlPr>
+              <w:rPr>
+                <w:rFonts w:ascii="Cambria Math" w:hAnsi="Cambria Math"/>
+                <w:i/>
+              </w:rPr>
+            </m:ctrlPr>
+          </m:dPr>
+          <m:e>
+            <m:sSub>
+              <m:sSubPr>
+                <m:ctrlPr>
+                  <w:rPr>
+                    <w:rFonts w:ascii="Cambria Math" w:hAnsi="Cambria Math"/>
+                    <w:i/>
+                  </w:rPr>
+                </m:ctrlPr>
+              </m:sSubPr>
+              <m:e>
+                <m:r>
+                  <w:rPr>
+                    <w:rFonts w:ascii="Cambria Math" w:hAnsi="Cambria Math"/>
+                  </w:rPr>
+                  <m:t>q</m:t>
+                </m:r>
+              </m:e>
+              <m:sub>
+                <m:r>
+                  <w:rPr>
+                    <w:rFonts w:ascii="Cambria Math" w:hAnsi="Cambria Math"/>
+                  </w:rPr>
+                  <m:t>s,k,c</m:t>
+                </m:r>
+              </m:sub>
+            </m:sSub>
+            <m:r>
+              <w:rPr>
+                <w:rFonts w:ascii="Cambria Math" w:hAnsi="Cambria Math"/>
+              </w:rPr>
+              <m:t xml:space="preserve">&gt; </m:t>
+            </m:r>
+            <m:sSub>
+              <m:sSubPr>
+                <m:ctrlPr>
+                  <w:rPr>
+                    <w:rFonts w:ascii="Cambria Math" w:hAnsi="Cambria Math"/>
+                    <w:i/>
+                  </w:rPr>
+                </m:ctrlPr>
+              </m:sSubPr>
+              <m:e>
+                <m:r>
+                  <w:rPr>
+                    <w:rFonts w:ascii="Cambria Math" w:hAnsi="Cambria Math"/>
+                  </w:rPr>
+                  <m:t>Tmax</m:t>
+                </m:r>
+              </m:e>
+              <m:sub>
+                <m:r>
+                  <w:rPr>
+                    <w:rFonts w:ascii="Cambria Math" w:hAnsi="Cambria Math"/>
+                  </w:rPr>
+                  <m:t>s,k,c</m:t>
+                </m:r>
+              </m:sub>
+            </m:sSub>
+          </m:e>
+        </m:d>
+      </m:oMath>
+      <w:r>
+        <w:rPr>
+          <w:rFonts w:eastAsiaTheme="minorEastAsia"/>
+        </w:rPr>
+        <w:t xml:space="preserve"> is an indicator function which takes the value 1 if</w:t>
+      </w:r>
+      <w:r>
+        <w:rPr>
+          <w:rFonts w:eastAsiaTheme="minorEastAsia"/>
+        </w:rPr>
+        <w:t xml:space="preserve"> a species was not detected in a given week at a camera trap. Th</w:t>
+      </w:r>
+      <w:r>
+        <w:rPr>
+          <w:rFonts w:eastAsiaTheme="minorEastAsia"/>
+        </w:rPr>
+        <w:t xml:space="preserve">us, </w:t>
+      </w:r>
+      <m:oMath>
+        <m:sSub>
+          <m:sSubPr>
+            <m:ctrlPr>
+              <w:rPr>
+                <w:rFonts w:ascii="Cambria Math" w:hAnsi="Cambria Math"/>
+                <w:i/>
+              </w:rPr>
+            </m:ctrlPr>
+          </m:sSubPr>
+          <m:e>
+            <m:r>
+              <w:rPr>
+                <w:rFonts w:ascii="Cambria Math" w:hAnsi="Cambria Math"/>
+              </w:rPr>
+              <m:t>d</m:t>
+            </m:r>
+          </m:e>
+          <m:sub>
+            <m:r>
+              <w:rPr>
+                <w:rFonts w:ascii="Cambria Math" w:hAnsi="Cambria Math"/>
+              </w:rPr>
+              <m:t>s,k,c</m:t>
+            </m:r>
+          </m:sub>
+        </m:sSub>
+      </m:oMath>
+      <w:r>
+        <w:rPr>
+          <w:rFonts w:eastAsiaTheme="minorEastAsia"/>
+        </w:rPr>
+        <w:t xml:space="preserve"> </w:t>
+      </w:r>
+      <w:r>
+        <w:rPr>
+          <w:rFonts w:eastAsiaTheme="minorEastAsia"/>
+        </w:rPr>
+        <w:t>equals 1</w:t>
+      </w:r>
+      <w:r>
+        <w:rPr>
+          <w:rFonts w:eastAsiaTheme="minorEastAsia"/>
+        </w:rPr>
+        <w:t xml:space="preserve"> if </w:t>
+      </w:r>
+      <w:r>
+        <w:rPr>
+          <w:rFonts w:eastAsiaTheme="minorEastAsia"/>
+        </w:rPr>
+        <w:t>a</w:t>
+      </w:r>
+      <w:r>
+        <w:rPr>
+          <w:rFonts w:eastAsiaTheme="minorEastAsia"/>
+        </w:rPr>
+        <w:t xml:space="preserve"> species is present but </w:t>
+      </w:r>
+      <w:r>
+        <w:rPr>
+          <w:rFonts w:eastAsiaTheme="minorEastAsia"/>
+        </w:rPr>
+        <w:t xml:space="preserve">went undetected </w:t>
+      </w:r>
+      <w:r>
+        <w:rPr>
+          <w:rFonts w:eastAsiaTheme="minorEastAsia"/>
+        </w:rPr>
+        <w:t xml:space="preserve">or if they </w:t>
+      </w:r>
+      <w:r>
+        <w:rPr>
+          <w:rFonts w:eastAsiaTheme="minorEastAsia"/>
+        </w:rPr>
+        <w:t>were</w:t>
+      </w:r>
+      <w:r>
+        <w:rPr>
+          <w:rFonts w:eastAsiaTheme="minorEastAsia"/>
+        </w:rPr>
+        <w:t xml:space="preserve"> not present (i.e., </w:t>
+      </w:r>
+      <w:proofErr w:type="spellStart"/>
+      <w:r>
+        <w:rPr>
+          <w:rFonts w:eastAsiaTheme="minorEastAsia"/>
           <w:i/>
         </w:rPr>
-        <w:t>Number of photographs taken</w:t>
+        <w:t>z</w:t>
+      </w:r>
+      <w:r>
+        <w:rPr>
+          <w:rFonts w:eastAsiaTheme="minorEastAsia"/>
+          <w:i/>
+          <w:vertAlign w:val="subscript"/>
+        </w:rPr>
+        <w:t>s</w:t>
+      </w:r>
+      <w:proofErr w:type="spellEnd"/>
+      <w:r>
+        <w:rPr>
+          <w:rFonts w:eastAsiaTheme="minorEastAsia"/>
+          <w:i/>
+        </w:rPr>
+        <w:t xml:space="preserve"> </w:t>
+      </w:r>
+      <w:r>
+        <w:rPr>
+          <w:rFonts w:eastAsiaTheme="minorEastAsia"/>
+        </w:rPr>
+        <w:t xml:space="preserve">= 0). When this occurs, </w:t>
+      </w:r>
+      <m:oMath>
+        <m:sSub>
+          <m:sSubPr>
+            <m:ctrlPr>
+              <w:rPr>
+                <w:rFonts w:ascii="Cambria Math" w:hAnsi="Cambria Math"/>
+                <w:i/>
+              </w:rPr>
+            </m:ctrlPr>
+          </m:sSubPr>
+          <m:e>
+            <m:r>
+              <w:rPr>
+                <w:rFonts w:ascii="Cambria Math" w:hAnsi="Cambria Math"/>
+              </w:rPr>
+              <m:t>q</m:t>
+            </m:r>
+          </m:e>
+          <m:sub>
+            <m:r>
+              <w:rPr>
+                <w:rFonts w:ascii="Cambria Math" w:hAnsi="Cambria Math"/>
+              </w:rPr>
+              <m:t>s,k,c</m:t>
+            </m:r>
+          </m:sub>
+        </m:sSub>
+        <m:r>
+          <w:rPr>
+            <w:rFonts w:ascii="Cambria Math" w:eastAsiaTheme="minorEastAsia" w:hAnsi="Cambria Math"/>
+          </w:rPr>
+          <m:t>=NA</m:t>
+        </m:r>
+      </m:oMath>
+      <w:r>
+        <w:rPr>
+          <w:rFonts w:eastAsiaTheme="minorEastAsia"/>
+        </w:rPr>
+        <w:t xml:space="preserve">. Otherwise, </w:t>
+      </w:r>
+      <m:oMath>
+        <m:sSub>
+          <m:sSubPr>
+            <m:ctrlPr>
+              <w:rPr>
+                <w:rFonts w:ascii="Cambria Math" w:hAnsi="Cambria Math"/>
+                <w:i/>
+              </w:rPr>
+            </m:ctrlPr>
+          </m:sSubPr>
+          <m:e>
+            <m:r>
+              <w:rPr>
+                <w:rFonts w:ascii="Cambria Math" w:hAnsi="Cambria Math"/>
+              </w:rPr>
+              <m:t>d</m:t>
+            </m:r>
+          </m:e>
+          <m:sub>
+            <m:r>
+              <w:rPr>
+                <w:rFonts w:ascii="Cambria Math" w:hAnsi="Cambria Math"/>
+              </w:rPr>
+              <m:t>s,k,c</m:t>
+            </m:r>
+          </m:sub>
+        </m:sSub>
+      </m:oMath>
+      <w:r>
+        <w:rPr>
+          <w:rFonts w:eastAsiaTheme="minorEastAsia"/>
+        </w:rPr>
+        <w:t xml:space="preserve"> equals 0 and </w:t>
+      </w:r>
+      <w:r>
+        <w:rPr>
+          <w:rFonts w:eastAsiaTheme="minorEastAsia"/>
+        </w:rPr>
+        <w:t>we sample from the Ex</w:t>
+      </w:r>
+      <w:r>
+        <w:rPr>
+          <w:rFonts w:eastAsiaTheme="minorEastAsia"/>
+        </w:rPr>
+        <w:t>ponential distribution</w:t>
+      </w:r>
+      <w:r>
+        <w:rPr>
+          <w:rFonts w:eastAsiaTheme="minorEastAsia"/>
+        </w:rPr>
+        <w:t xml:space="preserve"> to estimate the </w:t>
+      </w:r>
+      <w:r>
+        <w:rPr>
+          <w:rFonts w:eastAsiaTheme="minorEastAsia"/>
+        </w:rPr>
+        <w:t>inverse scale</w:t>
+      </w:r>
+      <w:r>
+        <w:rPr>
+          <w:rFonts w:eastAsiaTheme="minorEastAsia"/>
+        </w:rPr>
+        <w:t xml:space="preserve"> parameter </w:t>
+      </w:r>
+      <m:oMath>
+        <m:sSub>
+          <m:sSubPr>
+            <m:ctrlPr>
+              <w:rPr>
+                <w:rFonts w:ascii="Cambria Math" w:hAnsi="Cambria Math"/>
+              </w:rPr>
+            </m:ctrlPr>
+          </m:sSubPr>
+          <m:e>
+            <m:r>
+              <w:rPr>
+                <w:rFonts w:ascii="Cambria Math" w:hAnsi="Cambria Math"/>
+              </w:rPr>
+              <m:t>γ</m:t>
+            </m:r>
+          </m:e>
+          <m:sub>
+            <m:r>
+              <w:rPr>
+                <w:rFonts w:ascii="Cambria Math" w:hAnsi="Cambria Math"/>
+              </w:rPr>
+              <m:t>s,k,c</m:t>
+            </m:r>
+          </m:sub>
+        </m:sSub>
+      </m:oMath>
+      <w:r>
+        <w:rPr>
+          <w:rFonts w:eastAsiaTheme="minorEastAsia"/>
+        </w:rPr>
+        <w:t xml:space="preserve"> from the</w:t>
+      </w:r>
+      <w:r>
+        <w:rPr>
+          <w:rFonts w:eastAsiaTheme="minorEastAsia"/>
+        </w:rPr>
+        <w:t xml:space="preserve"> right-censored</w:t>
+      </w:r>
+      <w:r>
+        <w:rPr>
+          <w:rFonts w:eastAsiaTheme="minorEastAsia"/>
+        </w:rPr>
+        <w:t xml:space="preserve"> data</w:t>
+      </w:r>
+      <w:r>
+        <w:rPr>
+          <w:rFonts w:eastAsiaTheme="minorEastAsia"/>
+        </w:rPr>
+        <w:t>.</w:t>
+      </w:r>
+      <w:r>
+        <w:rPr>
+          <w:rFonts w:eastAsiaTheme="minorEastAsia"/>
+        </w:rPr>
+        <w:t xml:space="preserve"> </w:t>
+      </w:r>
+      <w:r>
+        <w:rPr>
+          <w:rFonts w:eastAsiaTheme="minorEastAsia"/>
+        </w:rPr>
+        <w:t>To estimate the effect of lure</w:t>
+      </w:r>
+      <w:r>
+        <w:rPr>
+          <w:rFonts w:eastAsiaTheme="minorEastAsia"/>
+        </w:rPr>
+        <w:t xml:space="preserve"> on this rate</w:t>
+      </w:r>
+      <w:r>
+        <w:rPr>
+          <w:rFonts w:eastAsiaTheme="minorEastAsia"/>
+        </w:rPr>
+        <w:t xml:space="preserve"> we employ the log link function</w:t>
+      </w:r>
+    </w:p>
+    <w:p>
+      <w:pPr>
+        <w:rPr>
+          <w:rFonts w:eastAsiaTheme="minorEastAsia"/>
+        </w:rPr>
+      </w:pPr>
+      <m:oMathPara>
+        <m:oMath>
+          <m:func>
+            <m:funcPr>
+              <m:ctrlPr>
+                <w:rPr>
+                  <w:rFonts w:ascii="Cambria Math" w:hAnsi="Cambria Math"/>
+                </w:rPr>
+              </m:ctrlPr>
+            </m:funcPr>
+            <m:fName>
+              <m:r>
+                <m:rPr>
+                  <m:sty m:val="p"/>
+                </m:rPr>
+                <w:rPr>
+                  <w:rFonts w:ascii="Cambria Math" w:hAnsi="Cambria Math"/>
+                </w:rPr>
+                <m:t>log</m:t>
+              </m:r>
+            </m:fName>
+            <m:e>
+              <m:d>
+                <m:dPr>
+                  <m:ctrlPr>
+                    <w:rPr>
+                      <w:rFonts w:ascii="Cambria Math" w:hAnsi="Cambria Math"/>
+                    </w:rPr>
+                  </m:ctrlPr>
+                </m:dPr>
+                <m:e>
+                  <m:sSub>
+                    <m:sSubPr>
+                      <m:ctrlPr>
+                        <w:rPr>
+                          <w:rFonts w:ascii="Cambria Math" w:hAnsi="Cambria Math"/>
+                        </w:rPr>
+                      </m:ctrlPr>
+                    </m:sSubPr>
+                    <m:e>
+                      <m:r>
+                        <w:rPr>
+                          <w:rFonts w:ascii="Cambria Math" w:hAnsi="Cambria Math"/>
+                        </w:rPr>
+                        <m:t>γ</m:t>
+                      </m:r>
+                    </m:e>
+                    <m:sub>
+                      <m:r>
+                        <w:rPr>
+                          <w:rFonts w:ascii="Cambria Math" w:hAnsi="Cambria Math"/>
+                        </w:rPr>
+                        <m:t>s,k,c</m:t>
+                      </m:r>
+                    </m:sub>
+                  </m:sSub>
+                </m:e>
+              </m:d>
+            </m:e>
+          </m:func>
+          <m:r>
+            <w:rPr>
+              <w:rFonts w:ascii="Cambria Math" w:hAnsi="Cambria Math"/>
+            </w:rPr>
+            <m:t xml:space="preserve">= </m:t>
+          </m:r>
+          <m:sSub>
+            <m:sSubPr>
+              <m:ctrlPr>
+                <w:rPr>
+                  <w:rFonts w:ascii="Cambria Math" w:hAnsi="Cambria Math"/>
+                  <w:i/>
+                </w:rPr>
+              </m:ctrlPr>
+            </m:sSubPr>
+            <m:e>
+              <m:r>
+                <w:rPr>
+                  <w:rFonts w:ascii="Cambria Math" w:hAnsi="Cambria Math"/>
+                </w:rPr>
+                <m:t>b</m:t>
+              </m:r>
+            </m:e>
+            <m:sub>
+              <m:r>
+                <w:rPr>
+                  <w:rFonts w:ascii="Cambria Math" w:hAnsi="Cambria Math"/>
+                </w:rPr>
+                <m:t>0</m:t>
+              </m:r>
+            </m:sub>
+          </m:sSub>
+          <m:r>
+            <w:rPr>
+              <w:rFonts w:ascii="Cambria Math" w:hAnsi="Cambria Math"/>
+            </w:rPr>
+            <m:t xml:space="preserve">+ </m:t>
+          </m:r>
+          <m:sSub>
+            <m:sSubPr>
+              <m:ctrlPr>
+                <w:rPr>
+                  <w:rFonts w:ascii="Cambria Math" w:hAnsi="Cambria Math"/>
+                  <w:i/>
+                </w:rPr>
+              </m:ctrlPr>
+            </m:sSubPr>
+            <m:e>
+              <m:r>
+                <w:rPr>
+                  <w:rFonts w:ascii="Cambria Math" w:hAnsi="Cambria Math"/>
+                </w:rPr>
+                <m:t>b</m:t>
+              </m:r>
+            </m:e>
+            <m:sub>
+              <m:r>
+                <w:rPr>
+                  <w:rFonts w:ascii="Cambria Math" w:hAnsi="Cambria Math"/>
+                </w:rPr>
+                <m:t>lure</m:t>
+              </m:r>
+            </m:sub>
+          </m:sSub>
+          <m:sSub>
+            <m:sSubPr>
+              <m:ctrlPr>
+                <w:rPr>
+                  <w:rFonts w:ascii="Cambria Math" w:hAnsi="Cambria Math"/>
+                  <w:i/>
+                </w:rPr>
+              </m:ctrlPr>
+            </m:sSubPr>
+            <m:e>
+              <m:r>
+                <w:rPr>
+                  <w:rFonts w:ascii="Cambria Math" w:hAnsi="Cambria Math"/>
+                </w:rPr>
+                <m:t>x</m:t>
+              </m:r>
+            </m:e>
+            <m:sub>
+              <m:r>
+                <w:rPr>
+                  <w:rFonts w:ascii="Cambria Math" w:hAnsi="Cambria Math"/>
+                </w:rPr>
+                <m:t>s,k,c</m:t>
+              </m:r>
+            </m:sub>
+          </m:sSub>
+          <m:r>
+            <w:rPr>
+              <w:rFonts w:ascii="Cambria Math" w:hAnsi="Cambria Math"/>
+            </w:rPr>
+            <m:t xml:space="preserve">+ </m:t>
+          </m:r>
+          <m:sSub>
+            <m:sSubPr>
+              <m:ctrlPr>
+                <w:rPr>
+                  <w:rFonts w:ascii="Cambria Math" w:hAnsi="Cambria Math"/>
+                  <w:i/>
+                </w:rPr>
+              </m:ctrlPr>
+            </m:sSubPr>
+            <m:e>
+              <m:r>
+                <w:rPr>
+                  <w:rFonts w:ascii="Cambria Math" w:hAnsi="Cambria Math"/>
+                </w:rPr>
+                <m:t>μ</m:t>
+              </m:r>
+            </m:e>
+            <m:sub>
+              <m:r>
+                <w:rPr>
+                  <w:rFonts w:ascii="Cambria Math" w:hAnsi="Cambria Math"/>
+                </w:rPr>
+                <m:t>s</m:t>
+              </m:r>
+            </m:sub>
+          </m:sSub>
+          <m:r>
+            <w:rPr>
+              <w:rFonts w:ascii="Cambria Math" w:hAnsi="Cambria Math"/>
+            </w:rPr>
+            <m:t>.</m:t>
+          </m:r>
+        </m:oMath>
+      </m:oMathPara>
+    </w:p>
+    <w:p>
+      <w:pPr>
+        <w:rPr>
+          <w:rFonts w:eastAsiaTheme="minorEastAsia"/>
+        </w:rPr>
+      </w:pPr>
+      <w:r>
+        <w:rPr>
+          <w:rFonts w:eastAsiaTheme="minorEastAsia"/>
+        </w:rPr>
+        <w:t xml:space="preserve">We use a similar parameterization to the linear in model 1 (Eq. X), except the coefficients in this model are on the log-scale. Further, these coefficients estimate the expected time </w:t>
+      </w:r>
+      <w:r>
+        <w:rPr>
+          <w:rFonts w:eastAsiaTheme="minorEastAsia"/>
+        </w:rPr>
+        <w:t>between detection events</w:t>
+      </w:r>
+      <w:r>
+        <w:rPr>
+          <w:rFonts w:eastAsiaTheme="minorEastAsia"/>
+        </w:rPr>
+        <w:t xml:space="preserve"> in the presence or absence of a lure, all while controlling for variability between sites not attributed to lure</w:t>
+      </w:r>
+      <w:r>
+        <w:rPr>
+          <w:rFonts w:eastAsiaTheme="minorEastAsia"/>
+        </w:rPr>
+        <w:t xml:space="preserve"> via the site-level random effect </w:t>
+      </w:r>
+      <m:oMath>
+        <m:sSub>
+          <m:sSubPr>
+            <m:ctrlPr>
+              <w:rPr>
+                <w:rFonts w:ascii="Cambria Math" w:hAnsi="Cambria Math"/>
+                <w:i/>
+              </w:rPr>
+            </m:ctrlPr>
+          </m:sSubPr>
+          <m:e>
+            <m:r>
+              <w:rPr>
+                <w:rFonts w:ascii="Cambria Math" w:hAnsi="Cambria Math"/>
+              </w:rPr>
+              <m:t>μ</m:t>
+            </m:r>
+          </m:e>
+          <m:sub>
+            <m:r>
+              <w:rPr>
+                <w:rFonts w:ascii="Cambria Math" w:hAnsi="Cambria Math"/>
+              </w:rPr>
+              <m:t>s</m:t>
+            </m:r>
+          </m:sub>
+        </m:sSub>
+      </m:oMath>
+      <w:r>
+        <w:rPr>
+          <w:rFonts w:eastAsiaTheme="minorEastAsia"/>
+        </w:rPr>
+        <w:t>.</w:t>
+      </w:r>
+    </w:p>
+    <w:p>
+      <w:pPr>
+        <w:pStyle w:val="Heading3"/>
+        <w:rPr>
+          <w:rFonts w:eastAsiaTheme="minorEastAsia"/>
+        </w:rPr>
+      </w:pPr>
+      <w:r>
+        <w:rPr>
+          <w:rFonts w:eastAsiaTheme="minorEastAsia"/>
+        </w:rPr>
+        <w:t>Model 3: Does lure increase the number of photographs of a species</w:t>
+      </w:r>
+      <w:r>
+        <w:rPr>
+          <w:rFonts w:eastAsiaTheme="minorEastAsia"/>
+        </w:rPr>
+        <w:t>?</w:t>
+      </w:r>
+    </w:p>
+    <w:p>
+      <w:pPr>
+        <w:rPr>
+          <w:rFonts w:eastAsiaTheme="minorEastAsia"/>
+        </w:rPr>
+      </w:pPr>
+      <w:r>
+        <w:t>Finally, lure may increase the number of photographs taken of a given species</w:t>
+      </w:r>
+      <w:r>
+        <w:t xml:space="preserve"> if it increases the amount of time they spend in view of a camera</w:t>
+      </w:r>
+      <w:r>
+        <w:t xml:space="preserve">. This may be advantageous if a study species can be identified </w:t>
+      </w:r>
+      <w:r>
+        <w:t>to an individual level by their markings</w:t>
+      </w:r>
+      <w:r>
+        <w:t xml:space="preserve">, such as a </w:t>
+      </w:r>
+      <w:r>
+        <w:t>leopard’s</w:t>
+      </w:r>
+      <w:r>
+        <w:t xml:space="preserve"> spots</w:t>
+      </w:r>
+      <w:r>
+        <w:t xml:space="preserve">, which would be easier with </w:t>
+      </w:r>
+      <w:r>
+        <w:t xml:space="preserve">multiple </w:t>
+      </w:r>
+      <w:r>
+        <w:t>images</w:t>
+      </w:r>
+      <w:r>
+        <w:t xml:space="preserve"> (refs). </w:t>
+      </w:r>
+      <w:r>
+        <w:t xml:space="preserve">Here, let </w:t>
+      </w:r>
+      <m:oMath>
+        <m:sSub>
+          <m:sSubPr>
+            <m:ctrlPr>
+              <w:rPr>
+                <w:rFonts w:ascii="Cambria Math" w:hAnsi="Cambria Math"/>
+                <w:i/>
+              </w:rPr>
+            </m:ctrlPr>
+          </m:sSubPr>
+          <m:e>
+            <m:r>
+              <w:rPr>
+                <w:rFonts w:ascii="Cambria Math" w:hAnsi="Cambria Math"/>
+              </w:rPr>
+              <m:t>v</m:t>
+            </m:r>
+          </m:e>
+          <m:sub>
+            <m:r>
+              <w:rPr>
+                <w:rFonts w:ascii="Cambria Math" w:hAnsi="Cambria Math"/>
+              </w:rPr>
+              <m:t>s,k,c</m:t>
+            </m:r>
+          </m:sub>
+        </m:sSub>
+      </m:oMath>
+      <w:r>
+        <w:rPr>
+          <w:rFonts w:eastAsiaTheme="minorEastAsia"/>
+        </w:rPr>
+        <w:t xml:space="preserve"> be the number of images collected of a species as site </w:t>
+      </w:r>
+      <w:r>
+        <w:rPr>
+          <w:rFonts w:eastAsiaTheme="minorEastAsia"/>
+          <w:i/>
+        </w:rPr>
+        <w:t>s</w:t>
+      </w:r>
+      <w:r>
+        <w:rPr>
+          <w:rFonts w:eastAsiaTheme="minorEastAsia"/>
+        </w:rPr>
+        <w:t xml:space="preserve">, week </w:t>
+      </w:r>
+      <w:r>
+        <w:rPr>
+          <w:rFonts w:eastAsiaTheme="minorEastAsia"/>
+          <w:i/>
+        </w:rPr>
+        <w:t>k</w:t>
+      </w:r>
+      <w:r>
+        <w:rPr>
+          <w:rFonts w:eastAsiaTheme="minorEastAsia"/>
+        </w:rPr>
+        <w:t xml:space="preserve">, and camera </w:t>
+      </w:r>
+      <w:r>
+        <w:rPr>
+          <w:rFonts w:eastAsiaTheme="minorEastAsia"/>
+          <w:i/>
+        </w:rPr>
+        <w:t>c</w:t>
+      </w:r>
+      <w:r>
+        <w:rPr>
+          <w:rFonts w:eastAsiaTheme="minorEastAsia"/>
+        </w:rPr>
+        <w:t>. We then model the number of images collected as a Poisson process</w:t>
+      </w:r>
+    </w:p>
+    <w:p>
+      <w:pPr>
+        <w:rPr>
+          <w:rFonts w:eastAsiaTheme="minorEastAsia"/>
+        </w:rPr>
+      </w:pPr>
+      <m:oMathPara>
+        <m:oMath>
+          <m:sSub>
+            <m:sSubPr>
+              <m:ctrlPr>
+                <w:rPr>
+                  <w:rFonts w:ascii="Cambria Math" w:hAnsi="Cambria Math"/>
+                  <w:i/>
+                </w:rPr>
+              </m:ctrlPr>
+            </m:sSubPr>
+            <m:e>
+              <m:r>
+                <w:rPr>
+                  <w:rFonts w:ascii="Cambria Math" w:hAnsi="Cambria Math"/>
+                </w:rPr>
+                <m:t>v</m:t>
+              </m:r>
+            </m:e>
+            <m:sub>
+              <m:r>
+                <w:rPr>
+                  <w:rFonts w:ascii="Cambria Math" w:hAnsi="Cambria Math"/>
+                </w:rPr>
+                <m:t>s,k,c</m:t>
+              </m:r>
+            </m:sub>
+          </m:sSub>
+          <m:r>
+            <w:rPr>
+              <w:rFonts w:ascii="Cambria Math" w:hAnsi="Cambria Math"/>
+            </w:rPr>
+            <m:t>|</m:t>
+          </m:r>
+          <m:sSub>
+            <m:sSubPr>
+              <m:ctrlPr>
+                <w:rPr>
+                  <w:rFonts w:ascii="Cambria Math" w:hAnsi="Cambria Math"/>
+                  <w:i/>
+                </w:rPr>
+              </m:ctrlPr>
+            </m:sSubPr>
+            <m:e>
+              <m:r>
+                <w:rPr>
+                  <w:rFonts w:ascii="Cambria Math" w:hAnsi="Cambria Math"/>
+                </w:rPr>
+                <m:t>z</m:t>
+              </m:r>
+            </m:e>
+            <m:sub>
+              <m:r>
+                <w:rPr>
+                  <w:rFonts w:ascii="Cambria Math" w:hAnsi="Cambria Math"/>
+                </w:rPr>
+                <m:t>s</m:t>
+              </m:r>
+            </m:sub>
+          </m:sSub>
+          <m:r>
+            <w:rPr>
+              <w:rFonts w:ascii="Cambria Math" w:hAnsi="Cambria Math"/>
+            </w:rPr>
+            <m:t xml:space="preserve"> ~ </m:t>
+          </m:r>
+          <m:r>
+            <m:rPr>
+              <m:sty m:val="p"/>
+            </m:rPr>
+            <w:rPr>
+              <w:rFonts w:ascii="Cambria Math" w:hAnsi="Cambria Math"/>
+            </w:rPr>
+            <m:t>Poisson(</m:t>
+          </m:r>
+          <m:sSub>
+            <m:sSubPr>
+              <m:ctrlPr>
+                <w:rPr>
+                  <w:rFonts w:ascii="Cambria Math" w:hAnsi="Cambria Math"/>
+                </w:rPr>
+              </m:ctrlPr>
+            </m:sSubPr>
+            <m:e>
+              <m:r>
+                <w:rPr>
+                  <w:rFonts w:ascii="Cambria Math" w:hAnsi="Cambria Math"/>
+                </w:rPr>
+                <m:t>z</m:t>
+              </m:r>
+            </m:e>
+            <m:sub>
+              <m:r>
+                <w:rPr>
+                  <w:rFonts w:ascii="Cambria Math" w:hAnsi="Cambria Math"/>
+                </w:rPr>
+                <m:t>s</m:t>
+              </m:r>
+            </m:sub>
+          </m:sSub>
+          <m:r>
+            <w:rPr>
+              <w:rFonts w:ascii="Cambria Math" w:hAnsi="Cambria Math"/>
+            </w:rPr>
+            <m:t>×</m:t>
+          </m:r>
+          <m:sSub>
+            <m:sSubPr>
+              <m:ctrlPr>
+                <w:rPr>
+                  <w:rFonts w:ascii="Cambria Math" w:hAnsi="Cambria Math"/>
+                  <w:i/>
+                </w:rPr>
+              </m:ctrlPr>
+            </m:sSubPr>
+            <m:e>
+              <m:r>
+                <w:rPr>
+                  <w:rFonts w:ascii="Cambria Math" w:hAnsi="Cambria Math"/>
+                </w:rPr>
+                <m:t>Tmax</m:t>
+              </m:r>
+            </m:e>
+            <m:sub>
+              <m:r>
+                <w:rPr>
+                  <w:rFonts w:ascii="Cambria Math" w:hAnsi="Cambria Math"/>
+                </w:rPr>
+                <m:t>s,k,c</m:t>
+              </m:r>
+            </m:sub>
+          </m:sSub>
+          <m:r>
+            <m:rPr>
+              <m:sty m:val="p"/>
+            </m:rPr>
+            <w:rPr>
+              <w:rFonts w:ascii="Cambria Math" w:hAnsi="Cambria Math"/>
+            </w:rPr>
+            <m:t>×</m:t>
+          </m:r>
+          <m:sSub>
+            <m:sSubPr>
+              <m:ctrlPr>
+                <w:rPr>
+                  <w:rFonts w:ascii="Cambria Math" w:hAnsi="Cambria Math"/>
+                </w:rPr>
+              </m:ctrlPr>
+            </m:sSubPr>
+            <m:e>
+              <m:r>
+                <w:rPr>
+                  <w:rFonts w:ascii="Cambria Math" w:hAnsi="Cambria Math"/>
+                </w:rPr>
+                <m:t>λ</m:t>
+              </m:r>
+            </m:e>
+            <m:sub>
+              <m:r>
+                <w:rPr>
+                  <w:rFonts w:ascii="Cambria Math" w:hAnsi="Cambria Math"/>
+                </w:rPr>
+                <m:t>s,k,c</m:t>
+              </m:r>
+            </m:sub>
+          </m:sSub>
+          <m:r>
+            <m:rPr>
+              <m:sty m:val="p"/>
+            </m:rPr>
+            <w:rPr>
+              <w:rFonts w:ascii="Cambria Math" w:hAnsi="Cambria Math"/>
+            </w:rPr>
+            <m:t>)</m:t>
+          </m:r>
+        </m:oMath>
+      </m:oMathPara>
+    </w:p>
+    <w:p>
+      <w:pPr>
+        <w:rPr>
+          <w:rFonts w:eastAsiaTheme="minorEastAsia"/>
+        </w:rPr>
+      </w:pPr>
+      <w:r>
+        <w:t xml:space="preserve">where </w:t>
+      </w:r>
+      <m:oMath>
+        <m:sSub>
+          <m:sSubPr>
+            <m:ctrlPr>
+              <w:rPr>
+                <w:rFonts w:ascii="Cambria Math" w:hAnsi="Cambria Math"/>
+              </w:rPr>
+            </m:ctrlPr>
+          </m:sSubPr>
+          <m:e>
+            <m:r>
+              <w:rPr>
+                <w:rFonts w:ascii="Cambria Math" w:hAnsi="Cambria Math"/>
+              </w:rPr>
+              <m:t>z</m:t>
+            </m:r>
+          </m:e>
+          <m:sub>
+            <m:r>
+              <w:rPr>
+                <w:rFonts w:ascii="Cambria Math" w:hAnsi="Cambria Math"/>
+              </w:rPr>
+              <m:t>s</m:t>
+            </m:r>
+          </m:sub>
+        </m:sSub>
+      </m:oMath>
+      <w:r>
+        <w:rPr>
+          <w:rFonts w:eastAsiaTheme="minorEastAsia"/>
+        </w:rPr>
+        <w:t xml:space="preserve"> and </w:t>
+      </w:r>
+      <m:oMath>
+        <m:sSub>
+          <m:sSubPr>
+            <m:ctrlPr>
+              <w:rPr>
+                <w:rFonts w:ascii="Cambria Math" w:hAnsi="Cambria Math"/>
+                <w:i/>
+              </w:rPr>
+            </m:ctrlPr>
+          </m:sSubPr>
+          <m:e>
+            <m:r>
+              <w:rPr>
+                <w:rFonts w:ascii="Cambria Math" w:hAnsi="Cambria Math"/>
+              </w:rPr>
+              <m:t>Tmax</m:t>
+            </m:r>
+          </m:e>
+          <m:sub>
+            <m:r>
+              <w:rPr>
+                <w:rFonts w:ascii="Cambria Math" w:hAnsi="Cambria Math"/>
+              </w:rPr>
+              <m:t>s,k,c</m:t>
+            </m:r>
+          </m:sub>
+        </m:sSub>
+      </m:oMath>
+      <w:r>
+        <w:rPr>
+          <w:rFonts w:eastAsiaTheme="minorEastAsia"/>
+        </w:rPr>
+        <w:t xml:space="preserve"> are the same as before while </w:t>
+      </w:r>
+      <m:oMath>
+        <m:sSub>
+          <m:sSubPr>
+            <m:ctrlPr>
+              <w:rPr>
+                <w:rFonts w:ascii="Cambria Math" w:hAnsi="Cambria Math"/>
+              </w:rPr>
+            </m:ctrlPr>
+          </m:sSubPr>
+          <m:e>
+            <m:r>
+              <w:rPr>
+                <w:rFonts w:ascii="Cambria Math" w:hAnsi="Cambria Math"/>
+              </w:rPr>
+              <m:t>λ</m:t>
+            </m:r>
+          </m:e>
+          <m:sub>
+            <m:r>
+              <w:rPr>
+                <w:rFonts w:ascii="Cambria Math" w:hAnsi="Cambria Math"/>
+              </w:rPr>
+              <m:t>s,k,c</m:t>
+            </m:r>
+          </m:sub>
+        </m:sSub>
+      </m:oMath>
+      <w:r>
+        <w:rPr>
+          <w:rFonts w:eastAsiaTheme="minorEastAsia"/>
+        </w:rPr>
+        <w:t xml:space="preserve"> is a rate parameter which estimates the average number of photos expected per day given a species presence. </w:t>
+      </w:r>
+      <w:proofErr w:type="gramStart"/>
+      <w:r>
+        <w:rPr>
+          <w:rFonts w:eastAsiaTheme="minorEastAsia"/>
+        </w:rPr>
+        <w:t>Similar to</w:t>
+      </w:r>
+      <w:proofErr w:type="gramEnd"/>
+      <w:r>
+        <w:rPr>
+          <w:rFonts w:eastAsiaTheme="minorEastAsia"/>
+        </w:rPr>
+        <w:t xml:space="preserve"> model 2, </w:t>
+      </w:r>
+      <m:oMath>
+        <m:sSub>
+          <m:sSubPr>
+            <m:ctrlPr>
+              <w:rPr>
+                <w:rFonts w:ascii="Cambria Math" w:hAnsi="Cambria Math"/>
+                <w:i/>
+              </w:rPr>
+            </m:ctrlPr>
+          </m:sSubPr>
+          <m:e>
+            <m:r>
+              <w:rPr>
+                <w:rFonts w:ascii="Cambria Math" w:hAnsi="Cambria Math"/>
+              </w:rPr>
+              <m:t>Tmax</m:t>
+            </m:r>
+          </m:e>
+          <m:sub>
+            <m:r>
+              <w:rPr>
+                <w:rFonts w:ascii="Cambria Math" w:hAnsi="Cambria Math"/>
+              </w:rPr>
+              <m:t>s,k,c</m:t>
+            </m:r>
+          </m:sub>
+        </m:sSub>
+      </m:oMath>
+      <w:r>
+        <w:rPr>
+          <w:rFonts w:eastAsiaTheme="minorEastAsia"/>
+        </w:rPr>
+        <w:t xml:space="preserve"> is used to control for the observational treatment window length expect in this case there is no </w:t>
+      </w:r>
+      <w:r>
+        <w:rPr>
+          <w:rFonts w:eastAsiaTheme="minorEastAsia"/>
+        </w:rPr>
+        <w:t>right-</w:t>
+      </w:r>
+      <w:r>
+        <w:rPr>
+          <w:rFonts w:eastAsiaTheme="minorEastAsia"/>
+        </w:rPr>
+        <w:t>censoring of data. To incorporate the effect of lure we again use the log link:</w:t>
+      </w:r>
+    </w:p>
+    <w:p>
+      <w:pPr>
+        <w:rPr>
+          <w:rFonts w:eastAsiaTheme="minorEastAsia"/>
+        </w:rPr>
+      </w:pPr>
+      <m:oMathPara>
+        <m:oMath>
+          <m:func>
+            <m:funcPr>
+              <m:ctrlPr>
+                <w:rPr>
+                  <w:rFonts w:ascii="Cambria Math" w:hAnsi="Cambria Math"/>
+                </w:rPr>
+              </m:ctrlPr>
+            </m:funcPr>
+            <m:fName>
+              <m:r>
+                <m:rPr>
+                  <m:sty m:val="p"/>
+                </m:rPr>
+                <w:rPr>
+                  <w:rFonts w:ascii="Cambria Math" w:hAnsi="Cambria Math"/>
+                </w:rPr>
+                <m:t>log</m:t>
+              </m:r>
+            </m:fName>
+            <m:e>
+              <m:d>
+                <m:dPr>
+                  <m:ctrlPr>
+                    <w:rPr>
+                      <w:rFonts w:ascii="Cambria Math" w:hAnsi="Cambria Math"/>
+                    </w:rPr>
+                  </m:ctrlPr>
+                </m:dPr>
+                <m:e>
+                  <m:sSub>
+                    <m:sSubPr>
+                      <m:ctrlPr>
+                        <w:rPr>
+                          <w:rFonts w:ascii="Cambria Math" w:hAnsi="Cambria Math"/>
+                        </w:rPr>
+                      </m:ctrlPr>
+                    </m:sSubPr>
+                    <m:e>
+                      <m:r>
+                        <w:rPr>
+                          <w:rFonts w:ascii="Cambria Math" w:hAnsi="Cambria Math"/>
+                        </w:rPr>
+                        <m:t>λ</m:t>
+                      </m:r>
+                    </m:e>
+                    <m:sub>
+                      <m:r>
+                        <w:rPr>
+                          <w:rFonts w:ascii="Cambria Math" w:hAnsi="Cambria Math"/>
+                        </w:rPr>
+                        <m:t>s,k,c</m:t>
+                      </m:r>
+                    </m:sub>
+                  </m:sSub>
+                </m:e>
+              </m:d>
+            </m:e>
+          </m:func>
+          <m:r>
+            <w:rPr>
+              <w:rFonts w:ascii="Cambria Math" w:hAnsi="Cambria Math"/>
+            </w:rPr>
+            <m:t xml:space="preserve">= </m:t>
+          </m:r>
+          <m:sSub>
+            <m:sSubPr>
+              <m:ctrlPr>
+                <w:rPr>
+                  <w:rFonts w:ascii="Cambria Math" w:hAnsi="Cambria Math"/>
+                  <w:i/>
+                </w:rPr>
+              </m:ctrlPr>
+            </m:sSubPr>
+            <m:e>
+              <m:r>
+                <w:rPr>
+                  <w:rFonts w:ascii="Cambria Math" w:hAnsi="Cambria Math"/>
+                </w:rPr>
+                <m:t>c</m:t>
+              </m:r>
+            </m:e>
+            <m:sub>
+              <m:r>
+                <w:rPr>
+                  <w:rFonts w:ascii="Cambria Math" w:hAnsi="Cambria Math"/>
+                </w:rPr>
+                <m:t>0</m:t>
+              </m:r>
+            </m:sub>
+          </m:sSub>
+          <m:r>
+            <w:rPr>
+              <w:rFonts w:ascii="Cambria Math" w:hAnsi="Cambria Math"/>
+            </w:rPr>
+            <m:t xml:space="preserve">+ </m:t>
+          </m:r>
+          <m:sSub>
+            <m:sSubPr>
+              <m:ctrlPr>
+                <w:rPr>
+                  <w:rFonts w:ascii="Cambria Math" w:hAnsi="Cambria Math"/>
+                  <w:i/>
+                </w:rPr>
+              </m:ctrlPr>
+            </m:sSubPr>
+            <m:e>
+              <m:r>
+                <w:rPr>
+                  <w:rFonts w:ascii="Cambria Math" w:hAnsi="Cambria Math"/>
+                </w:rPr>
+                <m:t>c</m:t>
+              </m:r>
+            </m:e>
+            <m:sub>
+              <m:r>
+                <w:rPr>
+                  <w:rFonts w:ascii="Cambria Math" w:hAnsi="Cambria Math"/>
+                </w:rPr>
+                <m:t>lure</m:t>
+              </m:r>
+            </m:sub>
+          </m:sSub>
+          <m:sSub>
+            <m:sSubPr>
+              <m:ctrlPr>
+                <w:rPr>
+                  <w:rFonts w:ascii="Cambria Math" w:hAnsi="Cambria Math"/>
+                  <w:i/>
+                </w:rPr>
+              </m:ctrlPr>
+            </m:sSubPr>
+            <m:e>
+              <m:r>
+                <w:rPr>
+                  <w:rFonts w:ascii="Cambria Math" w:hAnsi="Cambria Math"/>
+                </w:rPr>
+                <m:t>x</m:t>
+              </m:r>
+            </m:e>
+            <m:sub>
+              <m:r>
+                <w:rPr>
+                  <w:rFonts w:ascii="Cambria Math" w:hAnsi="Cambria Math"/>
+                </w:rPr>
+                <m:t>s,k,c</m:t>
+              </m:r>
+            </m:sub>
+          </m:sSub>
+          <m:r>
+            <w:rPr>
+              <w:rFonts w:ascii="Cambria Math" w:hAnsi="Cambria Math"/>
+            </w:rPr>
+            <m:t xml:space="preserve">+ </m:t>
+          </m:r>
+          <m:sSub>
+            <m:sSubPr>
+              <m:ctrlPr>
+                <w:rPr>
+                  <w:rFonts w:ascii="Cambria Math" w:hAnsi="Cambria Math"/>
+                  <w:i/>
+                </w:rPr>
+              </m:ctrlPr>
+            </m:sSubPr>
+            <m:e>
+              <m:r>
+                <w:rPr>
+                  <w:rFonts w:ascii="Cambria Math" w:hAnsi="Cambria Math"/>
+                </w:rPr>
+                <m:t>μ</m:t>
+              </m:r>
+            </m:e>
+            <m:sub>
+              <m:r>
+                <w:rPr>
+                  <w:rFonts w:ascii="Cambria Math" w:hAnsi="Cambria Math"/>
+                </w:rPr>
+                <m:t>s</m:t>
+              </m:r>
+            </m:sub>
+          </m:sSub>
+          <m:r>
+            <w:rPr>
+              <w:rFonts w:ascii="Cambria Math" w:hAnsi="Cambria Math"/>
+            </w:rPr>
+            <m:t>.</m:t>
+          </m:r>
+        </m:oMath>
+      </m:oMathPara>
+    </w:p>
+    <w:p>
+      <w:pPr>
+        <w:pStyle w:val="Heading3"/>
+      </w:pPr>
+      <w:r>
+        <w:t>Specification of priors and model run lengths</w:t>
+      </w:r>
+    </w:p>
+    <w:p>
+      <w:r>
+        <w:t xml:space="preserve">For all models, we gave ψ, the probability of occupancy, an uninformative </w:t>
+      </w:r>
+      <w:proofErr w:type="gramStart"/>
+      <w:r>
+        <w:t>Beta(</w:t>
+      </w:r>
+      <w:proofErr w:type="gramEnd"/>
+      <w:r>
+        <w:t>1,1) prior. For the observational process, the choice of priors depended upon the link function used in a given analysis. For model 1, which uses the logit-link we followed the suggestions of Gelman et al (</w:t>
+      </w:r>
+      <w:commentRangeStart w:id="5"/>
+      <w:r>
+        <w:t>2008</w:t>
+      </w:r>
+      <w:commentRangeEnd w:id="5"/>
+      <w:r>
+        <w:rPr>
+          <w:rStyle w:val="CommentReference"/>
+        </w:rPr>
+        <w:commentReference w:id="5"/>
+      </w:r>
+      <w:r>
+        <w:t xml:space="preserve">) and gave the </w:t>
+      </w:r>
+      <w:r>
+        <w:t xml:space="preserve">intercept, </w:t>
+      </w:r>
+      <w:r>
+        <w:rPr>
+          <w:i/>
+        </w:rPr>
+        <w:t>a</w:t>
+      </w:r>
+      <w:r>
+        <w:rPr>
+          <w:i/>
+          <w:vertAlign w:val="subscript"/>
+        </w:rPr>
+        <w:t>0</w:t>
+      </w:r>
+      <w:r>
+        <w:t xml:space="preserve"> a </w:t>
+      </w:r>
+      <w:proofErr w:type="gramStart"/>
+      <w:r>
+        <w:t>Cauchy(</w:t>
+      </w:r>
+      <w:proofErr w:type="gramEnd"/>
+      <w:r>
+        <w:t>0, 10) prior while the lure effect parameter (</w:t>
+      </w:r>
+      <w:r>
+        <w:rPr>
+          <w:i/>
+        </w:rPr>
+        <w:t>a</w:t>
+      </w:r>
+      <w:r>
+        <w:rPr>
+          <w:i/>
+          <w:vertAlign w:val="subscript"/>
+        </w:rPr>
+        <w:t>1</w:t>
+      </w:r>
+      <w:r>
+        <w:t xml:space="preserve">) received a Cauchy(0, 2.5) prior. For models 2 and 3, the intercept and lure effect parameters received a </w:t>
+      </w:r>
+      <w:proofErr w:type="gramStart"/>
+      <w:r>
+        <w:t>Normal(</w:t>
+      </w:r>
+      <w:proofErr w:type="gramEnd"/>
+      <w:r>
+        <w:t xml:space="preserve">0, 10000) prior. Finally, all random effect’s were drawn from </w:t>
+      </w:r>
+      <w:proofErr w:type="gramStart"/>
+      <w:r>
+        <w:t>Normal(</w:t>
+      </w:r>
+      <w:proofErr w:type="gramEnd"/>
+      <w:r>
+        <w:t xml:space="preserve">0, σ) distributions where σ ~ Gamma(0.001, 0.001). </w:t>
+      </w:r>
+    </w:p>
+    <w:p>
+      <w:r>
+        <w:lastRenderedPageBreak/>
+        <w:t xml:space="preserve">Models were written and executed in JAGS version 4.3.0 (Plummer 2003) through program R version 3.5.2 (R Core Team 2017) with the </w:t>
+      </w:r>
+      <w:proofErr w:type="spellStart"/>
+      <w:r>
+        <w:t>runjags</w:t>
+      </w:r>
+      <w:proofErr w:type="spellEnd"/>
+      <w:r>
+        <w:t xml:space="preserve"> package (</w:t>
+      </w:r>
+      <w:proofErr w:type="spellStart"/>
+      <w:r>
+        <w:t>Denwood</w:t>
+      </w:r>
+      <w:proofErr w:type="spellEnd"/>
+      <w:r>
+        <w:t xml:space="preserve"> YEAR). Following a </w:t>
+      </w:r>
+      <w:proofErr w:type="gramStart"/>
+      <w:r>
+        <w:t>1,000 step</w:t>
+      </w:r>
+      <w:proofErr w:type="gramEnd"/>
+      <w:r>
+        <w:t xml:space="preserve"> adaptation phase, models had a burn-in period of 50,000 steps. After the burn-in</w:t>
+      </w:r>
+      <w:r>
+        <w:t>, parameters were sampled a total of 300,000 times across 6 chains. MCMC chains were thinned by 5. Model convergence was assessed by visually inspecting trace plots and ensuring that Gelman-Rubin diagnostics for each parameter were &lt; 1.10 (Gelman et al. 2014). Significance of regression coefficients was calculated by assessing if 95% credible intervals did not overlap 0.</w:t>
+      </w:r>
+      <w:bookmarkStart w:id="6" w:name="_GoBack"/>
+      <w:bookmarkEnd w:id="6"/>
+    </w:p>
+    <w:p>
+      <w:pPr>
+        <w:rPr>
+          <w:b/>
+        </w:rPr>
+      </w:pPr>
+      <w:r>
+        <w:rPr>
+          <w:b/>
+        </w:rPr>
+        <w:t>Results</w:t>
+      </w:r>
+    </w:p>
+    <w:p>
+      <w:r>
+        <w:t xml:space="preserve">Over 28 days of trapping, a total of X species were detected. Overall, enough data was collected to fit occupancy models to eight species: coyote, eastern chipmunk, eastern cottontail rabbit, eastern gray squirrel, fox squirrel, raccoon, Virginia opossum, and white-tailed deer. Eastern gray squirrel </w:t>
+      </w:r>
+      <w:proofErr w:type="gramStart"/>
+      <w:r>
+        <w:t>were</w:t>
+      </w:r>
+      <w:proofErr w:type="gramEnd"/>
+      <w:r>
+        <w:t xml:space="preserve"> detected the most over the survey, totaling X pictures across at Y of the 20 sampling sites. Coyote were detected the least, totaling X pictures at </w:t>
+      </w:r>
+      <w:r>
+        <w:t>Y of the 20 sampling sites.</w:t>
       </w:r>
     </w:p>
     <w:p>
@@ -1028,7 +4299,7 @@
 
 <file path=word/comments.xml><?xml version="1.0" encoding="utf-8"?>
 <w:comments xmlns:wpc="http://schemas.microsoft.com/office/word/2010/wordprocessingCanvas" xmlns:cx="http://schemas.microsoft.com/office/drawing/2014/chartex" xmlns:cx1="http://schemas.microsoft.com/office/drawing/2015/9/8/chartex" xmlns:cx2="http://schemas.microsoft.com/office/drawing/2015/10/21/chartex" xmlns:cx3="http://schemas.microsoft.com/office/drawing/2016/5/9/chartex" xmlns:cx4="http://schemas.microsoft.com/office/drawing/2016/5/10/chartex" xmlns:cx5="http://schemas.microsoft.com/office/drawing/2016/5/11/chartex" xmlns:cx6="http://schemas.microsoft.com/office/drawing/2016/5/12/chartex" xmlns:cx7="http://schemas.microsoft.com/office/drawing/2016/5/13/chartex" xmlns:cx8="http://schemas.microsoft.com/office/drawing/2016/5/14/chartex" xmlns:mc="http://schemas.openxmlformats.org/markup-compatibility/2006" xmlns:aink="http://schemas.microsoft.com/office/drawing/2016/ink" xmlns:am3d="http://schemas.microsoft.com/office/drawing/2017/model3d" xmlns:o="urn:schemas-microsoft-com:office:office" xmlns:r="http://schemas.openxmlformats.org/officeDocument/2006/relationships" xmlns:m="http://schemas.openxmlformats.org/officeDocument/2006/math" xmlns:v="urn:schemas-microsoft-com:vml" xmlns:wp14="http://schemas.microsoft.com/office/word/2010/wordprocessingDrawing" xmlns:wp="http://schemas.openxmlformats.org/drawingml/2006/wordprocessingDrawing" xmlns:w10="urn:schemas-microsoft-com:office:word" xmlns:w="http://schemas.openxmlformats.org/wordprocessingml/2006/main" xmlns:w14="http://schemas.microsoft.com/office/word/2010/wordml" xmlns:w15="http://schemas.microsoft.com/office/word/2012/wordml" xmlns:w16cid="http://schemas.microsoft.com/office/word/2016/wordml/cid" xmlns:w16se="http://schemas.microsoft.com/office/word/2015/wordml/symex" xmlns:wpg="http://schemas.microsoft.com/office/word/2010/wordprocessingGroup" xmlns:wpi="http://schemas.microsoft.com/office/word/2010/wordprocessingInk" xmlns:wne="http://schemas.microsoft.com/office/word/2006/wordml" xmlns:wps="http://schemas.microsoft.com/office/word/2010/wordprocessingShape" mc:Ignorable="w14 w15 w16se w16cid wp14">
-  <w:comment w:id="0" w:author="Fidino, Mason" w:date="2019-01-23T13:50:00Z" w:initials="FM">
+  <w:comment w:id="0" w:author="Fidino, Mason" w:date="2019-02-05T15:31:00Z" w:initials="FM">
     <w:p>
       <w:pPr>
         <w:pStyle w:val="CommentText"/>
@@ -1040,42 +4311,318 @@
         <w:annotationRef/>
       </w:r>
       <w:r>
-        <w:t>Going to need to look at the literature here, probably with Gabby’s help.</w:t>
+        <w:t xml:space="preserve">Probably </w:t>
+      </w:r>
+      <w:proofErr w:type="spellStart"/>
+      <w:r>
+        <w:t>O’Connel</w:t>
+      </w:r>
+      <w:proofErr w:type="spellEnd"/>
+      <w:r>
+        <w:t xml:space="preserve"> et al. 2011</w:t>
       </w:r>
     </w:p>
-  </w:comment>
-  <w:comment w:id="1" w:author="Fidino, Mason" w:date="2019-01-23T13:51:00Z" w:initials="FM">
     <w:p>
       <w:pPr>
         <w:pStyle w:val="CommentText"/>
       </w:pPr>
-      <w:r>
-        <w:rPr>
-          <w:rStyle w:val="CommentReference"/>
-        </w:rPr>
-        <w:annotationRef/>
-      </w:r>
-      <w:r>
-        <w:t>A figure would probably be good for this.</w:t>
-      </w:r>
     </w:p>
-  </w:comment>
-  <w:comment w:id="2" w:author="Mason Fidino" w:date="2019-01-28T15:36:00Z" w:initials="MF">
     <w:p>
       <w:pPr>
         <w:pStyle w:val="CommentText"/>
       </w:pPr>
       <w:r>
         <w:rPr>
+          <w:rFonts w:ascii="Arial" w:hAnsi="Arial" w:cs="Arial"/>
+          <w:color w:val="222222"/>
+          <w:shd w:val="clear" w:color="auto" w:fill="FFFFFF"/>
+        </w:rPr>
+        <w:t xml:space="preserve">O'Connell, A. F., Nichols, J. D., &amp; </w:t>
+      </w:r>
+      <w:proofErr w:type="spellStart"/>
+      <w:r>
+        <w:rPr>
+          <w:rFonts w:ascii="Arial" w:hAnsi="Arial" w:cs="Arial"/>
+          <w:color w:val="222222"/>
+          <w:shd w:val="clear" w:color="auto" w:fill="FFFFFF"/>
+        </w:rPr>
+        <w:t>Karanth</w:t>
+      </w:r>
+      <w:proofErr w:type="spellEnd"/>
+      <w:r>
+        <w:rPr>
+          <w:rFonts w:ascii="Arial" w:hAnsi="Arial" w:cs="Arial"/>
+          <w:color w:val="222222"/>
+          <w:shd w:val="clear" w:color="auto" w:fill="FFFFFF"/>
+        </w:rPr>
+        <w:t>, K. U. (Eds.). (2010). </w:t>
+      </w:r>
+      <w:r>
+        <w:rPr>
+          <w:rFonts w:ascii="Arial" w:hAnsi="Arial" w:cs="Arial"/>
+          <w:i/>
+          <w:iCs/>
+          <w:color w:val="222222"/>
+          <w:shd w:val="clear" w:color="auto" w:fill="FFFFFF"/>
+        </w:rPr>
+        <w:t>Camera traps in animal ecology: methods and analyses</w:t>
+      </w:r>
+      <w:r>
+        <w:rPr>
+          <w:rFonts w:ascii="Arial" w:hAnsi="Arial" w:cs="Arial"/>
+          <w:color w:val="222222"/>
+          <w:shd w:val="clear" w:color="auto" w:fill="FFFFFF"/>
+        </w:rPr>
+        <w:t>. Springer Science &amp; Business Media.</w:t>
+      </w:r>
+    </w:p>
+  </w:comment>
+  <w:comment w:id="1" w:author="Fidino, Mason" w:date="2019-01-23T13:50:00Z" w:initials="FM">
+    <w:p>
+      <w:pPr>
+        <w:pStyle w:val="CommentText"/>
+      </w:pPr>
+      <w:r>
+        <w:rPr>
           <w:rStyle w:val="CommentReference"/>
         </w:rPr>
         <w:annotationRef/>
       </w:r>
       <w:r>
+        <w:t>Going to need to look at the literature here, probably with Gabby’s help.</w:t>
+      </w:r>
+    </w:p>
+  </w:comment>
+  <w:comment w:id="2" w:author="Fidino, Mason" w:date="2019-01-23T13:51:00Z" w:initials="FM">
+    <w:p>
+      <w:pPr>
+        <w:pStyle w:val="CommentText"/>
+      </w:pPr>
+      <w:r>
+        <w:rPr>
+          <w:rStyle w:val="CommentReference"/>
+        </w:rPr>
+        <w:annotationRef/>
+      </w:r>
+      <w:r>
+        <w:t>A figure would probably be good for this.</w:t>
+      </w:r>
+    </w:p>
+  </w:comment>
+  <w:comment w:id="3" w:author="Mason Fidino" w:date="2019-01-28T15:36:00Z" w:initials="MF">
+    <w:p>
+      <w:pPr>
+        <w:pStyle w:val="CommentText"/>
+      </w:pPr>
+      <w:r>
+        <w:rPr>
+          <w:rStyle w:val="CommentReference"/>
+        </w:rPr>
+        <w:annotationRef/>
+      </w:r>
+      <w:r>
         <w:t>I’m thinking we probably don’t need all of the equations.</w:t>
       </w:r>
-      <w:bookmarkStart w:id="3" w:name="_GoBack"/>
-      <w:bookmarkEnd w:id="3"/>
+    </w:p>
+  </w:comment>
+  <w:comment w:id="4" w:author="Fidino, Mason" w:date="2019-02-06T09:58:00Z" w:initials="FM">
+    <w:p>
+      <w:pPr>
+        <w:pStyle w:val="CommentText"/>
+      </w:pPr>
+      <w:r>
+        <w:rPr>
+          <w:rStyle w:val="CommentReference"/>
+        </w:rPr>
+        <w:annotationRef/>
+      </w:r>
+      <w:r>
+        <w:rPr>
+          <w:rFonts w:ascii="Arial" w:hAnsi="Arial" w:cs="Arial"/>
+          <w:color w:val="222222"/>
+          <w:shd w:val="clear" w:color="auto" w:fill="FFFFFF"/>
+        </w:rPr>
+        <w:t>Bischof, R., Hameed, S., Ali, H., Kabir, M., Younas, M., Shah, K. A., ... &amp; Nawaz, M. A. (2014). Using time</w:t>
+      </w:r>
+      <w:r>
+        <w:rPr>
+          <w:rFonts w:ascii="Cambria Math" w:hAnsi="Cambria Math" w:cs="Cambria Math"/>
+          <w:color w:val="222222"/>
+          <w:shd w:val="clear" w:color="auto" w:fill="FFFFFF"/>
+        </w:rPr>
+        <w:t>‐</w:t>
+      </w:r>
+      <w:r>
+        <w:rPr>
+          <w:rFonts w:ascii="Arial" w:hAnsi="Arial" w:cs="Arial"/>
+          <w:color w:val="222222"/>
+          <w:shd w:val="clear" w:color="auto" w:fill="FFFFFF"/>
+        </w:rPr>
+        <w:t>to</w:t>
+      </w:r>
+      <w:r>
+        <w:rPr>
+          <w:rFonts w:ascii="Cambria Math" w:hAnsi="Cambria Math" w:cs="Cambria Math"/>
+          <w:color w:val="222222"/>
+          <w:shd w:val="clear" w:color="auto" w:fill="FFFFFF"/>
+        </w:rPr>
+        <w:t>‐</w:t>
+      </w:r>
+      <w:r>
+        <w:rPr>
+          <w:rFonts w:ascii="Arial" w:hAnsi="Arial" w:cs="Arial"/>
+          <w:color w:val="222222"/>
+          <w:shd w:val="clear" w:color="auto" w:fill="FFFFFF"/>
+        </w:rPr>
+        <w:t>event analysis to complement hierarchical methods when assessing determinants of photographic detectability during camera trapping. </w:t>
+      </w:r>
+      <w:r>
+        <w:rPr>
+          <w:rFonts w:ascii="Arial" w:hAnsi="Arial" w:cs="Arial"/>
+          <w:i/>
+          <w:iCs/>
+          <w:color w:val="222222"/>
+          <w:shd w:val="clear" w:color="auto" w:fill="FFFFFF"/>
+        </w:rPr>
+        <w:t>Methods in Ecology and Evolution</w:t>
+      </w:r>
+      <w:r>
+        <w:rPr>
+          <w:rFonts w:ascii="Arial" w:hAnsi="Arial" w:cs="Arial"/>
+          <w:color w:val="222222"/>
+          <w:shd w:val="clear" w:color="auto" w:fill="FFFFFF"/>
+        </w:rPr>
+        <w:t>, </w:t>
+      </w:r>
+      <w:r>
+        <w:rPr>
+          <w:rFonts w:ascii="Arial" w:hAnsi="Arial" w:cs="Arial"/>
+          <w:i/>
+          <w:iCs/>
+          <w:color w:val="222222"/>
+          <w:shd w:val="clear" w:color="auto" w:fill="FFFFFF"/>
+        </w:rPr>
+        <w:t>5</w:t>
+      </w:r>
+      <w:r>
+        <w:rPr>
+          <w:rFonts w:ascii="Arial" w:hAnsi="Arial" w:cs="Arial"/>
+          <w:color w:val="222222"/>
+          <w:shd w:val="clear" w:color="auto" w:fill="FFFFFF"/>
+        </w:rPr>
+        <w:t>(1), 44-53.</w:t>
+      </w:r>
+    </w:p>
+  </w:comment>
+  <w:comment w:id="5" w:author="Fidino, Mason" w:date="2019-02-06T15:56:00Z" w:initials="FM">
+    <w:p>
+      <w:pPr>
+        <w:pStyle w:val="CommentText"/>
+      </w:pPr>
+      <w:r>
+        <w:rPr>
+          <w:rStyle w:val="CommentReference"/>
+        </w:rPr>
+        <w:annotationRef/>
+      </w:r>
+      <w:r>
+        <w:rPr>
+          <w:rFonts w:ascii="Arial" w:hAnsi="Arial" w:cs="Arial"/>
+          <w:color w:val="222222"/>
+          <w:shd w:val="clear" w:color="auto" w:fill="FFFFFF"/>
+        </w:rPr>
+        <w:t xml:space="preserve">Gelman, A., </w:t>
+      </w:r>
+      <w:proofErr w:type="spellStart"/>
+      <w:r>
+        <w:rPr>
+          <w:rFonts w:ascii="Arial" w:hAnsi="Arial" w:cs="Arial"/>
+          <w:color w:val="222222"/>
+          <w:shd w:val="clear" w:color="auto" w:fill="FFFFFF"/>
+        </w:rPr>
+        <w:t>Jakulin</w:t>
+      </w:r>
+      <w:proofErr w:type="spellEnd"/>
+      <w:r>
+        <w:rPr>
+          <w:rFonts w:ascii="Arial" w:hAnsi="Arial" w:cs="Arial"/>
+          <w:color w:val="222222"/>
+          <w:shd w:val="clear" w:color="auto" w:fill="FFFFFF"/>
+        </w:rPr>
+        <w:t xml:space="preserve">, A., </w:t>
+      </w:r>
+      <w:proofErr w:type="spellStart"/>
+      <w:r>
+        <w:rPr>
+          <w:rFonts w:ascii="Arial" w:hAnsi="Arial" w:cs="Arial"/>
+          <w:color w:val="222222"/>
+          <w:shd w:val="clear" w:color="auto" w:fill="FFFFFF"/>
+        </w:rPr>
+        <w:t>Pittau</w:t>
+      </w:r>
+      <w:proofErr w:type="spellEnd"/>
+      <w:r>
+        <w:rPr>
+          <w:rFonts w:ascii="Arial" w:hAnsi="Arial" w:cs="Arial"/>
+          <w:color w:val="222222"/>
+          <w:shd w:val="clear" w:color="auto" w:fill="FFFFFF"/>
+        </w:rPr>
+        <w:t xml:space="preserve">, M. G., &amp; </w:t>
+      </w:r>
+      <w:proofErr w:type="spellStart"/>
+      <w:r>
+        <w:rPr>
+          <w:rFonts w:ascii="Arial" w:hAnsi="Arial" w:cs="Arial"/>
+          <w:color w:val="222222"/>
+          <w:shd w:val="clear" w:color="auto" w:fill="FFFFFF"/>
+        </w:rPr>
+        <w:t>Su</w:t>
+      </w:r>
+      <w:proofErr w:type="spellEnd"/>
+      <w:r>
+        <w:rPr>
+          <w:rFonts w:ascii="Arial" w:hAnsi="Arial" w:cs="Arial"/>
+          <w:color w:val="222222"/>
+          <w:shd w:val="clear" w:color="auto" w:fill="FFFFFF"/>
+        </w:rPr>
+        <w:t>, Y. S. (2008). A weakly informative default prior distribution for logistic and other regression models. </w:t>
+      </w:r>
+      <w:r>
+        <w:rPr>
+          <w:rFonts w:ascii="Arial" w:hAnsi="Arial" w:cs="Arial"/>
+          <w:i/>
+          <w:iCs/>
+          <w:color w:val="222222"/>
+          <w:shd w:val="clear" w:color="auto" w:fill="FFFFFF"/>
+        </w:rPr>
+        <w:t>The Annals of Applied Statistics</w:t>
+      </w:r>
+      <w:r>
+        <w:rPr>
+          <w:rFonts w:ascii="Arial" w:hAnsi="Arial" w:cs="Arial"/>
+          <w:color w:val="222222"/>
+          <w:shd w:val="clear" w:color="auto" w:fill="FFFFFF"/>
+        </w:rPr>
+        <w:t>, </w:t>
+      </w:r>
+      <w:r>
+        <w:rPr>
+          <w:rFonts w:ascii="Arial" w:hAnsi="Arial" w:cs="Arial"/>
+          <w:i/>
+          <w:iCs/>
+          <w:color w:val="222222"/>
+          <w:shd w:val="clear" w:color="auto" w:fill="FFFFFF"/>
+        </w:rPr>
+        <w:t>2</w:t>
+      </w:r>
+      <w:r>
+        <w:rPr>
+          <w:rFonts w:ascii="Arial" w:hAnsi="Arial" w:cs="Arial"/>
+          <w:color w:val="222222"/>
+          <w:shd w:val="clear" w:color="auto" w:fill="FFFFFF"/>
+        </w:rPr>
+        <w:t>(4), 1360-1383.</w:t>
+      </w:r>
     </w:p>
   </w:comment>
 </w:comments>
@@ -1083,17 +4630,23 @@
 
 <file path=word/commentsExtended.xml><?xml version="1.0" encoding="utf-8"?>
 <w15:commentsEx xmlns:wpc="http://schemas.microsoft.com/office/word/2010/wordprocessingCanvas" xmlns:cx="http://schemas.microsoft.com/office/drawing/2014/chartex" xmlns:cx1="http://schemas.microsoft.com/office/drawing/2015/9/8/chartex" xmlns:cx2="http://schemas.microsoft.com/office/drawing/2015/10/21/chartex" xmlns:cx3="http://schemas.microsoft.com/office/drawing/2016/5/9/chartex" xmlns:cx4="http://schemas.microsoft.com/office/drawing/2016/5/10/chartex" xmlns:cx5="http://schemas.microsoft.com/office/drawing/2016/5/11/chartex" xmlns:cx6="http://schemas.microsoft.com/office/drawing/2016/5/12/chartex" xmlns:cx7="http://schemas.microsoft.com/office/drawing/2016/5/13/chartex" xmlns:cx8="http://schemas.microsoft.com/office/drawing/2016/5/14/chartex" xmlns:mc="http://schemas.openxmlformats.org/markup-compatibility/2006" xmlns:aink="http://schemas.microsoft.com/office/drawing/2016/ink" xmlns:am3d="http://schemas.microsoft.com/office/drawing/2017/model3d" xmlns:o="urn:schemas-microsoft-com:office:office" xmlns:r="http://schemas.openxmlformats.org/officeDocument/2006/relationships" xmlns:m="http://schemas.openxmlformats.org/officeDocument/2006/math" xmlns:v="urn:schemas-microsoft-com:vml" xmlns:wp14="http://schemas.microsoft.com/office/word/2010/wordprocessingDrawing" xmlns:wp="http://schemas.openxmlformats.org/drawingml/2006/wordprocessingDrawing" xmlns:w10="urn:schemas-microsoft-com:office:word" xmlns:w="http://schemas.openxmlformats.org/wordprocessingml/2006/main" xmlns:w14="http://schemas.microsoft.com/office/word/2010/wordml" xmlns:w15="http://schemas.microsoft.com/office/word/2012/wordml" xmlns:w16cid="http://schemas.microsoft.com/office/word/2016/wordml/cid" xmlns:w16se="http://schemas.microsoft.com/office/word/2015/wordml/symex" xmlns:wpg="http://schemas.microsoft.com/office/word/2010/wordprocessingGroup" xmlns:wpi="http://schemas.microsoft.com/office/word/2010/wordprocessingInk" xmlns:wne="http://schemas.microsoft.com/office/word/2006/wordml" xmlns:wps="http://schemas.microsoft.com/office/word/2010/wordprocessingShape" mc:Ignorable="w14 w15 w16se w16cid wp14">
+  <w15:commentEx w15:paraId="452BCAC7" w15:done="0"/>
   <w15:commentEx w15:paraId="46C9D44C" w15:done="0"/>
   <w15:commentEx w15:paraId="265FB02D" w15:done="0"/>
   <w15:commentEx w15:paraId="40570327" w15:done="0"/>
+  <w15:commentEx w15:paraId="5A98BE19" w15:done="0"/>
+  <w15:commentEx w15:paraId="5532C54F" w15:done="0"/>
 </w15:commentsEx>
 </file>
 
 <file path=word/commentsIds.xml><?xml version="1.0" encoding="utf-8"?>
 <w16cid:commentsIds xmlns:wpc="http://schemas.microsoft.com/office/word/2010/wordprocessingCanvas" xmlns:cx="http://schemas.microsoft.com/office/drawing/2014/chartex" xmlns:cx1="http://schemas.microsoft.com/office/drawing/2015/9/8/chartex" xmlns:cx2="http://schemas.microsoft.com/office/drawing/2015/10/21/chartex" xmlns:cx3="http://schemas.microsoft.com/office/drawing/2016/5/9/chartex" xmlns:cx4="http://schemas.microsoft.com/office/drawing/2016/5/10/chartex" xmlns:cx5="http://schemas.microsoft.com/office/drawing/2016/5/11/chartex" xmlns:cx6="http://schemas.microsoft.com/office/drawing/2016/5/12/chartex" xmlns:cx7="http://schemas.microsoft.com/office/drawing/2016/5/13/chartex" xmlns:cx8="http://schemas.microsoft.com/office/drawing/2016/5/14/chartex" xmlns:mc="http://schemas.openxmlformats.org/markup-compatibility/2006" xmlns:aink="http://schemas.microsoft.com/office/drawing/2016/ink" xmlns:am3d="http://schemas.microsoft.com/office/drawing/2017/model3d" xmlns:o="urn:schemas-microsoft-com:office:office" xmlns:r="http://schemas.openxmlformats.org/officeDocument/2006/relationships" xmlns:m="http://schemas.openxmlformats.org/officeDocument/2006/math" xmlns:v="urn:schemas-microsoft-com:vml" xmlns:wp14="http://schemas.microsoft.com/office/word/2010/wordprocessingDrawing" xmlns:wp="http://schemas.openxmlformats.org/drawingml/2006/wordprocessingDrawing" xmlns:w10="urn:schemas-microsoft-com:office:word" xmlns:w="http://schemas.openxmlformats.org/wordprocessingml/2006/main" xmlns:w14="http://schemas.microsoft.com/office/word/2010/wordml" xmlns:w15="http://schemas.microsoft.com/office/word/2012/wordml" xmlns:w16cid="http://schemas.microsoft.com/office/word/2016/wordml/cid" xmlns:w16se="http://schemas.microsoft.com/office/word/2015/wordml/symex" xmlns:wpg="http://schemas.microsoft.com/office/word/2010/wordprocessingGroup" xmlns:wpi="http://schemas.microsoft.com/office/word/2010/wordprocessingInk" xmlns:wne="http://schemas.microsoft.com/office/word/2006/wordml" xmlns:wps="http://schemas.microsoft.com/office/word/2010/wordprocessingShape" mc:Ignorable="w14 w15 w16se w16cid wp14">
+  <w16cid:commentId w16cid:paraId="452BCAC7" w16cid:durableId="20042AD4"/>
   <w16cid:commentId w16cid:paraId="46C9D44C" w16cid:durableId="1FF2EFB1"/>
   <w16cid:commentId w16cid:paraId="265FB02D" w16cid:durableId="1FF2EFF0"/>
   <w16cid:commentId w16cid:paraId="40570327" w16cid:durableId="1FF99FE7"/>
+  <w16cid:commentId w16cid:paraId="5A98BE19" w16cid:durableId="20052E4B"/>
+  <w16cid:commentId w16cid:paraId="5532C54F" w16cid:durableId="20058236"/>
 </w16cid:commentsIds>
 </file>
 
@@ -1506,6 +5059,71 @@
     <w:name w:val="Normal"/>
     <w:qFormat/>
   </w:style>
+  <w:style w:type="paragraph" w:styleId="Heading1">
+    <w:name w:val="heading 1"/>
+    <w:basedOn w:val="Normal"/>
+    <w:next w:val="Normal"/>
+    <w:link w:val="Heading1Char"/>
+    <w:uiPriority w:val="9"/>
+    <w:qFormat/>
+    <w:rsid w:val="0091115B"/>
+    <w:pPr>
+      <w:keepNext/>
+      <w:keepLines/>
+      <w:spacing w:before="240" w:after="0"/>
+      <w:outlineLvl w:val="0"/>
+    </w:pPr>
+    <w:rPr>
+      <w:rFonts w:asciiTheme="majorHAnsi" w:eastAsiaTheme="majorEastAsia" w:hAnsiTheme="majorHAnsi" w:cstheme="majorBidi"/>
+      <w:color w:val="2F5496" w:themeColor="accent1" w:themeShade="BF"/>
+      <w:sz w:val="32"/>
+      <w:szCs w:val="32"/>
+    </w:rPr>
+  </w:style>
+  <w:style w:type="paragraph" w:styleId="Heading2">
+    <w:name w:val="heading 2"/>
+    <w:basedOn w:val="Normal"/>
+    <w:next w:val="Normal"/>
+    <w:link w:val="Heading2Char"/>
+    <w:uiPriority w:val="9"/>
+    <w:unhideWhenUsed/>
+    <w:qFormat/>
+    <w:rsid w:val="009876C7"/>
+    <w:pPr>
+      <w:keepNext/>
+      <w:keepLines/>
+      <w:spacing w:before="40" w:after="0"/>
+      <w:outlineLvl w:val="1"/>
+    </w:pPr>
+    <w:rPr>
+      <w:rFonts w:asciiTheme="majorHAnsi" w:eastAsiaTheme="majorEastAsia" w:hAnsiTheme="majorHAnsi" w:cstheme="majorBidi"/>
+      <w:color w:val="2F5496" w:themeColor="accent1" w:themeShade="BF"/>
+      <w:sz w:val="26"/>
+      <w:szCs w:val="26"/>
+    </w:rPr>
+  </w:style>
+  <w:style w:type="paragraph" w:styleId="Heading3">
+    <w:name w:val="heading 3"/>
+    <w:basedOn w:val="Normal"/>
+    <w:next w:val="Normal"/>
+    <w:link w:val="Heading3Char"/>
+    <w:uiPriority w:val="9"/>
+    <w:unhideWhenUsed/>
+    <w:qFormat/>
+    <w:rsid w:val="0091115B"/>
+    <w:pPr>
+      <w:keepNext/>
+      <w:keepLines/>
+      <w:spacing w:before="40" w:after="0"/>
+      <w:outlineLvl w:val="2"/>
+    </w:pPr>
+    <w:rPr>
+      <w:rFonts w:asciiTheme="majorHAnsi" w:eastAsiaTheme="majorEastAsia" w:hAnsiTheme="majorHAnsi" w:cstheme="majorBidi"/>
+      <w:color w:val="1F3763" w:themeColor="accent1" w:themeShade="7F"/>
+      <w:sz w:val="24"/>
+      <w:szCs w:val="24"/>
+    </w:rPr>
+  </w:style>
   <w:style w:type="character" w:default="1" w:styleId="DefaultParagraphFont">
     <w:name w:val="Default Paragraph Font"/>
     <w:uiPriority w:val="1"/>
@@ -1640,6 +5258,64 @@
     <w:rPr>
       <w:color w:val="808080"/>
     </w:rPr>
+  </w:style>
+  <w:style w:type="character" w:customStyle="1" w:styleId="Heading2Char">
+    <w:name w:val="Heading 2 Char"/>
+    <w:basedOn w:val="DefaultParagraphFont"/>
+    <w:link w:val="Heading2"/>
+    <w:uiPriority w:val="9"/>
+    <w:rsid w:val="009876C7"/>
+    <w:rPr>
+      <w:rFonts w:asciiTheme="majorHAnsi" w:eastAsiaTheme="majorEastAsia" w:hAnsiTheme="majorHAnsi" w:cstheme="majorBidi"/>
+      <w:color w:val="2F5496" w:themeColor="accent1" w:themeShade="BF"/>
+      <w:sz w:val="26"/>
+      <w:szCs w:val="26"/>
+    </w:rPr>
+  </w:style>
+  <w:style w:type="character" w:customStyle="1" w:styleId="Heading3Char">
+    <w:name w:val="Heading 3 Char"/>
+    <w:basedOn w:val="DefaultParagraphFont"/>
+    <w:link w:val="Heading3"/>
+    <w:uiPriority w:val="9"/>
+    <w:rsid w:val="0091115B"/>
+    <w:rPr>
+      <w:rFonts w:asciiTheme="majorHAnsi" w:eastAsiaTheme="majorEastAsia" w:hAnsiTheme="majorHAnsi" w:cstheme="majorBidi"/>
+      <w:color w:val="1F3763" w:themeColor="accent1" w:themeShade="7F"/>
+      <w:sz w:val="24"/>
+      <w:szCs w:val="24"/>
+    </w:rPr>
+  </w:style>
+  <w:style w:type="character" w:customStyle="1" w:styleId="Heading1Char">
+    <w:name w:val="Heading 1 Char"/>
+    <w:basedOn w:val="DefaultParagraphFont"/>
+    <w:link w:val="Heading1"/>
+    <w:uiPriority w:val="9"/>
+    <w:rsid w:val="0091115B"/>
+    <w:rPr>
+      <w:rFonts w:asciiTheme="majorHAnsi" w:eastAsiaTheme="majorEastAsia" w:hAnsiTheme="majorHAnsi" w:cstheme="majorBidi"/>
+      <w:color w:val="2F5496" w:themeColor="accent1" w:themeShade="BF"/>
+      <w:sz w:val="32"/>
+      <w:szCs w:val="32"/>
+    </w:rPr>
+  </w:style>
+  <w:style w:type="table" w:styleId="TableGrid">
+    <w:name w:val="Table Grid"/>
+    <w:basedOn w:val="TableNormal"/>
+    <w:uiPriority w:val="39"/>
+    <w:rsid w:val="0006298E"/>
+    <w:pPr>
+      <w:spacing w:after="0" w:line="240" w:lineRule="auto"/>
+    </w:pPr>
+    <w:tblPr>
+      <w:tblBorders>
+        <w:top w:val="single" w:sz="4" w:space="0" w:color="auto"/>
+        <w:left w:val="single" w:sz="4" w:space="0" w:color="auto"/>
+        <w:bottom w:val="single" w:sz="4" w:space="0" w:color="auto"/>
+        <w:right w:val="single" w:sz="4" w:space="0" w:color="auto"/>
+        <w:insideH w:val="single" w:sz="4" w:space="0" w:color="auto"/>
+        <w:insideV w:val="single" w:sz="4" w:space="0" w:color="auto"/>
+      </w:tblBorders>
+    </w:tblPr>
   </w:style>
 </w:styles>
 </file>
@@ -1937,4 +5613,16 @@
     </a:ext>
   </a:extLst>
 </a:theme>
+</file>
+
+<file path=customXml/item1.xml><?xml version="1.0" encoding="utf-8"?>
+<b:Sources xmlns:b="http://schemas.openxmlformats.org/officeDocument/2006/bibliography" xmlns="http://schemas.openxmlformats.org/officeDocument/2006/bibliography" SelectedStyle="\APASixthEditionOfficeOnline.xsl" StyleName="APA" Version="6"/>
+</file>
+
+<file path=customXml/itemProps1.xml><?xml version="1.0" encoding="utf-8"?>
+<ds:datastoreItem xmlns:ds="http://schemas.openxmlformats.org/officeDocument/2006/customXml" ds:itemID="{88EBCDD5-8595-480C-87E6-523151B186E3}">
+  <ds:schemaRefs>
+    <ds:schemaRef ds:uri="http://schemas.openxmlformats.org/officeDocument/2006/bibliography"/>
+  </ds:schemaRefs>
+</ds:datastoreItem>
 </file>
</xml_diff>

<commit_message>
refit models for pub
</commit_message>
<xml_diff>
--- a/MS/introduction.docx
+++ b/MS/introduction.docx
@@ -8,6 +8,19 @@
       </w:r>
     </w:p>
     <w:p>
+      <w:commentRangeStart w:id="0"/>
+      <w:r>
+        <w:t>Quantifying the effect of a common olfactory lure on urban dwelling mammals</w:t>
+      </w:r>
+      <w:commentRangeEnd w:id="0"/>
+      <w:r>
+        <w:rPr>
+          <w:rStyle w:val="CommentReference"/>
+        </w:rPr>
+        <w:commentReference w:id="0"/>
+      </w:r>
+    </w:p>
+    <w:p>
       <w:r>
         <w:t xml:space="preserve">Authors: Mason Fidino, Gabby Barnas, Elizabeth Lehrer, </w:t>
       </w:r>
@@ -28,6 +41,9 @@
     <w:p>
       <w:pPr>
         <w:pStyle w:val="Heading1"/>
+        <w:rPr>
+          <w:b w:val="0"/>
+        </w:rPr>
       </w:pPr>
       <w:r>
         <w:t>Introduction</w:t>
@@ -50,13 +66,22 @@
         <w:t xml:space="preserve">. </w:t>
       </w:r>
       <w:r>
-        <w:t>While the motivations for trappi</w:t>
+        <w:t xml:space="preserve">While the motivations for </w:t>
+      </w:r>
+      <w:r>
+        <w:t xml:space="preserve">mammal </w:t>
+      </w:r>
+      <w:r>
+        <w:t>trappi</w:t>
       </w:r>
       <w:r>
         <w:t>ng</w:t>
       </w:r>
       <w:r>
-        <w:t xml:space="preserve"> are varied, </w:t>
+        <w:t xml:space="preserve"> </w:t>
+      </w:r>
+      <w:r>
+        <w:t xml:space="preserve">are varied, </w:t>
       </w:r>
       <w:r>
         <w:t>our predecessor’s</w:t>
@@ -116,7 +141,18 @@
         <w:t>he</w:t>
       </w:r>
       <w:r>
-        <w:t xml:space="preserve"> use lures or bait</w:t>
+        <w:t xml:space="preserve"> use l</w:t>
+      </w:r>
+      <w:commentRangeStart w:id="1"/>
+      <w:r>
+        <w:t>ures or bait</w:t>
+      </w:r>
+      <w:commentRangeEnd w:id="1"/>
+      <w:r>
+        <w:rPr>
+          <w:rStyle w:val="CommentReference"/>
+        </w:rPr>
+        <w:commentReference w:id="1"/>
       </w:r>
       <w:r>
         <w:t xml:space="preserve">. </w:t>
@@ -176,90 +212,75 @@
         <w:t xml:space="preserve"> </w:t>
       </w:r>
       <w:r>
-        <w:t>will engage a</w:t>
-      </w:r>
-      <w:r>
-        <w:t xml:space="preserve"> species sense of smell, sight</w:t>
-      </w:r>
-      <w:r>
-        <w:t xml:space="preserve"> or hearing and therefore</w:t>
+        <w:t xml:space="preserve">will engage a species sense of smell, sight or hearing and therefore </w:t>
+      </w:r>
+      <w:r>
+        <w:t>increase the</w:t>
+      </w:r>
+      <w:r>
+        <w:t xml:space="preserve"> chance</w:t>
       </w:r>
       <w:r>
         <w:t xml:space="preserve"> </w:t>
       </w:r>
       <w:r>
-        <w:t>increase the</w:t>
-      </w:r>
-      <w:r>
-        <w:t xml:space="preserve"> chance</w:t>
+        <w:t>a</w:t>
       </w:r>
       <w:r>
         <w:t xml:space="preserve"> </w:t>
       </w:r>
       <w:r>
-        <w:t>a</w:t>
+        <w:t>target</w:t>
+      </w:r>
+      <w:r>
+        <w:t xml:space="preserve"> species</w:t>
+      </w:r>
+      <w:r>
+        <w:t xml:space="preserve"> investigate</w:t>
+      </w:r>
+      <w:r>
+        <w:t>s</w:t>
+      </w:r>
+      <w:r>
+        <w:t xml:space="preserve"> a </w:t>
+      </w:r>
+      <w:r>
+        <w:t>trap</w:t>
       </w:r>
       <w:r>
         <w:t xml:space="preserve"> </w:t>
       </w:r>
       <w:r>
-        <w:t>target</w:t>
-      </w:r>
-      <w:r>
-        <w:t xml:space="preserve"> species</w:t>
-      </w:r>
-      <w:r>
-        <w:t xml:space="preserve"> investigate</w:t>
+        <w:t xml:space="preserve">(as reviewed by </w:t>
+      </w:r>
+      <w:proofErr w:type="spellStart"/>
+      <w:r>
+        <w:t>Schlexer</w:t>
+      </w:r>
+      <w:proofErr w:type="spellEnd"/>
+      <w:r>
+        <w:t xml:space="preserve"> 2008)</w:t>
+      </w:r>
+      <w:r>
+        <w:t>.</w:t>
+      </w:r>
+      <w:r>
+        <w:t xml:space="preserve"> Indeed,</w:t>
+      </w:r>
+      <w:r>
+        <w:t xml:space="preserve"> </w:t>
+      </w:r>
+      <w:r>
+        <w:t>the overall success of a trapping operation may well depend on the type of lure</w:t>
       </w:r>
       <w:r>
         <w:t>s</w:t>
       </w:r>
       <w:r>
-        <w:t xml:space="preserve"> a </w:t>
-      </w:r>
-      <w:r>
-        <w:t>trap</w:t>
-      </w:r>
-      <w:r>
-        <w:t xml:space="preserve"> </w:t>
-      </w:r>
-      <w:r>
-        <w:t xml:space="preserve">(as reviewed by </w:t>
-      </w:r>
-      <w:proofErr w:type="spellStart"/>
-      <w:r>
-        <w:t>Schlexer</w:t>
-      </w:r>
-      <w:proofErr w:type="spellEnd"/>
-      <w:r>
-        <w:t xml:space="preserve"> 2008)</w:t>
-      </w:r>
-      <w:r>
-        <w:t>.</w:t>
-      </w:r>
-      <w:r>
-        <w:t xml:space="preserve"> Indeed,</w:t>
-      </w:r>
-      <w:r>
-        <w:t xml:space="preserve"> </w:t>
-      </w:r>
-      <w:r>
-        <w:t>the overall success of a trapping operation may well depend on the type of lure</w:t>
+        <w:t xml:space="preserve"> or bait</w:t>
       </w:r>
       <w:r>
         <w:t>s</w:t>
-      </w:r>
-      <w:r>
-        <w:t xml:space="preserve"> or bait</w:t>
-      </w:r>
-      <w:r>
-        <w:t>s</w:t>
-      </w:r>
-      <w:r>
-        <w:t xml:space="preserve"> that </w:t>
-      </w:r>
-      <w:r>
-        <w:t>are</w:t>
       </w:r>
       <w:r>
         <w:t xml:space="preserve"> used, and a plethora of commercially available lures and bait</w:t>
@@ -298,7 +319,7 @@
     </w:p>
     <w:p>
       <w:r>
-        <w:t>Instead of live-trapping</w:t>
+        <w:t>For research purposes</w:t>
       </w:r>
       <w:r>
         <w:t>, motion-triggered camera traps</w:t>
@@ -316,16 +337,15 @@
         <w:t xml:space="preserve"> </w:t>
       </w:r>
       <w:r>
-        <w:t xml:space="preserve">research </w:t>
-      </w:r>
-      <w:r>
-        <w:t xml:space="preserve">tool </w:t>
-      </w:r>
-      <w:r>
-        <w:t xml:space="preserve">to monitor the occupancy and abundance of </w:t>
-      </w:r>
-      <w:r>
-        <w:t xml:space="preserve">wildlife </w:t>
+        <w:t xml:space="preserve">alternative to </w:t>
+      </w:r>
+      <w:proofErr w:type="spellStart"/>
+      <w:r>
+        <w:t>livetrapping</w:t>
+      </w:r>
+      <w:proofErr w:type="spellEnd"/>
+      <w:r>
+        <w:t xml:space="preserve"> </w:t>
       </w:r>
       <w:r>
         <w:t>(ref</w:t>
@@ -337,7 +357,21 @@
         <w:t xml:space="preserve">). </w:t>
       </w:r>
       <w:r>
-        <w:t xml:space="preserve">Camera traps allow researchers to passively sample multiple locations simultaneously and </w:t>
+        <w:t xml:space="preserve">Camera traps allow researchers to </w:t>
+      </w:r>
+      <w:proofErr w:type="gramStart"/>
+      <w:r>
+        <w:t xml:space="preserve">passively </w:t>
+      </w:r>
+      <w:r>
+        <w:t xml:space="preserve"> </w:t>
+      </w:r>
+      <w:r>
+        <w:t>sample</w:t>
+      </w:r>
+      <w:proofErr w:type="gramEnd"/>
+      <w:r>
+        <w:t xml:space="preserve"> multiple locations simultaneously and </w:t>
       </w:r>
       <w:r>
         <w:t>do not require the physical restraint of an organism</w:t>
@@ -358,7 +392,19 @@
         <w:t>ing the</w:t>
       </w:r>
       <w:r>
-        <w:t xml:space="preserve"> chances of trap-mortality or injury. </w:t>
+        <w:t xml:space="preserve"> chances of trap-mortality or injury.</w:t>
+      </w:r>
+      <w:r>
+        <w:t xml:space="preserve"> Further, camera traps can be used to answer many ecological questions about the distribution and abundance of wildlife (re</w:t>
+      </w:r>
+      <w:r>
+        <w:t>f</w:t>
+      </w:r>
+      <w:r>
+        <w:t>s).</w:t>
+      </w:r>
+      <w:r>
+        <w:t xml:space="preserve"> </w:t>
       </w:r>
       <w:r>
         <w:t>Yet</w:t>
@@ -370,24 +416,35 @@
         <w:t xml:space="preserve"> (i.e., photographed)</w:t>
       </w:r>
       <w:r>
-        <w:t xml:space="preserve"> it must still move in front of a deployed camera trap</w:t>
-      </w:r>
-      <w:r>
-        <w:t>, and camera trapping surveys must therefore look for ways to increase the detectability of species in their study design</w:t>
-      </w:r>
-      <w:r>
-        <w:t xml:space="preserve"> </w:t>
-      </w:r>
-      <w:commentRangeStart w:id="0"/>
-      <w:r>
-        <w:t>(refs</w:t>
-      </w:r>
-      <w:commentRangeEnd w:id="0"/>
-      <w:r>
-        <w:rPr>
-          <w:rStyle w:val="CommentReference"/>
-        </w:rPr>
-        <w:commentReference w:id="0"/>
+        <w:t xml:space="preserve"> it must move in front of a deployed camera trap</w:t>
+      </w:r>
+      <w:r>
+        <w:t xml:space="preserve">, and camera trapping surveys must therefore look for ways to increase the detectability of species </w:t>
+      </w:r>
+      <w:r>
+        <w:t>via</w:t>
+      </w:r>
+      <w:r>
+        <w:t xml:space="preserve"> study design</w:t>
+      </w:r>
+      <w:r>
+        <w:t xml:space="preserve"> (</w:t>
+      </w:r>
+      <w:proofErr w:type="spellStart"/>
+      <w:r>
+        <w:t>O’Connel</w:t>
+      </w:r>
+      <w:proofErr w:type="spellEnd"/>
+      <w:r>
+        <w:t xml:space="preserve"> et al. 2011, </w:t>
+      </w:r>
+      <w:proofErr w:type="spellStart"/>
+      <w:r>
+        <w:t>Hofmeester</w:t>
+      </w:r>
+      <w:proofErr w:type="spellEnd"/>
+      <w:r>
+        <w:t xml:space="preserve"> et al. 2019</w:t>
       </w:r>
       <w:r>
         <w:t>)</w:t>
@@ -447,16 +504,16 @@
       <w:r>
         <w:t xml:space="preserve">Of studies that do quantify the effects of lure, we discuss here why they may (at times) be inadequate. Compare the effects of lured / non-lured locations where the occupancy or abundance of an organism may be different. </w:t>
       </w:r>
-      <w:commentRangeStart w:id="1"/>
+      <w:commentRangeStart w:id="2"/>
       <w:r>
         <w:t xml:space="preserve">Lure may also influence the detectability of an organism in a variety of ways, which to date has not been addressed. </w:t>
       </w:r>
-      <w:commentRangeEnd w:id="1"/>
+      <w:commentRangeEnd w:id="2"/>
       <w:r>
         <w:rPr>
           <w:rStyle w:val="CommentReference"/>
         </w:rPr>
-        <w:commentReference w:id="1"/>
+        <w:commentReference w:id="2"/>
       </w:r>
       <w:r>
         <w:t>For example, lure could increase the number of days a species is detected over a survey, could reduce the amount of time it takes to detect a species, or simply increase the amount of time an organism spends in front of a camera trap thereby increasing the number of photos.</w:t>
@@ -472,10 +529,19 @@
         <w:t>In this paper we</w:t>
       </w:r>
       <w:r>
-        <w:t xml:space="preserve"> experimentally quantify the effect of lure on a suite of </w:t>
-      </w:r>
-      <w:r>
-        <w:t xml:space="preserve">mammalian </w:t>
+        <w:t xml:space="preserve"> quantify the effect of </w:t>
+      </w:r>
+      <w:r>
+        <w:t xml:space="preserve">a commonly used olfactory </w:t>
+      </w:r>
+      <w:r>
+        <w:t xml:space="preserve">lure on a suite of </w:t>
+      </w:r>
+      <w:r>
+        <w:t>furbearing</w:t>
+      </w:r>
+      <w:r>
+        <w:t xml:space="preserve"> </w:t>
       </w:r>
       <w:r>
         <w:t>species</w:t>
@@ -502,43 +568,113 @@
         <w:t>, spaced apart by 100 m,</w:t>
       </w:r>
       <w:r>
-        <w:t xml:space="preserve"> over a 28 period. Each week, we</w:t>
-      </w:r>
-      <w:r>
-        <w:t xml:space="preserve"> place</w:t>
-      </w:r>
-      <w:r>
-        <w:t>d</w:t>
+        <w:t xml:space="preserve"> over a 28 period</w:t>
+      </w:r>
+      <w:r>
+        <w:t xml:space="preserve"> to experimentally assess if lure can modify the detectability of a species </w:t>
+      </w:r>
+      <w:r>
+        <w:t xml:space="preserve">both </w:t>
+      </w:r>
+      <w:r>
+        <w:t>within a</w:t>
+      </w:r>
+      <w:r>
+        <w:t>nd between</w:t>
+      </w:r>
+      <w:r>
+        <w:t xml:space="preserve"> s</w:t>
+      </w:r>
+      <w:r>
+        <w:t>ites</w:t>
+      </w:r>
+      <w:r>
+        <w:t>.</w:t>
+      </w:r>
+      <w:r>
+        <w:t xml:space="preserve"> To do so</w:t>
+      </w:r>
+      <w:r>
+        <w:t>, we</w:t>
       </w:r>
       <w:r>
         <w:t xml:space="preserve"> </w:t>
       </w:r>
       <w:r>
+        <w:t xml:space="preserve">changed </w:t>
+      </w:r>
+      <w:r>
+        <w:t xml:space="preserve">lure </w:t>
+      </w:r>
+      <w:r>
+        <w:t xml:space="preserve">treatments every 7 days by </w:t>
+      </w:r>
+      <w:r>
+        <w:t>plac</w:t>
+      </w:r>
+      <w:r>
+        <w:t>ing</w:t>
+      </w:r>
+      <w:r>
+        <w:t xml:space="preserve"> </w:t>
+      </w:r>
+      <w:r>
         <w:t>either</w:t>
       </w:r>
       <w:r>
+        <w:t xml:space="preserve"> a</w:t>
+      </w:r>
+      <w:r>
         <w:t xml:space="preserve"> lure</w:t>
       </w:r>
       <w:r>
-        <w:t xml:space="preserve"> or no-lure </w:t>
-      </w:r>
-      <w:r>
-        <w:t>in view of each a camera following a</w:t>
-      </w:r>
-      <w:r>
-        <w:t xml:space="preserve"> full factorial design</w:t>
+        <w:t xml:space="preserve"> or </w:t>
+      </w:r>
+      <w:r>
+        <w:t xml:space="preserve">a </w:t>
+      </w:r>
+      <w:r>
+        <w:t>no</w:t>
+      </w:r>
+      <w:r>
+        <w:t xml:space="preserve"> </w:t>
+      </w:r>
+      <w:r>
+        <w:t>lure</w:t>
+      </w:r>
+      <w:r>
+        <w:t xml:space="preserve"> control</w:t>
+      </w:r>
+      <w:r>
+        <w:t xml:space="preserve"> </w:t>
+      </w:r>
+      <w:r>
+        <w:t>in view of each camera following a</w:t>
+      </w:r>
+      <w:r>
+        <w:t xml:space="preserve"> full factorial desig</w:t>
+      </w:r>
+      <w:r>
+        <w:t>n</w:t>
       </w:r>
       <w:r>
         <w:t>.</w:t>
       </w:r>
       <w:r>
-        <w:t xml:space="preserve"> Such a design </w:t>
-      </w:r>
-      <w:proofErr w:type="gramStart"/>
+        <w:t xml:space="preserve"> </w:t>
+      </w:r>
+      <w:r>
+        <w:t>This arrangement</w:t>
+      </w:r>
+      <w:r>
+        <w:t xml:space="preserve"> </w:t>
+      </w:r>
       <w:r>
         <w:t>allow</w:t>
       </w:r>
-      <w:proofErr w:type="gramEnd"/>
+      <w:r>
+        <w:t>s</w:t>
+      </w:r>
       <w:r>
         <w:t xml:space="preserve"> us to</w:t>
       </w:r>
@@ -546,16 +682,21 @@
         <w:t xml:space="preserve"> </w:t>
       </w:r>
       <w:r>
-        <w:t xml:space="preserve">more fully </w:t>
-      </w:r>
-      <w:r>
         <w:t>quantify if lure increases the chances of detecting a species</w:t>
       </w:r>
       <w:r>
-        <w:t xml:space="preserve"> as they may be drawn more often to a camera that has lure relative to a nearby camera that does not</w:t>
-      </w:r>
-      <w:r>
-        <w:t>. We predict</w:t>
+        <w:t xml:space="preserve"> as they may be drawn more often to a camera that has lure relative to a nearby camera that </w:t>
+      </w:r>
+      <w:r>
+        <w:lastRenderedPageBreak/>
+        <w:t>does not</w:t>
+      </w:r>
+      <w:r>
+        <w:t xml:space="preserve">. </w:t>
+      </w:r>
+      <w:commentRangeStart w:id="3"/>
+      <w:r>
+        <w:t>We predict</w:t>
       </w:r>
       <w:r>
         <w:t>ed</w:t>
@@ -576,14 +717,23 @@
       </w:r>
       <w:r>
         <w:t>.</w:t>
+      </w:r>
+      <w:commentRangeEnd w:id="3"/>
+      <w:r>
+        <w:rPr>
+          <w:rStyle w:val="CommentReference"/>
+        </w:rPr>
+        <w:commentReference w:id="3"/>
       </w:r>
     </w:p>
     <w:p>
       <w:pPr>
         <w:pStyle w:val="Heading1"/>
+        <w:rPr>
+          <w:b w:val="0"/>
+        </w:rPr>
       </w:pPr>
       <w:r>
-        <w:lastRenderedPageBreak/>
         <w:t>Methods</w:t>
       </w:r>
     </w:p>
@@ -596,41 +746,63 @@
       </w:r>
     </w:p>
     <w:p>
-      <w:pPr>
-        <w:pStyle w:val="Heading2"/>
-      </w:pPr>
-      <w:commentRangeStart w:id="2"/>
-      <w:r>
-        <w:t>Experimental design</w:t>
-      </w:r>
-      <w:commentRangeEnd w:id="2"/>
-      <w:r>
-        <w:rPr>
-          <w:rStyle w:val="CommentReference"/>
-          <w:i/>
-        </w:rPr>
-        <w:commentReference w:id="2"/>
+      <w:r>
+        <w:t>For Gabby</w:t>
       </w:r>
     </w:p>
     <w:p>
       <w:pPr>
         <w:pStyle w:val="Heading2"/>
       </w:pPr>
-      <w:commentRangeStart w:id="3"/>
-      <w:r>
-        <w:t>Statistical analysis</w:t>
-      </w:r>
-      <w:commentRangeEnd w:id="3"/>
+      <w:commentRangeStart w:id="4"/>
+      <w:r>
+        <w:t>Experimental design</w:t>
+      </w:r>
+      <w:commentRangeEnd w:id="4"/>
       <w:r>
         <w:rPr>
           <w:rStyle w:val="CommentReference"/>
-        </w:rPr>
-        <w:commentReference w:id="3"/>
+          <w:i/>
+        </w:rPr>
+        <w:commentReference w:id="4"/>
       </w:r>
     </w:p>
     <w:p>
       <w:r>
-        <w:t xml:space="preserve">For the species with </w:t>
+        <w:t>For Gabby</w:t>
+      </w:r>
+    </w:p>
+    <w:p>
+      <w:pPr>
+        <w:pStyle w:val="Heading2"/>
+      </w:pPr>
+      <w:commentRangeStart w:id="5"/>
+      <w:r>
+        <w:t>Statistical analysis</w:t>
+      </w:r>
+      <w:commentRangeEnd w:id="5"/>
+      <w:r>
+        <w:rPr>
+          <w:rStyle w:val="CommentReference"/>
+        </w:rPr>
+        <w:commentReference w:id="5"/>
+      </w:r>
+    </w:p>
+    <w:p>
+      <w:r>
+        <w:t>W</w:t>
+      </w:r>
+      <w:r>
+        <w:t>e fit three separate</w:t>
+      </w:r>
+      <w:r>
+        <w:t xml:space="preserve"> hierarchical</w:t>
+      </w:r>
+      <w:r>
+        <w:t xml:space="preserve"> occupancy models to </w:t>
+      </w:r>
+      <w:r>
+        <w:t xml:space="preserve">all species with </w:t>
       </w:r>
       <w:proofErr w:type="gramStart"/>
       <w:r>
@@ -638,20 +810,43 @@
       </w:r>
       <w:proofErr w:type="gramEnd"/>
       <w:r>
-        <w:t xml:space="preserve">, we fit three separate occupancy models to the data, all of which varied in how the detection function estimates the probability of detecting a species given their presence. </w:t>
-      </w:r>
-      <w:r>
-        <w:t>For all models, we assume that the occupancy status of a species does not change within a single season and that the probability of occupancy does not var</w:t>
-      </w:r>
-      <w:r>
-        <w:t>y across sites. Thus, we model the probability of occupancy,</w:t>
+        <w:t xml:space="preserve"> data. For simplicity, we explain these models for a single species. In </w:t>
+      </w:r>
+      <w:r>
+        <w:t>the</w:t>
       </w:r>
       <w:r>
         <w:t xml:space="preserve"> </w:t>
       </w:r>
       <w:r>
-        <w:rPr>
-          <w:rFonts w:cstheme="minorHAnsi"/>
+        <w:t>3</w:t>
+      </w:r>
+      <w:r>
+        <w:t xml:space="preserve"> models,</w:t>
+      </w:r>
+      <w:r>
+        <w:t xml:space="preserve"> we assume the occupancy status of a species does not change </w:t>
+      </w:r>
+      <w:r>
+        <w:t xml:space="preserve">over the 28-day sampling period </w:t>
+      </w:r>
+      <w:r>
+        <w:t>and that the probability of occupancy does not var</w:t>
+      </w:r>
+      <w:r>
+        <w:t xml:space="preserve">y </w:t>
+      </w:r>
+      <w:r>
+        <w:t>between</w:t>
+      </w:r>
+      <w:r>
+        <w:t xml:space="preserve"> sites. Thus, the probability of occupancy,</w:t>
+      </w:r>
+      <w:r>
+        <w:t xml:space="preserve"> </w:t>
+      </w:r>
+      <w:r>
+        <w:rPr>
           <w:i/>
         </w:rPr>
         <w:t>ψ</w:t>
@@ -662,28 +857,28 @@
       <w:r>
         <w:t xml:space="preserve"> </w:t>
       </w:r>
+      <w:r>
+        <w:t>at</w:t>
+      </w:r>
+      <w:r>
+        <w:t xml:space="preserve"> </w:t>
+      </w:r>
+      <w:r>
+        <w:rPr>
+          <w:i/>
+        </w:rPr>
+        <w:t>s</w:t>
+      </w:r>
+      <w:r>
+        <w:t xml:space="preserve"> in </w:t>
+      </w:r>
       <w:proofErr w:type="gramStart"/>
       <w:r>
-        <w:t xml:space="preserve">at </w:t>
-      </w:r>
-      <w:r>
-        <w:t xml:space="preserve"> </w:t>
-      </w:r>
-      <w:r>
-        <w:rPr>
-          <w:i/>
-        </w:rPr>
-        <w:t>s</w:t>
+        <w:t>1,…</w:t>
       </w:r>
       <w:proofErr w:type="gramEnd"/>
       <w:r>
-        <w:rPr>
-          <w:i/>
-        </w:rPr>
-        <w:t xml:space="preserve"> </w:t>
-      </w:r>
-      <w:r>
-        <w:t>in 1,…,</w:t>
+        <w:t>,</w:t>
       </w:r>
       <w:r>
         <w:rPr>
@@ -692,7 +887,13 @@
         <w:t>S</w:t>
       </w:r>
       <w:r>
-        <w:t xml:space="preserve"> sites as the following Bernoulli process</w:t>
+        <w:t xml:space="preserve"> sites </w:t>
+      </w:r>
+      <w:r>
+        <w:t>i</w:t>
+      </w:r>
+      <w:r>
+        <w:t>s the following Bernoulli process</w:t>
       </w:r>
     </w:p>
     <w:p>
@@ -756,21 +957,15 @@
               </m:r>
             </m:e>
           </m:d>
-          <m:r>
-            <m:rPr>
-              <m:sty m:val="p"/>
-            </m:rPr>
-            <w:rPr>
-              <w:rFonts w:ascii="Cambria Math" w:hAnsi="Cambria Math"/>
-            </w:rPr>
-            <m:t>.</m:t>
-          </m:r>
         </m:oMath>
       </m:oMathPara>
     </w:p>
     <w:p>
       <w:r>
-        <w:t xml:space="preserve">Where </w:t>
+        <w:t>w</w:t>
+      </w:r>
+      <w:r>
+        <w:t xml:space="preserve">here </w:t>
       </w:r>
       <w:proofErr w:type="spellStart"/>
       <w:r>
@@ -784,23 +979,59 @@
           <w:i/>
           <w:vertAlign w:val="subscript"/>
         </w:rPr>
-        <w:t>i</w:t>
+        <w:t>s</w:t>
       </w:r>
       <w:proofErr w:type="spellEnd"/>
       <w:r>
-        <w:t xml:space="preserve"> is the occupancy stat</w:t>
+        <w:t xml:space="preserve"> is </w:t>
+      </w:r>
+      <w:r>
+        <w:t xml:space="preserve">a random binary variable that represents </w:t>
+      </w:r>
+      <w:r>
+        <w:t>the occupancy stat</w:t>
       </w:r>
       <w:r>
         <w:t>us</w:t>
       </w:r>
       <w:r>
-        <w:t xml:space="preserve"> of a species, which takes the value of 1 if it is present and is otherwise 0.</w:t>
-      </w:r>
-      <w:r>
-        <w:t xml:space="preserve"> For simplicity, we explain these models for a single species</w:t>
-      </w:r>
-      <w:r>
-        <w:t xml:space="preserve">. </w:t>
+        <w:t xml:space="preserve"> of a species</w:t>
+      </w:r>
+      <w:r>
+        <w:t xml:space="preserve">. If the species is present </w:t>
+      </w:r>
+      <w:proofErr w:type="spellStart"/>
+      <w:r>
+        <w:rPr>
+          <w:i/>
+        </w:rPr>
+        <w:t>z</w:t>
+      </w:r>
+      <w:r>
+        <w:rPr>
+          <w:i/>
+          <w:vertAlign w:val="subscript"/>
+        </w:rPr>
+        <w:t>s</w:t>
+      </w:r>
+      <w:proofErr w:type="spellEnd"/>
+      <w:r>
+        <w:t xml:space="preserve"> </w:t>
+      </w:r>
+      <w:r>
+        <w:t>ta</w:t>
+      </w:r>
+      <w:r>
+        <w:t>kes the value of</w:t>
+      </w:r>
+      <w:r>
+        <w:t xml:space="preserve"> 1</w:t>
+      </w:r>
+      <w:r>
+        <w:t xml:space="preserve"> and is otherwise 0.</w:t>
+      </w:r>
+      <w:r>
+        <w:t xml:space="preserve"> </w:t>
       </w:r>
       <w:r>
         <w:t>Such</w:t>
@@ -823,7 +1054,10 @@
         <w:pStyle w:val="Heading3"/>
       </w:pPr>
       <w:r>
-        <w:t xml:space="preserve">Model 1: Does lure increase the number of </w:t>
+        <w:t>Observation m</w:t>
+      </w:r>
+      <w:r>
+        <w:t xml:space="preserve">odel 1: Does lure increase the number of </w:t>
       </w:r>
       <w:r>
         <w:t>days</w:t>
@@ -832,7 +1066,6 @@
         <w:t xml:space="preserve"> a species is detected?</w:t>
       </w:r>
     </w:p>
-    <w:p/>
     <w:p>
       <w:pPr>
         <w:ind w:firstLine="720"/>
@@ -867,62 +1100,61 @@
       <w:r>
         <w:t xml:space="preserve"> given </w:t>
       </w:r>
-      <w:proofErr w:type="spellStart"/>
+      <w:r>
+        <w:t>its</w:t>
+      </w:r>
+      <w:r>
+        <w:t xml:space="preserve"> presence</w:t>
+      </w:r>
+      <w:r>
+        <w:t>. This</w:t>
+      </w:r>
+      <w:r>
+        <w:t xml:space="preserve"> is the most traditional formulation </w:t>
+      </w:r>
+      <w:r>
+        <w:t>of a</w:t>
+      </w:r>
+      <w:r>
+        <w:t xml:space="preserve"> hierarchical</w:t>
+      </w:r>
+      <w:r>
+        <w:t xml:space="preserve"> occupancy model</w:t>
+      </w:r>
+      <w:r>
+        <w:t xml:space="preserve"> (ref)</w:t>
+      </w:r>
+      <w:r>
+        <w:t>.</w:t>
+      </w:r>
+      <w:r>
+        <w:t xml:space="preserve"> For each of the two cameras, </w:t>
+      </w:r>
+      <w:r>
+        <w:rPr>
+          <w:i/>
+        </w:rPr>
+        <w:t>c</w:t>
+      </w:r>
+      <w:r>
+        <w:t xml:space="preserve">, deployed at a site and </w:t>
+      </w:r>
+      <w:r>
+        <w:rPr>
+          <w:i/>
+        </w:rPr>
+        <w:t>k</w:t>
+      </w:r>
+      <w:r>
+        <w:t xml:space="preserve"> in </w:t>
+      </w:r>
       <w:proofErr w:type="gramStart"/>
       <w:r>
-        <w:t>it’s</w:t>
-      </w:r>
-      <w:proofErr w:type="spellEnd"/>
+        <w:t>1,…</w:t>
+      </w:r>
       <w:proofErr w:type="gramEnd"/>
       <w:r>
-        <w:t xml:space="preserve"> presence</w:t>
-      </w:r>
-      <w:r>
-        <w:t xml:space="preserve">, which is the most traditional formulation </w:t>
-      </w:r>
-      <w:r>
-        <w:t>of an</w:t>
-      </w:r>
-      <w:r>
-        <w:t xml:space="preserve"> occupancy model</w:t>
-      </w:r>
-      <w:r>
-        <w:t xml:space="preserve"> (ref)</w:t>
-      </w:r>
-      <w:r>
-        <w:t>.</w:t>
-      </w:r>
-      <w:r>
-        <w:t xml:space="preserve"> For each of the two cameras, </w:t>
-      </w:r>
-      <w:r>
-        <w:rPr>
-          <w:i/>
-        </w:rPr>
-        <w:t>c</w:t>
-      </w:r>
-      <w:r>
-        <w:t xml:space="preserve">, deployed at a site and </w:t>
-      </w:r>
-      <w:r>
-        <w:rPr>
-          <w:i/>
-        </w:rPr>
-        <w:t>k</w:t>
-      </w:r>
-      <w:r>
-        <w:t xml:space="preserve"> in </w:t>
-      </w:r>
-      <w:proofErr w:type="gramStart"/>
-      <w:r>
-        <w:t>1,…</w:t>
-      </w:r>
-      <w:proofErr w:type="gramEnd"/>
-      <w:r>
-        <w:t>,4 weeks of sampling</w:t>
-      </w:r>
-      <w:r>
-        <w:t xml:space="preserve"> we</w:t>
+        <w:t>,4 weeks of sampling we</w:t>
       </w:r>
       <w:r>
         <w:t xml:space="preserve"> </w:t>
@@ -974,19 +1206,7 @@
                 <w:rPr>
                   <w:rFonts w:ascii="Cambria Math" w:hAnsi="Cambria Math"/>
                 </w:rPr>
-                <m:t>s</m:t>
-              </m:r>
-              <m:r>
-                <w:rPr>
-                  <w:rFonts w:ascii="Cambria Math" w:hAnsi="Cambria Math"/>
-                </w:rPr>
-                <m:t>,k</m:t>
-              </m:r>
-              <m:r>
-                <w:rPr>
-                  <w:rFonts w:ascii="Cambria Math" w:hAnsi="Cambria Math"/>
-                </w:rPr>
-                <m:t>,c</m:t>
+                <m:t>s,k,c</m:t>
               </m:r>
             </m:sub>
           </m:sSub>
@@ -1068,13 +1288,7 @@
                     <w:rPr>
                       <w:rFonts w:ascii="Cambria Math" w:hAnsi="Cambria Math"/>
                     </w:rPr>
-                    <m:t>s</m:t>
-                  </m:r>
-                  <m:r>
-                    <w:rPr>
-                      <w:rFonts w:ascii="Cambria Math" w:hAnsi="Cambria Math"/>
-                    </w:rPr>
-                    <m:t>,k</m:t>
+                    <m:t>s,k</m:t>
                   </m:r>
                 </m:sub>
               </m:sSub>
@@ -1106,19 +1320,7 @@
                     <w:rPr>
                       <w:rFonts w:ascii="Cambria Math" w:hAnsi="Cambria Math"/>
                     </w:rPr>
-                    <m:t>s</m:t>
-                  </m:r>
-                  <m:r>
-                    <w:rPr>
-                      <w:rFonts w:ascii="Cambria Math" w:hAnsi="Cambria Math"/>
-                    </w:rPr>
-                    <m:t>,k</m:t>
-                  </m:r>
-                  <m:r>
-                    <w:rPr>
-                      <w:rFonts w:ascii="Cambria Math" w:hAnsi="Cambria Math"/>
-                    </w:rPr>
-                    <m:t>,c</m:t>
+                    <m:t>s,k,c</m:t>
                   </m:r>
                 </m:sub>
               </m:sSub>
@@ -1714,7 +1916,19 @@
         <w:rPr>
           <w:rFonts w:eastAsiaTheme="minorEastAsia"/>
         </w:rPr>
-        <w:t xml:space="preserve"> is an indicator variable which takes the value 1 when lure is present, and </w:t>
+        <w:t xml:space="preserve"> is an indicator variable which takes the value 1 when lure is present</w:t>
+      </w:r>
+      <w:r>
+        <w:rPr>
+          <w:rFonts w:eastAsiaTheme="minorEastAsia"/>
+        </w:rPr>
+        <w:t xml:space="preserve"> at a camera</w:t>
+      </w:r>
+      <w:r>
+        <w:rPr>
+          <w:rFonts w:eastAsiaTheme="minorEastAsia"/>
+        </w:rPr>
+        <w:t xml:space="preserve">, and </w:t>
       </w:r>
       <m:oMath>
         <m:sSub>
@@ -1748,7 +1962,19 @@
         <w:rPr>
           <w:rFonts w:eastAsiaTheme="minorEastAsia"/>
         </w:rPr>
-        <w:t xml:space="preserve"> is a site-level random effect to account for variability that may exist between sampling locations.</w:t>
+        <w:t xml:space="preserve"> is a site-level random effect to account for variability that may exist between sampling locations</w:t>
+      </w:r>
+      <w:r>
+        <w:rPr>
+          <w:rFonts w:eastAsiaTheme="minorEastAsia"/>
+        </w:rPr>
+        <w:t xml:space="preserve"> not attributed to lure</w:t>
+      </w:r>
+      <w:r>
+        <w:rPr>
+          <w:rFonts w:eastAsiaTheme="minorEastAsia"/>
+        </w:rPr>
+        <w:t>.</w:t>
       </w:r>
     </w:p>
     <w:p>
@@ -1756,7 +1982,10 @@
         <w:pStyle w:val="Heading3"/>
       </w:pPr>
       <w:r>
-        <w:t>Model 2: Does lure decrease the amount of time to first detection?</w:t>
+        <w:t>Observation m</w:t>
+      </w:r>
+      <w:r>
+        <w:t>odel 2: Does lure decrease the amount of time to first detection?</w:t>
       </w:r>
     </w:p>
     <w:p>
@@ -1796,21 +2025,7 @@
         <w:t xml:space="preserve"> for the first time</w:t>
       </w:r>
       <w:r>
-        <w:t xml:space="preserve"> (</w:t>
-      </w:r>
-      <w:commentRangeStart w:id="4"/>
-      <w:r>
-        <w:t>Bischof et al. 2014</w:t>
-      </w:r>
-      <w:commentRangeEnd w:id="4"/>
-      <w:r>
-        <w:rPr>
-          <w:rStyle w:val="CommentReference"/>
-        </w:rPr>
-        <w:commentReference w:id="4"/>
-      </w:r>
-      <w:r>
-        <w:t>).</w:t>
+        <w:t xml:space="preserve"> (Bischof et al. 2014).</w:t>
       </w:r>
       <w:r>
         <w:t xml:space="preserve"> </w:t>
@@ -1871,6 +2086,7 @@
         <w:rPr>
           <w:rFonts w:eastAsiaTheme="minorEastAsia"/>
         </w:rPr>
+        <w:lastRenderedPageBreak/>
         <w:t>be</w:t>
       </w:r>
       <w:r>
@@ -2051,7 +2267,6 @@
           <w:rFonts w:eastAsiaTheme="minorEastAsia"/>
           <w:i/>
         </w:rPr>
-        <w:lastRenderedPageBreak/>
         <w:t>Tmax</w:t>
       </w:r>
       <w:proofErr w:type="spellEnd"/>
@@ -2608,13 +2823,7 @@
                   <w:rPr>
                     <w:rFonts w:ascii="Cambria Math" w:hAnsi="Cambria Math"/>
                   </w:rPr>
-                  <m:t>=</m:t>
-                </m:r>
-                <m:r>
-                  <w:rPr>
-                    <w:rFonts w:ascii="Cambria Math" w:hAnsi="Cambria Math"/>
-                  </w:rPr>
-                  <m:t>0</m:t>
+                  <m:t>=0</m:t>
                 </m:r>
               </m:oMath>
             </m:oMathPara>
@@ -2708,16 +2917,7 @@
                   <w:rPr>
                     <w:rFonts w:ascii="Cambria Math" w:hAnsi="Cambria Math"/>
                   </w:rPr>
-                  <m:t>if</m:t>
-                </m:r>
-                <m:r>
-                  <m:rPr>
-                    <m:sty m:val="p"/>
-                  </m:rPr>
-                  <w:rPr>
-                    <w:rFonts w:ascii="Cambria Math" w:hAnsi="Cambria Math"/>
-                  </w:rPr>
-                  <m:t xml:space="preserve"> </m:t>
+                  <m:t xml:space="preserve">if </m:t>
                 </m:r>
                 <m:sSub>
                   <m:sSubPr>
@@ -2752,13 +2952,7 @@
                   <w:rPr>
                     <w:rFonts w:ascii="Cambria Math" w:hAnsi="Cambria Math"/>
                   </w:rPr>
-                  <m:t>=</m:t>
-                </m:r>
-                <m:r>
-                  <w:rPr>
-                    <w:rFonts w:ascii="Cambria Math" w:hAnsi="Cambria Math"/>
-                  </w:rPr>
-                  <m:t>1</m:t>
+                  <m:t>=1</m:t>
                 </m:r>
               </m:oMath>
             </m:oMathPara>
@@ -3443,7 +3637,13 @@
         <w:rPr>
           <w:rFonts w:eastAsiaTheme="minorEastAsia"/>
         </w:rPr>
-        <w:t>Model 3: Does lure increase the number of photographs of a species</w:t>
+        <w:t>Observation m</w:t>
+      </w:r>
+      <w:r>
+        <w:rPr>
+          <w:rFonts w:eastAsiaTheme="minorEastAsia"/>
+        </w:rPr>
+        <w:t>odel 3: Does lure increase the number of photographs of a species</w:t>
       </w:r>
       <w:r>
         <w:rPr>
@@ -3459,7 +3659,7 @@
         </w:rPr>
       </w:pPr>
       <w:r>
-        <w:t>Finally, lure may increase the number of photographs taken of a given species</w:t>
+        <w:t>Finally, lure may increase the number of photographs taken of a species</w:t>
       </w:r>
       <w:r>
         <w:t xml:space="preserve"> if it increases the amount of time they spend in view of a camera</w:t>
@@ -3480,7 +3680,13 @@
         <w:t xml:space="preserve"> spots</w:t>
       </w:r>
       <w:r>
-        <w:t xml:space="preserve">, which would be easier with </w:t>
+        <w:t xml:space="preserve">, which </w:t>
+      </w:r>
+      <w:r>
+        <w:t xml:space="preserve">is easier to do </w:t>
+      </w:r>
+      <w:r>
+        <w:t xml:space="preserve">with </w:t>
       </w:r>
       <w:r>
         <w:t xml:space="preserve">multiple </w:t>
@@ -3565,7 +3771,19 @@
         <w:rPr>
           <w:rFonts w:eastAsiaTheme="minorEastAsia"/>
         </w:rPr>
-        <w:t>. We then model the number of images collected as a Poisson process</w:t>
+        <w:t xml:space="preserve">. We then model the number of images collected as </w:t>
+      </w:r>
+      <w:r>
+        <w:rPr>
+          <w:rFonts w:eastAsiaTheme="minorEastAsia"/>
+        </w:rPr>
+        <w:t>the following</w:t>
+      </w:r>
+      <w:r>
+        <w:rPr>
+          <w:rFonts w:eastAsiaTheme="minorEastAsia"/>
+        </w:rPr>
+        <w:t xml:space="preserve"> Poisson process</w:t>
       </w:r>
     </w:p>
     <w:p>
@@ -3907,19 +4125,7 @@
         <w:rPr>
           <w:rFonts w:eastAsiaTheme="minorEastAsia"/>
         </w:rPr>
-        <w:t xml:space="preserve"> is used to control for the observational treatment window length expect in this case there is no </w:t>
-      </w:r>
-      <w:r>
-        <w:rPr>
-          <w:rFonts w:eastAsiaTheme="minorEastAsia"/>
-        </w:rPr>
-        <w:t>right-</w:t>
-      </w:r>
-      <w:r>
-        <w:rPr>
-          <w:rFonts w:eastAsiaTheme="minorEastAsia"/>
-        </w:rPr>
-        <w:t>censoring of data. To incorporate the effect of lure we again use the log link:</w:t>
+        <w:t xml:space="preserve"> is used to control for the observational treatment window length. To incorporate the effect of lure we again use the log link:</w:t>
       </w:r>
     </w:p>
     <w:p>
@@ -4124,146 +4330,562 @@
         <w:pStyle w:val="Heading3"/>
       </w:pPr>
       <w:r>
-        <w:t>Specification of priors and model run lengths</w:t>
+        <w:t xml:space="preserve">Specification of priors and model </w:t>
+      </w:r>
+      <w:r>
+        <w:t>fitting</w:t>
+      </w:r>
+    </w:p>
+    <w:p/>
+    <w:p>
+      <w:r>
+        <w:t xml:space="preserve">For all models, we the probability of occupancy, </w:t>
+      </w:r>
+      <w:r>
+        <w:rPr>
+          <w:rFonts w:cstheme="minorHAnsi"/>
+          <w:i/>
+        </w:rPr>
+        <w:t>ψ</w:t>
+      </w:r>
+      <w:r>
+        <w:t xml:space="preserve">, </w:t>
+      </w:r>
+      <w:r>
+        <w:t xml:space="preserve">an uninformative </w:t>
+      </w:r>
+      <w:proofErr w:type="gramStart"/>
+      <w:r>
+        <w:t>Beta(</w:t>
+      </w:r>
+      <w:proofErr w:type="gramEnd"/>
+      <w:r>
+        <w:t xml:space="preserve">1,1) prior. For the observational process, the choice of priors depended </w:t>
+      </w:r>
+      <w:r>
+        <w:t>on</w:t>
+      </w:r>
+      <w:r>
+        <w:t xml:space="preserve"> the link function used in a given analysis. For </w:t>
+      </w:r>
+      <w:r>
+        <w:lastRenderedPageBreak/>
+        <w:t>model 1, which uses the logit-link</w:t>
+      </w:r>
+      <w:r>
+        <w:t>,</w:t>
+      </w:r>
+      <w:r>
+        <w:t xml:space="preserve"> we followed the suggestions of Gelman et al (</w:t>
+      </w:r>
+      <w:r>
+        <w:t>2008</w:t>
+      </w:r>
+      <w:r>
+        <w:t xml:space="preserve">) and gave the </w:t>
+      </w:r>
+      <w:r>
+        <w:t xml:space="preserve">intercept, </w:t>
+      </w:r>
+      <w:r>
+        <w:rPr>
+          <w:i/>
+        </w:rPr>
+        <w:t>a</w:t>
+      </w:r>
+      <w:r>
+        <w:rPr>
+          <w:i/>
+          <w:vertAlign w:val="subscript"/>
+        </w:rPr>
+        <w:t>0</w:t>
+      </w:r>
+      <w:r>
+        <w:t>,</w:t>
+      </w:r>
+      <w:r>
+        <w:t xml:space="preserve"> a </w:t>
+      </w:r>
+      <w:proofErr w:type="gramStart"/>
+      <w:r>
+        <w:t>Cauchy(</w:t>
+      </w:r>
+      <w:proofErr w:type="gramEnd"/>
+      <w:r>
+        <w:t>0, 10) prior while the lure effect parameter (</w:t>
+      </w:r>
+      <w:r>
+        <w:rPr>
+          <w:i/>
+        </w:rPr>
+        <w:t>a</w:t>
+      </w:r>
+      <w:r>
+        <w:rPr>
+          <w:i/>
+          <w:vertAlign w:val="subscript"/>
+        </w:rPr>
+        <w:t>1</w:t>
+      </w:r>
+      <w:r>
+        <w:t>) received a Cauchy(0, 2.5) prior. For models 2 and 3, the</w:t>
+      </w:r>
+      <w:r>
+        <w:t xml:space="preserve"> log-link</w:t>
+      </w:r>
+      <w:r>
+        <w:t xml:space="preserve"> intercept and lure effect parameters received </w:t>
+      </w:r>
+      <w:r>
+        <w:t xml:space="preserve">uninformative </w:t>
+      </w:r>
+      <w:proofErr w:type="gramStart"/>
+      <w:r>
+        <w:t>Normal(</w:t>
+      </w:r>
+      <w:proofErr w:type="gramEnd"/>
+      <w:r>
+        <w:t>0, 10000) prior</w:t>
+      </w:r>
+      <w:r>
+        <w:t>s</w:t>
+      </w:r>
+      <w:r>
+        <w:t xml:space="preserve">. Finally, random effects </w:t>
+      </w:r>
+      <w:r>
+        <w:t xml:space="preserve">from all models </w:t>
+      </w:r>
+      <w:r>
+        <w:t xml:space="preserve">were drawn from Normal(0, σ) distributions where σ ~ Gamma(0.001, 0.001). </w:t>
       </w:r>
     </w:p>
     <w:p>
       <w:r>
-        <w:t xml:space="preserve">For all models, we gave ψ, the probability of occupancy, an uninformative </w:t>
+        <w:t>Models were written and executed in JAGS version 4.3.0 (Plummer 2003) through program R version 3.5.2 (R Core Team 201</w:t>
+      </w:r>
+      <w:r>
+        <w:t>8</w:t>
+      </w:r>
+      <w:r>
+        <w:t xml:space="preserve">) </w:t>
+      </w:r>
+      <w:r>
+        <w:t>via</w:t>
+      </w:r>
+      <w:r>
+        <w:t xml:space="preserve"> the </w:t>
+      </w:r>
+      <w:proofErr w:type="spellStart"/>
+      <w:r>
+        <w:t>runjags</w:t>
+      </w:r>
+      <w:proofErr w:type="spellEnd"/>
+      <w:r>
+        <w:t xml:space="preserve"> package (</w:t>
+      </w:r>
+      <w:proofErr w:type="spellStart"/>
+      <w:r>
+        <w:t>Denwood</w:t>
+      </w:r>
+      <w:proofErr w:type="spellEnd"/>
+      <w:r>
+        <w:t xml:space="preserve"> </w:t>
+      </w:r>
+      <w:r>
+        <w:t>2016</w:t>
+      </w:r>
+      <w:r>
+        <w:t xml:space="preserve">). Following a </w:t>
       </w:r>
       <w:proofErr w:type="gramStart"/>
       <w:r>
-        <w:t>Beta(</w:t>
+        <w:t>1,000 step</w:t>
       </w:r>
       <w:proofErr w:type="gramEnd"/>
       <w:r>
-        <w:t>1,1) prior. For the observational process, the choice of priors depended upon the link function used in a given analysis. For model 1, which uses the logit-link we followed the suggestions of Gelman et al (</w:t>
-      </w:r>
-      <w:commentRangeStart w:id="5"/>
-      <w:r>
-        <w:t>2008</w:t>
-      </w:r>
-      <w:commentRangeEnd w:id="5"/>
-      <w:r>
-        <w:rPr>
-          <w:rStyle w:val="CommentReference"/>
-        </w:rPr>
-        <w:commentReference w:id="5"/>
-      </w:r>
-      <w:r>
-        <w:t xml:space="preserve">) and gave the </w:t>
-      </w:r>
-      <w:r>
-        <w:t xml:space="preserve">intercept, </w:t>
-      </w:r>
-      <w:r>
-        <w:rPr>
-          <w:i/>
-        </w:rPr>
-        <w:t>a</w:t>
-      </w:r>
-      <w:r>
-        <w:rPr>
-          <w:i/>
-          <w:vertAlign w:val="subscript"/>
-        </w:rPr>
-        <w:t>0</w:t>
-      </w:r>
-      <w:r>
-        <w:t xml:space="preserve"> a </w:t>
-      </w:r>
-      <w:proofErr w:type="gramStart"/>
-      <w:r>
-        <w:t>Cauchy(</w:t>
-      </w:r>
-      <w:proofErr w:type="gramEnd"/>
-      <w:r>
-        <w:t>0, 10) prior while the lure effect parameter (</w:t>
-      </w:r>
-      <w:r>
-        <w:rPr>
-          <w:i/>
-        </w:rPr>
-        <w:t>a</w:t>
-      </w:r>
-      <w:r>
-        <w:rPr>
-          <w:i/>
-          <w:vertAlign w:val="subscript"/>
-        </w:rPr>
-        <w:t>1</w:t>
-      </w:r>
-      <w:r>
-        <w:t xml:space="preserve">) received a Cauchy(0, 2.5) prior. For models 2 and 3, the intercept and lure effect parameters received a </w:t>
-      </w:r>
-      <w:proofErr w:type="gramStart"/>
-      <w:r>
-        <w:t>Normal(</w:t>
-      </w:r>
-      <w:proofErr w:type="gramEnd"/>
-      <w:r>
-        <w:t xml:space="preserve">0, 10000) prior. Finally, all random effect’s were drawn from </w:t>
-      </w:r>
-      <w:proofErr w:type="gramStart"/>
-      <w:r>
-        <w:t>Normal(</w:t>
-      </w:r>
-      <w:proofErr w:type="gramEnd"/>
-      <w:r>
-        <w:t xml:space="preserve">0, σ) distributions where σ ~ Gamma(0.001, 0.001). </w:t>
-      </w:r>
-    </w:p>
-    <w:p>
-      <w:r>
-        <w:lastRenderedPageBreak/>
-        <w:t xml:space="preserve">Models were written and executed in JAGS version 4.3.0 (Plummer 2003) through program R version 3.5.2 (R Core Team 2017) with the </w:t>
-      </w:r>
-      <w:proofErr w:type="spellStart"/>
-      <w:r>
-        <w:t>runjags</w:t>
-      </w:r>
-      <w:proofErr w:type="spellEnd"/>
-      <w:r>
-        <w:t xml:space="preserve"> package (</w:t>
-      </w:r>
-      <w:proofErr w:type="spellStart"/>
-      <w:r>
-        <w:t>Denwood</w:t>
-      </w:r>
-      <w:proofErr w:type="spellEnd"/>
-      <w:r>
-        <w:t xml:space="preserve"> YEAR). Following a </w:t>
-      </w:r>
-      <w:proofErr w:type="gramStart"/>
-      <w:r>
-        <w:t>1,000 step</w:t>
-      </w:r>
-      <w:proofErr w:type="gramEnd"/>
-      <w:r>
         <w:t xml:space="preserve"> adaptation phase, models had a burn-in period of 50,000 steps. After the burn-in</w:t>
       </w:r>
       <w:r>
-        <w:t>, parameters were sampled a total of 300,000 times across 6 chains. MCMC chains were thinned by 5. Model convergence was assessed by visually inspecting trace plots and ensuring that Gelman-Rubin diagnostics for each parameter were &lt; 1.10 (Gelman et al. 2014). Significance of regression coefficients was calculated by assessing if 95% credible intervals did not overlap 0.</w:t>
-      </w:r>
-      <w:bookmarkStart w:id="6" w:name="_GoBack"/>
-      <w:bookmarkEnd w:id="6"/>
+        <w:t xml:space="preserve">, parameters were sampled a total of 300,000 times across 6 chains. MCMC chains were thinned by 5. Model convergence was assessed by visually inspecting trace plots and ensuring that Gelman-Rubin diagnostics for each parameter were &lt; 1.10 (Gelman et al. 2014). Significance of </w:t>
+      </w:r>
+      <w:r>
+        <w:t xml:space="preserve">the estimated </w:t>
+      </w:r>
+      <w:r>
+        <w:t>regression coefficients was calculated by assessing if 95% credible intervals</w:t>
+      </w:r>
+      <w:r>
+        <w:t xml:space="preserve"> </w:t>
+      </w:r>
+      <w:r>
+        <w:t>did not overlap 0.</w:t>
+      </w:r>
     </w:p>
     <w:p>
       <w:pPr>
-        <w:rPr>
-          <w:b/>
-        </w:rPr>
+        <w:pStyle w:val="Heading1"/>
       </w:pPr>
       <w:r>
-        <w:rPr>
-          <w:b/>
-        </w:rPr>
         <w:t>Results</w:t>
       </w:r>
     </w:p>
     <w:p>
       <w:r>
-        <w:t xml:space="preserve">Over 28 days of trapping, a total of X species were detected. Overall, enough data was collected to fit occupancy models to eight species: coyote, eastern chipmunk, eastern cottontail rabbit, eastern gray squirrel, fox squirrel, raccoon, Virginia opossum, and white-tailed deer. Eastern gray squirrel </w:t>
+        <w:t xml:space="preserve">Over the course of this study </w:t>
+      </w:r>
+      <w:r>
+        <w:t xml:space="preserve">1,110 </w:t>
+      </w:r>
+      <w:r>
+        <w:t xml:space="preserve">functional </w:t>
+      </w:r>
+      <w:r>
+        <w:t xml:space="preserve">camera days out of a possible total of 1,120 (28 days * 40 cameras) were </w:t>
+      </w:r>
+      <w:r>
+        <w:t>collected</w:t>
+      </w:r>
+      <w:r>
+        <w:t xml:space="preserve">. In this </w:t>
+      </w:r>
+      <w:r>
+        <w:t>period</w:t>
+      </w:r>
+      <w:r>
+        <w:t>,</w:t>
+      </w:r>
+      <w:r>
+        <w:t xml:space="preserve"> 6,110 images were </w:t>
+      </w:r>
+      <w:r>
+        <w:t>taken</w:t>
+      </w:r>
+      <w:r>
+        <w:t xml:space="preserve"> of </w:t>
+      </w:r>
+      <w:r>
+        <w:t>1</w:t>
+      </w:r>
+      <w:r>
+        <w:t>2</w:t>
+      </w:r>
+      <w:r>
+        <w:t xml:space="preserve"> species. </w:t>
+      </w:r>
+      <w:r>
+        <w:t>E</w:t>
+      </w:r>
+      <w:r>
+        <w:t>ight</w:t>
+      </w:r>
+      <w:r>
+        <w:t xml:space="preserve"> species</w:t>
+      </w:r>
+      <w:r>
+        <w:t xml:space="preserve"> had enough data to fit the </w:t>
+      </w:r>
+      <w:r>
+        <w:t xml:space="preserve">three </w:t>
+      </w:r>
+      <w:r>
+        <w:t>occupancy models</w:t>
+      </w:r>
+      <w:r>
+        <w:t>: coyote</w:t>
+      </w:r>
+      <w:r>
+        <w:t xml:space="preserve"> </w:t>
+      </w:r>
+      <w:commentRangeStart w:id="6"/>
+      <w:r>
+        <w:t>(</w:t>
+      </w:r>
+      <w:proofErr w:type="spellStart"/>
+      <w:r>
+        <w:rPr>
+          <w:i/>
+        </w:rPr>
+        <w:t>Canis</w:t>
+      </w:r>
+      <w:proofErr w:type="spellEnd"/>
+      <w:r>
+        <w:rPr>
+          <w:i/>
+        </w:rPr>
+        <w:t xml:space="preserve"> </w:t>
+      </w:r>
+      <w:proofErr w:type="spellStart"/>
+      <w:r>
+        <w:rPr>
+          <w:i/>
+        </w:rPr>
+        <w:t>latrans</w:t>
+      </w:r>
+      <w:proofErr w:type="spellEnd"/>
+      <w:r>
+        <w:t>)</w:t>
+      </w:r>
+      <w:r>
+        <w:t>, eastern chipmunk</w:t>
+      </w:r>
+      <w:r>
+        <w:t xml:space="preserve"> (</w:t>
+      </w:r>
+      <w:proofErr w:type="spellStart"/>
+      <w:r>
+        <w:rPr>
+          <w:i/>
+        </w:rPr>
+        <w:t>Tamias</w:t>
+      </w:r>
+      <w:proofErr w:type="spellEnd"/>
+      <w:r>
+        <w:rPr>
+          <w:i/>
+        </w:rPr>
+        <w:t xml:space="preserve"> </w:t>
+      </w:r>
+      <w:proofErr w:type="spellStart"/>
+      <w:r>
+        <w:rPr>
+          <w:i/>
+        </w:rPr>
+        <w:t>striatus</w:t>
+      </w:r>
+      <w:proofErr w:type="spellEnd"/>
+      <w:r>
+        <w:t>)</w:t>
+      </w:r>
+      <w:r>
+        <w:t>, eastern cottontail rabbit</w:t>
+      </w:r>
+      <w:r>
+        <w:t xml:space="preserve"> (</w:t>
+      </w:r>
+      <w:proofErr w:type="spellStart"/>
+      <w:r>
+        <w:rPr>
+          <w:i/>
+        </w:rPr>
+        <w:t>Sylvilagus</w:t>
+      </w:r>
+      <w:proofErr w:type="spellEnd"/>
+      <w:r>
+        <w:rPr>
+          <w:i/>
+        </w:rPr>
+        <w:t xml:space="preserve"> floridanus</w:t>
+      </w:r>
+      <w:r>
+        <w:t>)</w:t>
+      </w:r>
+      <w:r>
+        <w:t>, eastern gray squirrel</w:t>
+      </w:r>
+      <w:r>
+        <w:t xml:space="preserve"> (</w:t>
+      </w:r>
+      <w:r>
+        <w:rPr>
+          <w:i/>
+        </w:rPr>
+        <w:t xml:space="preserve">Sciurus </w:t>
+      </w:r>
+      <w:proofErr w:type="spellStart"/>
+      <w:r>
+        <w:rPr>
+          <w:i/>
+        </w:rPr>
+        <w:t>carolinensis</w:t>
+      </w:r>
+      <w:proofErr w:type="spellEnd"/>
+      <w:r>
+        <w:t>)</w:t>
+      </w:r>
+      <w:r>
+        <w:t>, fox squirrel</w:t>
+      </w:r>
+      <w:r>
+        <w:t xml:space="preserve"> (</w:t>
+      </w:r>
+      <w:r>
+        <w:rPr>
+          <w:i/>
+        </w:rPr>
+        <w:t xml:space="preserve">Sciurus </w:t>
+      </w:r>
+      <w:proofErr w:type="spellStart"/>
+      <w:r>
+        <w:rPr>
+          <w:i/>
+        </w:rPr>
+        <w:t>niger</w:t>
+      </w:r>
+      <w:proofErr w:type="spellEnd"/>
+      <w:r>
+        <w:t>)</w:t>
+      </w:r>
+      <w:r>
+        <w:t>, raccoon</w:t>
+      </w:r>
+      <w:r>
+        <w:t xml:space="preserve"> (</w:t>
+      </w:r>
+      <w:r>
+        <w:rPr>
+          <w:i/>
+        </w:rPr>
+        <w:t xml:space="preserve">Procyon </w:t>
+      </w:r>
+      <w:proofErr w:type="spellStart"/>
+      <w:r>
+        <w:rPr>
+          <w:i/>
+        </w:rPr>
+        <w:t>lotor</w:t>
+      </w:r>
+      <w:proofErr w:type="spellEnd"/>
+      <w:r>
+        <w:t>)</w:t>
+      </w:r>
+      <w:r>
+        <w:t>, Virginia opossum</w:t>
+      </w:r>
+      <w:r>
+        <w:t xml:space="preserve"> (</w:t>
+      </w:r>
+      <w:r>
+        <w:rPr>
+          <w:i/>
+        </w:rPr>
+        <w:t>Didelphis virginiana</w:t>
+      </w:r>
+      <w:r>
+        <w:t>, hereafter opossum)</w:t>
+      </w:r>
+      <w:r>
+        <w:t>, and white-tailed deer</w:t>
+      </w:r>
+      <w:r>
+        <w:t xml:space="preserve"> (</w:t>
+      </w:r>
+      <w:r>
+        <w:rPr>
+          <w:i/>
+        </w:rPr>
+        <w:t>Odocoileus virginianus</w:t>
+      </w:r>
+      <w:r>
+        <w:t>)</w:t>
+      </w:r>
+      <w:r>
+        <w:t xml:space="preserve">. </w:t>
+      </w:r>
+      <w:r>
+        <w:t>The remaining four species that had insufficient data were the American mink</w:t>
+      </w:r>
+      <w:r>
+        <w:t xml:space="preserve"> (</w:t>
+      </w:r>
+      <w:proofErr w:type="spellStart"/>
+      <w:r>
+        <w:rPr>
+          <w:i/>
+        </w:rPr>
+        <w:t>Neovison</w:t>
+      </w:r>
+      <w:proofErr w:type="spellEnd"/>
+      <w:r>
+        <w:rPr>
+          <w:i/>
+        </w:rPr>
+        <w:t xml:space="preserve"> vison</w:t>
+      </w:r>
+      <w:r>
+        <w:t>)</w:t>
+      </w:r>
+      <w:r>
+        <w:t>, long-tailed weasel</w:t>
+      </w:r>
+      <w:r>
+        <w:t xml:space="preserve"> (</w:t>
+      </w:r>
+      <w:r>
+        <w:rPr>
+          <w:i/>
+        </w:rPr>
+        <w:t xml:space="preserve">Mustela </w:t>
+      </w:r>
+      <w:proofErr w:type="spellStart"/>
+      <w:r>
+        <w:rPr>
+          <w:i/>
+        </w:rPr>
+        <w:t>frenata</w:t>
+      </w:r>
+      <w:proofErr w:type="spellEnd"/>
+      <w:r>
+        <w:t>)</w:t>
+      </w:r>
+      <w:r>
+        <w:t>, southern flying squirrel</w:t>
+      </w:r>
+      <w:r>
+        <w:t xml:space="preserve"> (</w:t>
+      </w:r>
+      <w:proofErr w:type="spellStart"/>
+      <w:r>
+        <w:rPr>
+          <w:i/>
+        </w:rPr>
+        <w:t>Glaucomys</w:t>
+      </w:r>
+      <w:proofErr w:type="spellEnd"/>
+      <w:r>
+        <w:rPr>
+          <w:i/>
+        </w:rPr>
+        <w:t xml:space="preserve"> </w:t>
+      </w:r>
+      <w:proofErr w:type="spellStart"/>
+      <w:r>
+        <w:rPr>
+          <w:i/>
+        </w:rPr>
+        <w:t>volans</w:t>
+      </w:r>
+      <w:proofErr w:type="spellEnd"/>
+      <w:r>
+        <w:t>)</w:t>
+      </w:r>
+      <w:r>
+        <w:t>, and striped skunk</w:t>
+      </w:r>
+      <w:r>
+        <w:t xml:space="preserve"> (</w:t>
+      </w:r>
+      <w:r>
+        <w:rPr>
+          <w:i/>
+        </w:rPr>
+        <w:t>Mephitis mephitis</w:t>
+      </w:r>
+      <w:r>
+        <w:t>)</w:t>
+      </w:r>
+      <w:r>
+        <w:t xml:space="preserve">.  </w:t>
+      </w:r>
+      <w:commentRangeEnd w:id="6"/>
+      <w:r>
+        <w:rPr>
+          <w:rStyle w:val="CommentReference"/>
+        </w:rPr>
+        <w:commentReference w:id="6"/>
+      </w:r>
+      <w:r>
+        <w:t xml:space="preserve">Eastern gray squirrel </w:t>
       </w:r>
       <w:proofErr w:type="gramStart"/>
       <w:r>
@@ -4271,22 +4893,1188 @@
       </w:r>
       <w:proofErr w:type="gramEnd"/>
       <w:r>
-        <w:t xml:space="preserve"> detected the most over the survey, totaling X pictures across at Y of the 20 sampling sites. Coyote were detected the least, totaling X pictures at </w:t>
-      </w:r>
-      <w:r>
-        <w:t>Y of the 20 sampling sites.</w:t>
+        <w:t xml:space="preserve"> </w:t>
+      </w:r>
+      <w:r>
+        <w:t>photographed</w:t>
+      </w:r>
+      <w:r>
+        <w:t xml:space="preserve"> the most over the survey, totaling </w:t>
+      </w:r>
+      <w:r>
+        <w:t>1</w:t>
+      </w:r>
+      <w:r>
+        <w:t>,</w:t>
+      </w:r>
+      <w:r>
+        <w:t>917</w:t>
+      </w:r>
+      <w:r>
+        <w:t xml:space="preserve"> pictures across</w:t>
+      </w:r>
+      <w:r>
+        <w:t xml:space="preserve"> all</w:t>
+      </w:r>
+      <w:r>
+        <w:t xml:space="preserve"> </w:t>
+      </w:r>
+      <w:r>
+        <w:t>20 of the sites</w:t>
+      </w:r>
+      <w:r>
+        <w:t>.</w:t>
+      </w:r>
+      <w:r>
+        <w:t xml:space="preserve"> Of the species that could be analyzed</w:t>
+      </w:r>
+      <w:r>
+        <w:t>,</w:t>
+      </w:r>
+      <w:r>
+        <w:t xml:space="preserve"> </w:t>
+      </w:r>
+      <w:r>
+        <w:t>eastern cottontail rabbit</w:t>
+      </w:r>
+      <w:r>
+        <w:t xml:space="preserve"> </w:t>
+      </w:r>
+      <w:proofErr w:type="gramStart"/>
+      <w:r>
+        <w:t>were</w:t>
+      </w:r>
+      <w:proofErr w:type="gramEnd"/>
+      <w:r>
+        <w:t xml:space="preserve"> detected the least, totaling </w:t>
+      </w:r>
+      <w:r>
+        <w:t>72</w:t>
+      </w:r>
+      <w:r>
+        <w:t xml:space="preserve"> pictures a</w:t>
+      </w:r>
+      <w:r>
+        <w:t>cross</w:t>
+      </w:r>
+      <w:r>
+        <w:t xml:space="preserve"> </w:t>
+      </w:r>
+      <w:r>
+        <w:t>9</w:t>
+      </w:r>
+      <w:r>
+        <w:t xml:space="preserve"> of the 20 sampling sites.</w:t>
       </w:r>
     </w:p>
     <w:p>
+      <w:pPr>
+        <w:pStyle w:val="Heading2"/>
+      </w:pPr>
+      <w:r>
+        <w:t>Does lure increase the number of days a species is detected?</w:t>
+      </w:r>
+    </w:p>
+    <w:p>
+      <w:r>
+        <w:t>Without lure, daily detection probability varied greatly between species (Figure 1).</w:t>
+      </w:r>
+      <w:r>
+        <w:t xml:space="preserve"> </w:t>
+      </w:r>
+      <w:r>
+        <w:t>Coyote, for example, had a 5.77% (95% CI = 2.85 – 9.21) probability of being detected each day, which did not increase when lure was placed in front of a camera (Figure 1). Raccoon and gray squirrel had the highest detection probabilities, which were respectively 46.09% (95% CI = 36.69 – 55.00) and 47.89% (95% CI = 36.45 – 58.49)</w:t>
+      </w:r>
+      <w:r>
+        <w:t xml:space="preserve"> without lure</w:t>
+      </w:r>
+      <w:r>
+        <w:t>.</w:t>
+      </w:r>
+      <w:r>
+        <w:t xml:space="preserve"> On average, the presence of lure increased raccoon and gray squirrel detection by roughly 5%, but 95% credible intervals of this effect bounded zero (Figure 1). Overall, the presence of lure </w:t>
+      </w:r>
+      <w:r>
+        <w:t>significantly</w:t>
+      </w:r>
+      <w:r>
+        <w:t xml:space="preserve"> increased the number of days two species were detected: opossum and chipmunk. Opossum detection probability increased by 8</w:t>
+      </w:r>
+      <w:r>
+        <w:t>.20</w:t>
+      </w:r>
+      <w:r>
+        <w:t>%</w:t>
+      </w:r>
+      <w:r>
+        <w:t xml:space="preserve"> (95%CI = 3.32 – 13.36) when lure was present up to a total daily detection probability of 25.08% (95% CI = 18.03 – 32.46). Lure had a lesser effect on chipmunk</w:t>
+      </w:r>
+      <w:r>
+        <w:t xml:space="preserve"> </w:t>
+      </w:r>
+      <w:r>
+        <w:t>and increased by 4.76% (95% CI = 0.38 – 10.40)</w:t>
+      </w:r>
+      <w:r>
+        <w:t>. There was some indication that the presence of lure decreased the number of days eastern cottontail were detected, but this effect was not significant (Figure 1).</w:t>
+      </w:r>
+    </w:p>
+    <w:p>
+      <w:pPr>
+        <w:keepNext/>
+      </w:pPr>
+      <w:commentRangeStart w:id="7"/>
+      <w:r>
+        <w:rPr>
+          <w:noProof/>
+        </w:rPr>
+        <w:lastRenderedPageBreak/>
+        <w:drawing>
+          <wp:inline distT="0" distB="0" distL="0" distR="0" wp14:anchorId="5F3CF6DD" wp14:editId="40D76988">
+            <wp:extent cx="5486400" cy="3657600"/>
+            <wp:effectExtent l="0" t="0" r="0" b="0"/>
+            <wp:docPr id="1" name="Picture 1" descr="C:\Users\mfidino\Documents\GitHub\lure_project\plots\combo_lure_det.tiff"/>
+            <wp:cNvGraphicFramePr>
+              <a:graphicFrameLocks xmlns:a="http://schemas.openxmlformats.org/drawingml/2006/main" noChangeAspect="1"/>
+            </wp:cNvGraphicFramePr>
+            <a:graphic xmlns:a="http://schemas.openxmlformats.org/drawingml/2006/main">
+              <a:graphicData uri="http://schemas.openxmlformats.org/drawingml/2006/picture">
+                <pic:pic xmlns:pic="http://schemas.openxmlformats.org/drawingml/2006/picture">
+                  <pic:nvPicPr>
+                    <pic:cNvPr id="0" name="Picture 1" descr="C:\Users\mfidino\Documents\GitHub\lure_project\plots\combo_lure_det.tiff"/>
+                    <pic:cNvPicPr>
+                      <a:picLocks noChangeAspect="1" noChangeArrowheads="1"/>
+                    </pic:cNvPicPr>
+                  </pic:nvPicPr>
+                  <pic:blipFill>
+                    <a:blip r:embed="rId8" cstate="print">
+                      <a:extLst>
+                        <a:ext uri="{28A0092B-C50C-407E-A947-70E740481C1C}">
+                          <a14:useLocalDpi xmlns:a14="http://schemas.microsoft.com/office/drawing/2010/main" val="0"/>
+                        </a:ext>
+                      </a:extLst>
+                    </a:blip>
+                    <a:srcRect/>
+                    <a:stretch>
+                      <a:fillRect/>
+                    </a:stretch>
+                  </pic:blipFill>
+                  <pic:spPr bwMode="auto">
+                    <a:xfrm>
+                      <a:off x="0" y="0"/>
+                      <a:ext cx="5486400" cy="3657600"/>
+                    </a:xfrm>
+                    <a:prstGeom prst="rect">
+                      <a:avLst/>
+                    </a:prstGeom>
+                    <a:noFill/>
+                    <a:ln>
+                      <a:noFill/>
+                    </a:ln>
+                  </pic:spPr>
+                </pic:pic>
+              </a:graphicData>
+            </a:graphic>
+          </wp:inline>
+        </w:drawing>
+      </w:r>
+      <w:commentRangeEnd w:id="7"/>
+    </w:p>
+    <w:p>
+      <w:pPr>
+        <w:pStyle w:val="Caption"/>
+        <w:rPr>
+          <w:i w:val="0"/>
+          <w:color w:val="auto"/>
+          <w:sz w:val="22"/>
+        </w:rPr>
+      </w:pPr>
       <w:r>
         <w:rPr>
           <w:b/>
-        </w:rPr>
-        <w:t>Discussion</w:t>
-      </w:r>
+          <w:i w:val="0"/>
+          <w:color w:val="auto"/>
+          <w:sz w:val="22"/>
+        </w:rPr>
+        <w:t xml:space="preserve">Figure </w:t>
+      </w:r>
+      <w:r>
+        <w:rPr>
+          <w:b/>
+          <w:i w:val="0"/>
+          <w:color w:val="auto"/>
+          <w:sz w:val="22"/>
+        </w:rPr>
+        <w:fldChar w:fldCharType="begin"/>
+      </w:r>
+      <w:r>
+        <w:rPr>
+          <w:b/>
+          <w:i w:val="0"/>
+          <w:color w:val="auto"/>
+          <w:sz w:val="22"/>
+        </w:rPr>
+        <w:instrText xml:space="preserve"> SEQ Figure \* ARABIC </w:instrText>
+      </w:r>
+      <w:r>
+        <w:rPr>
+          <w:b/>
+          <w:i w:val="0"/>
+          <w:color w:val="auto"/>
+          <w:sz w:val="22"/>
+        </w:rPr>
+        <w:fldChar w:fldCharType="separate"/>
+      </w:r>
+      <w:r>
+        <w:rPr>
+          <w:b/>
+          <w:i w:val="0"/>
+          <w:noProof/>
+          <w:color w:val="auto"/>
+          <w:sz w:val="22"/>
+        </w:rPr>
+        <w:t>1</w:t>
+      </w:r>
+      <w:r>
+        <w:rPr>
+          <w:b/>
+          <w:i w:val="0"/>
+          <w:color w:val="auto"/>
+          <w:sz w:val="22"/>
+        </w:rPr>
+        <w:fldChar w:fldCharType="end"/>
+      </w:r>
+      <w:r>
+        <w:rPr>
+          <w:b/>
+          <w:i w:val="0"/>
+          <w:color w:val="auto"/>
+          <w:sz w:val="22"/>
+        </w:rPr>
+        <w:t>.</w:t>
+      </w:r>
+      <w:r>
+        <w:rPr>
+          <w:i w:val="0"/>
+          <w:color w:val="auto"/>
+          <w:sz w:val="22"/>
+        </w:rPr>
+        <w:t xml:space="preserve"> Lure had a marginal, but varying effect on the number of days species were detected. The left plot illustrates the daily probability of detecting</w:t>
+      </w:r>
+      <w:r>
+        <w:rPr>
+          <w:i w:val="0"/>
+          <w:color w:val="auto"/>
+          <w:sz w:val="22"/>
+        </w:rPr>
+        <w:t xml:space="preserve"> a</w:t>
+      </w:r>
+      <w:r>
+        <w:rPr>
+          <w:i w:val="0"/>
+          <w:color w:val="auto"/>
+          <w:sz w:val="22"/>
+        </w:rPr>
+        <w:t xml:space="preserve"> species when no lure was in front of a camera. The right plot illustrates how a species detection probability on the left changes given the presence of lure. </w:t>
+      </w:r>
+      <w:r>
+        <w:rPr>
+          <w:i w:val="0"/>
+          <w:color w:val="auto"/>
+          <w:sz w:val="22"/>
+        </w:rPr>
+        <w:t>Vertical solid lines are median estimates which are plotted over the posterior distribution that fell within the</w:t>
+      </w:r>
+      <w:r>
+        <w:rPr>
+          <w:i w:val="0"/>
+          <w:color w:val="auto"/>
+          <w:sz w:val="22"/>
+        </w:rPr>
+        <w:t xml:space="preserve"> associated</w:t>
+      </w:r>
+      <w:r>
+        <w:rPr>
+          <w:i w:val="0"/>
+          <w:color w:val="auto"/>
+          <w:sz w:val="22"/>
+        </w:rPr>
+        <w:t xml:space="preserve"> 95% credible interval.</w:t>
+      </w:r>
+    </w:p>
+    <w:p>
+      <w:pPr>
+        <w:pStyle w:val="Heading2"/>
+      </w:pPr>
+      <w:r>
+        <w:rPr>
+          <w:rStyle w:val="CommentReference"/>
+        </w:rPr>
+        <w:commentReference w:id="7"/>
+      </w:r>
+      <w:r>
+        <w:t xml:space="preserve"> </w:t>
+      </w:r>
+      <w:r>
+        <w:t>Does lure decrease the amount of time to first detection?</w:t>
+      </w:r>
+    </w:p>
+    <w:p>
+      <w:r>
+        <w:t>Without lure, t</w:t>
+      </w:r>
+      <w:r>
+        <w:t xml:space="preserve">he </w:t>
+      </w:r>
+      <w:r>
+        <w:t xml:space="preserve">expected </w:t>
+      </w:r>
+      <w:r>
+        <w:t>number</w:t>
+      </w:r>
+      <w:r>
+        <w:t xml:space="preserve"> of days to first detection ranged from </w:t>
+      </w:r>
+      <w:r>
+        <w:t>2.21 (95% CI</w:t>
+      </w:r>
+      <w:r>
+        <w:t xml:space="preserve"> = 1.12 – 3.69) for gray squirrel to 20.75 days (95% CI = 9.63 – 45.37) for cottontail rabbit (Figure 2). When lures were placed in </w:t>
+      </w:r>
+      <w:r>
+        <w:t>view</w:t>
+      </w:r>
+      <w:r>
+        <w:t xml:space="preserve"> of a camera most species showed a</w:t>
+      </w:r>
+      <w:r>
+        <w:t xml:space="preserve"> general</w:t>
+      </w:r>
+      <w:r>
+        <w:t xml:space="preserve"> decrease in the amount of time to first detection</w:t>
+      </w:r>
+      <w:r>
+        <w:t xml:space="preserve"> (Figure 2)</w:t>
+      </w:r>
+      <w:r>
+        <w:t>. However,</w:t>
+      </w:r>
+      <w:r>
+        <w:t xml:space="preserve"> </w:t>
+      </w:r>
+      <w:r>
+        <w:t xml:space="preserve">credible intervals </w:t>
+      </w:r>
+      <w:r>
+        <w:t xml:space="preserve">of this effect bounded </w:t>
+      </w:r>
+      <w:r>
+        <w:t>zero</w:t>
+      </w:r>
+      <w:r>
+        <w:t xml:space="preserve"> for all species except the opossum</w:t>
+      </w:r>
+      <w:r>
+        <w:t xml:space="preserve">. </w:t>
+      </w:r>
+      <w:r>
+        <w:t xml:space="preserve">On average, the </w:t>
+      </w:r>
+      <w:r>
+        <w:t xml:space="preserve">expected </w:t>
+      </w:r>
+      <w:r>
+        <w:t xml:space="preserve">time to detect opossum decreased by 35.34% (95% CI = 11.13 – 55.83) to 5.57 days (95% CI = 3.73 – 7.81). </w:t>
+      </w:r>
+      <w:r>
+        <w:t>There was some indication that it took longer to detect both coyote and cottontail rabbits given the presence of lure</w:t>
+      </w:r>
+      <w:r>
+        <w:t>, but this effect was also not significant</w:t>
+      </w:r>
+      <w:r>
+        <w:t xml:space="preserve"> (Figure 2).</w:t>
+      </w:r>
+    </w:p>
+    <w:p>
+      <w:pPr>
+        <w:keepNext/>
+      </w:pPr>
+      <w:r>
+        <w:rPr>
+          <w:noProof/>
+        </w:rPr>
+        <w:lastRenderedPageBreak/>
+        <w:drawing>
+          <wp:inline distT="0" distB="0" distL="0" distR="0" wp14:anchorId="60D654AC" wp14:editId="4ED52B72">
+            <wp:extent cx="5486400" cy="3657600"/>
+            <wp:effectExtent l="0" t="0" r="0" b="0"/>
+            <wp:docPr id="2" name="Picture 2"/>
+            <wp:cNvGraphicFramePr>
+              <a:graphicFrameLocks xmlns:a="http://schemas.openxmlformats.org/drawingml/2006/main" noChangeAspect="1"/>
+            </wp:cNvGraphicFramePr>
+            <a:graphic xmlns:a="http://schemas.openxmlformats.org/drawingml/2006/main">
+              <a:graphicData uri="http://schemas.openxmlformats.org/drawingml/2006/picture">
+                <pic:pic xmlns:pic="http://schemas.openxmlformats.org/drawingml/2006/picture">
+                  <pic:nvPicPr>
+                    <pic:cNvPr id="0" name="Picture 2" descr="C:\Users\mfidino\Documents\GitHub\lure_project\plots\combo_lure_time.tiff"/>
+                    <pic:cNvPicPr>
+                      <a:picLocks noChangeAspect="1" noChangeArrowheads="1"/>
+                    </pic:cNvPicPr>
+                  </pic:nvPicPr>
+                  <pic:blipFill>
+                    <a:blip r:embed="rId9" cstate="print">
+                      <a:extLst>
+                        <a:ext uri="{28A0092B-C50C-407E-A947-70E740481C1C}">
+                          <a14:useLocalDpi xmlns:a14="http://schemas.microsoft.com/office/drawing/2010/main" val="0"/>
+                        </a:ext>
+                      </a:extLst>
+                    </a:blip>
+                    <a:stretch>
+                      <a:fillRect/>
+                    </a:stretch>
+                  </pic:blipFill>
+                  <pic:spPr bwMode="auto">
+                    <a:xfrm>
+                      <a:off x="0" y="0"/>
+                      <a:ext cx="5486400" cy="3657600"/>
+                    </a:xfrm>
+                    <a:prstGeom prst="rect">
+                      <a:avLst/>
+                    </a:prstGeom>
+                    <a:noFill/>
+                    <a:ln>
+                      <a:noFill/>
+                    </a:ln>
+                  </pic:spPr>
+                </pic:pic>
+              </a:graphicData>
+            </a:graphic>
+          </wp:inline>
+        </w:drawing>
+      </w:r>
+    </w:p>
+    <w:p>
+      <w:pPr>
+        <w:pStyle w:val="Caption"/>
+        <w:rPr>
+          <w:i w:val="0"/>
+          <w:color w:val="auto"/>
+          <w:sz w:val="22"/>
+          <w:szCs w:val="22"/>
+        </w:rPr>
+      </w:pPr>
+      <w:r>
+        <w:rPr>
+          <w:b/>
+          <w:i w:val="0"/>
+          <w:color w:val="auto"/>
+          <w:sz w:val="22"/>
+          <w:szCs w:val="22"/>
+        </w:rPr>
+        <w:t xml:space="preserve">Figure </w:t>
+      </w:r>
+      <w:r>
+        <w:rPr>
+          <w:b/>
+          <w:i w:val="0"/>
+          <w:color w:val="auto"/>
+          <w:sz w:val="22"/>
+          <w:szCs w:val="22"/>
+        </w:rPr>
+        <w:fldChar w:fldCharType="begin"/>
+      </w:r>
+      <w:r>
+        <w:rPr>
+          <w:b/>
+          <w:i w:val="0"/>
+          <w:color w:val="auto"/>
+          <w:sz w:val="22"/>
+          <w:szCs w:val="22"/>
+        </w:rPr>
+        <w:instrText xml:space="preserve"> SEQ Figure \* ARABIC </w:instrText>
+      </w:r>
+      <w:r>
+        <w:rPr>
+          <w:b/>
+          <w:i w:val="0"/>
+          <w:color w:val="auto"/>
+          <w:sz w:val="22"/>
+          <w:szCs w:val="22"/>
+        </w:rPr>
+        <w:fldChar w:fldCharType="separate"/>
+      </w:r>
+      <w:r>
+        <w:rPr>
+          <w:b/>
+          <w:i w:val="0"/>
+          <w:noProof/>
+          <w:color w:val="auto"/>
+          <w:sz w:val="22"/>
+          <w:szCs w:val="22"/>
+        </w:rPr>
+        <w:t>2</w:t>
+      </w:r>
+      <w:r>
+        <w:rPr>
+          <w:b/>
+          <w:i w:val="0"/>
+          <w:color w:val="auto"/>
+          <w:sz w:val="22"/>
+          <w:szCs w:val="22"/>
+        </w:rPr>
+        <w:fldChar w:fldCharType="end"/>
+      </w:r>
+      <w:r>
+        <w:rPr>
+          <w:b/>
+          <w:i w:val="0"/>
+          <w:color w:val="auto"/>
+          <w:sz w:val="22"/>
+          <w:szCs w:val="22"/>
+        </w:rPr>
+        <w:t>.</w:t>
+      </w:r>
+      <w:r>
+        <w:rPr>
+          <w:i w:val="0"/>
+          <w:color w:val="auto"/>
+          <w:sz w:val="22"/>
+          <w:szCs w:val="22"/>
+        </w:rPr>
+        <w:t xml:space="preserve"> Opossum were the only species to arrive earlier if a lure was placed in front of a camera. The left plot is the expected number of days until the first photograph is taken given a species presence. The right plot is the proportional effect that lure has on the number of days until a photograph is taken, with values &lt; 1 indicating a decrease in the amount of time</w:t>
+      </w:r>
+      <w:r>
+        <w:rPr>
+          <w:i w:val="0"/>
+          <w:color w:val="auto"/>
+          <w:sz w:val="22"/>
+          <w:szCs w:val="22"/>
+        </w:rPr>
+        <w:t xml:space="preserve"> to first detection</w:t>
+      </w:r>
+      <w:r>
+        <w:rPr>
+          <w:i w:val="0"/>
+          <w:color w:val="auto"/>
+          <w:sz w:val="22"/>
+          <w:szCs w:val="22"/>
+        </w:rPr>
+        <w:t xml:space="preserve">. </w:t>
+      </w:r>
+      <w:r>
+        <w:rPr>
+          <w:i w:val="0"/>
+          <w:color w:val="auto"/>
+          <w:sz w:val="22"/>
+          <w:szCs w:val="22"/>
+        </w:rPr>
+        <w:t>Vertical solid lines are median estimates which are plotted over the posterior distribution that fell within the associated 95% credible interval.</w:t>
+      </w:r>
+    </w:p>
+    <w:p>
+      <w:pPr>
+        <w:pStyle w:val="Heading2"/>
+        <w:rPr>
+          <w:rFonts w:eastAsiaTheme="minorEastAsia"/>
+        </w:rPr>
+      </w:pPr>
+      <w:r>
+        <w:rPr>
+          <w:rFonts w:eastAsiaTheme="minorEastAsia"/>
+        </w:rPr>
+        <w:t>Does lure increase the number of photographs of a species?</w:t>
+      </w:r>
+    </w:p>
+    <w:p>
+      <w:bookmarkStart w:id="8" w:name="_GoBack"/>
+      <w:bookmarkEnd w:id="8"/>
     </w:p>
     <w:p/>
+    <w:p>
+      <w:r>
+        <w:rPr>
+          <w:b/>
+        </w:rPr>
+        <w:t>Discussion</w:t>
+      </w:r>
+    </w:p>
     <w:p/>
+    <w:p>
+      <w:pPr>
+        <w:pStyle w:val="Heading1"/>
+      </w:pPr>
+      <w:r>
+        <w:t>References</w:t>
+      </w:r>
+    </w:p>
+    <w:p>
+      <w:pPr>
+        <w:pStyle w:val="CommentText"/>
+        <w:rPr>
+          <w:rFonts w:ascii="Arial" w:hAnsi="Arial" w:cs="Arial"/>
+          <w:color w:val="222222"/>
+          <w:shd w:val="clear" w:color="auto" w:fill="FFFFFF"/>
+        </w:rPr>
+      </w:pPr>
+      <w:r>
+        <w:rPr>
+          <w:rFonts w:ascii="Arial" w:hAnsi="Arial" w:cs="Arial"/>
+          <w:color w:val="222222"/>
+          <w:shd w:val="clear" w:color="auto" w:fill="FFFFFF"/>
+        </w:rPr>
+        <w:t>Bischof, R., Hameed, S., Ali, H., Kabir, M., Younas, M., Shah, K. A., ... &amp; Nawaz, M. A. (2014). Using time</w:t>
+      </w:r>
+      <w:r>
+        <w:rPr>
+          <w:rFonts w:ascii="Cambria Math" w:hAnsi="Cambria Math" w:cs="Cambria Math"/>
+          <w:color w:val="222222"/>
+          <w:shd w:val="clear" w:color="auto" w:fill="FFFFFF"/>
+        </w:rPr>
+        <w:t>‐</w:t>
+      </w:r>
+      <w:r>
+        <w:rPr>
+          <w:rFonts w:ascii="Arial" w:hAnsi="Arial" w:cs="Arial"/>
+          <w:color w:val="222222"/>
+          <w:shd w:val="clear" w:color="auto" w:fill="FFFFFF"/>
+        </w:rPr>
+        <w:t>to</w:t>
+      </w:r>
+      <w:r>
+        <w:rPr>
+          <w:rFonts w:ascii="Cambria Math" w:hAnsi="Cambria Math" w:cs="Cambria Math"/>
+          <w:color w:val="222222"/>
+          <w:shd w:val="clear" w:color="auto" w:fill="FFFFFF"/>
+        </w:rPr>
+        <w:t>‐</w:t>
+      </w:r>
+      <w:r>
+        <w:rPr>
+          <w:rFonts w:ascii="Arial" w:hAnsi="Arial" w:cs="Arial"/>
+          <w:color w:val="222222"/>
+          <w:shd w:val="clear" w:color="auto" w:fill="FFFFFF"/>
+        </w:rPr>
+        <w:t>event analysis to complement hierarchical methods when assessing determinants of photographic detectability during camera trapping. </w:t>
+      </w:r>
+      <w:r>
+        <w:rPr>
+          <w:rFonts w:ascii="Arial" w:hAnsi="Arial" w:cs="Arial"/>
+          <w:i/>
+          <w:iCs/>
+          <w:color w:val="222222"/>
+          <w:shd w:val="clear" w:color="auto" w:fill="FFFFFF"/>
+        </w:rPr>
+        <w:t>Methods in Ecology and Evolution</w:t>
+      </w:r>
+      <w:r>
+        <w:rPr>
+          <w:rFonts w:ascii="Arial" w:hAnsi="Arial" w:cs="Arial"/>
+          <w:color w:val="222222"/>
+          <w:shd w:val="clear" w:color="auto" w:fill="FFFFFF"/>
+        </w:rPr>
+        <w:t>, </w:t>
+      </w:r>
+      <w:r>
+        <w:rPr>
+          <w:rFonts w:ascii="Arial" w:hAnsi="Arial" w:cs="Arial"/>
+          <w:i/>
+          <w:iCs/>
+          <w:color w:val="222222"/>
+          <w:shd w:val="clear" w:color="auto" w:fill="FFFFFF"/>
+        </w:rPr>
+        <w:t>5</w:t>
+      </w:r>
+      <w:r>
+        <w:rPr>
+          <w:rFonts w:ascii="Arial" w:hAnsi="Arial" w:cs="Arial"/>
+          <w:color w:val="222222"/>
+          <w:shd w:val="clear" w:color="auto" w:fill="FFFFFF"/>
+        </w:rPr>
+        <w:t>(1), 44-53.</w:t>
+      </w:r>
+    </w:p>
+    <w:p>
+      <w:pPr>
+        <w:pStyle w:val="CommentText"/>
+        <w:rPr>
+          <w:rFonts w:ascii="Arial" w:hAnsi="Arial" w:cs="Arial"/>
+          <w:color w:val="222222"/>
+          <w:shd w:val="clear" w:color="auto" w:fill="FFFFFF"/>
+        </w:rPr>
+      </w:pPr>
+      <w:proofErr w:type="spellStart"/>
+      <w:r>
+        <w:rPr>
+          <w:rFonts w:ascii="Arial" w:hAnsi="Arial" w:cs="Arial"/>
+          <w:color w:val="222222"/>
+          <w:shd w:val="clear" w:color="auto" w:fill="FFFFFF"/>
+        </w:rPr>
+        <w:t>Denwood</w:t>
+      </w:r>
+      <w:proofErr w:type="spellEnd"/>
+      <w:r>
+        <w:rPr>
+          <w:rFonts w:ascii="Arial" w:hAnsi="Arial" w:cs="Arial"/>
+          <w:color w:val="222222"/>
+          <w:shd w:val="clear" w:color="auto" w:fill="FFFFFF"/>
+        </w:rPr>
+        <w:t xml:space="preserve">, M. J. (2016). </w:t>
+      </w:r>
+      <w:proofErr w:type="spellStart"/>
+      <w:r>
+        <w:rPr>
+          <w:rFonts w:ascii="Arial" w:hAnsi="Arial" w:cs="Arial"/>
+          <w:color w:val="222222"/>
+          <w:shd w:val="clear" w:color="auto" w:fill="FFFFFF"/>
+        </w:rPr>
+        <w:t>runjags</w:t>
+      </w:r>
+      <w:proofErr w:type="spellEnd"/>
+      <w:r>
+        <w:rPr>
+          <w:rFonts w:ascii="Arial" w:hAnsi="Arial" w:cs="Arial"/>
+          <w:color w:val="222222"/>
+          <w:shd w:val="clear" w:color="auto" w:fill="FFFFFF"/>
+        </w:rPr>
+        <w:t>: An R package providing interface utilities, model templates, parallel computing methods and additional distributions for MCMC models in JAGS. </w:t>
+      </w:r>
+      <w:r>
+        <w:rPr>
+          <w:rFonts w:ascii="Arial" w:hAnsi="Arial" w:cs="Arial"/>
+          <w:i/>
+          <w:iCs/>
+          <w:color w:val="222222"/>
+          <w:shd w:val="clear" w:color="auto" w:fill="FFFFFF"/>
+        </w:rPr>
+        <w:t>Journal of Statistical Software</w:t>
+      </w:r>
+      <w:r>
+        <w:rPr>
+          <w:rFonts w:ascii="Arial" w:hAnsi="Arial" w:cs="Arial"/>
+          <w:color w:val="222222"/>
+          <w:shd w:val="clear" w:color="auto" w:fill="FFFFFF"/>
+        </w:rPr>
+        <w:t>, </w:t>
+      </w:r>
+      <w:r>
+        <w:rPr>
+          <w:rFonts w:ascii="Arial" w:hAnsi="Arial" w:cs="Arial"/>
+          <w:i/>
+          <w:iCs/>
+          <w:color w:val="222222"/>
+          <w:shd w:val="clear" w:color="auto" w:fill="FFFFFF"/>
+        </w:rPr>
+        <w:t>71</w:t>
+      </w:r>
+      <w:r>
+        <w:rPr>
+          <w:rFonts w:ascii="Arial" w:hAnsi="Arial" w:cs="Arial"/>
+          <w:color w:val="222222"/>
+          <w:shd w:val="clear" w:color="auto" w:fill="FFFFFF"/>
+        </w:rPr>
+        <w:t>(9), 1-25.</w:t>
+      </w:r>
+    </w:p>
+    <w:p>
+      <w:pPr>
+        <w:pStyle w:val="CommentText"/>
+        <w:rPr>
+          <w:rFonts w:ascii="Arial" w:hAnsi="Arial" w:cs="Arial"/>
+          <w:b/>
+          <w:color w:val="222222"/>
+          <w:shd w:val="clear" w:color="auto" w:fill="FFFFFF"/>
+        </w:rPr>
+      </w:pPr>
+      <w:r>
+        <w:rPr>
+          <w:rFonts w:ascii="Arial" w:hAnsi="Arial" w:cs="Arial"/>
+          <w:color w:val="222222"/>
+          <w:shd w:val="clear" w:color="auto" w:fill="FFFFFF"/>
+        </w:rPr>
+        <w:t xml:space="preserve">Gelman, A., </w:t>
+      </w:r>
+      <w:proofErr w:type="spellStart"/>
+      <w:r>
+        <w:rPr>
+          <w:rFonts w:ascii="Arial" w:hAnsi="Arial" w:cs="Arial"/>
+          <w:color w:val="222222"/>
+          <w:shd w:val="clear" w:color="auto" w:fill="FFFFFF"/>
+        </w:rPr>
+        <w:t>Jakulin</w:t>
+      </w:r>
+      <w:proofErr w:type="spellEnd"/>
+      <w:r>
+        <w:rPr>
+          <w:rFonts w:ascii="Arial" w:hAnsi="Arial" w:cs="Arial"/>
+          <w:color w:val="222222"/>
+          <w:shd w:val="clear" w:color="auto" w:fill="FFFFFF"/>
+        </w:rPr>
+        <w:t xml:space="preserve">, A., </w:t>
+      </w:r>
+      <w:proofErr w:type="spellStart"/>
+      <w:r>
+        <w:rPr>
+          <w:rFonts w:ascii="Arial" w:hAnsi="Arial" w:cs="Arial"/>
+          <w:color w:val="222222"/>
+          <w:shd w:val="clear" w:color="auto" w:fill="FFFFFF"/>
+        </w:rPr>
+        <w:t>Pittau</w:t>
+      </w:r>
+      <w:proofErr w:type="spellEnd"/>
+      <w:r>
+        <w:rPr>
+          <w:rFonts w:ascii="Arial" w:hAnsi="Arial" w:cs="Arial"/>
+          <w:color w:val="222222"/>
+          <w:shd w:val="clear" w:color="auto" w:fill="FFFFFF"/>
+        </w:rPr>
+        <w:t xml:space="preserve">, M. G., &amp; </w:t>
+      </w:r>
+      <w:proofErr w:type="spellStart"/>
+      <w:r>
+        <w:rPr>
+          <w:rFonts w:ascii="Arial" w:hAnsi="Arial" w:cs="Arial"/>
+          <w:color w:val="222222"/>
+          <w:shd w:val="clear" w:color="auto" w:fill="FFFFFF"/>
+        </w:rPr>
+        <w:t>Su</w:t>
+      </w:r>
+      <w:proofErr w:type="spellEnd"/>
+      <w:r>
+        <w:rPr>
+          <w:rFonts w:ascii="Arial" w:hAnsi="Arial" w:cs="Arial"/>
+          <w:color w:val="222222"/>
+          <w:shd w:val="clear" w:color="auto" w:fill="FFFFFF"/>
+        </w:rPr>
+        <w:t>, Y. S. (2008). A weakly informative default prior distribution for logistic and other regression models. </w:t>
+      </w:r>
+      <w:r>
+        <w:rPr>
+          <w:rFonts w:ascii="Arial" w:hAnsi="Arial" w:cs="Arial"/>
+          <w:i/>
+          <w:iCs/>
+          <w:color w:val="222222"/>
+          <w:shd w:val="clear" w:color="auto" w:fill="FFFFFF"/>
+        </w:rPr>
+        <w:t>The Annals of Applied Statistics</w:t>
+      </w:r>
+      <w:r>
+        <w:rPr>
+          <w:rFonts w:ascii="Arial" w:hAnsi="Arial" w:cs="Arial"/>
+          <w:color w:val="222222"/>
+          <w:shd w:val="clear" w:color="auto" w:fill="FFFFFF"/>
+        </w:rPr>
+        <w:t>, </w:t>
+      </w:r>
+      <w:r>
+        <w:rPr>
+          <w:rFonts w:ascii="Arial" w:hAnsi="Arial" w:cs="Arial"/>
+          <w:i/>
+          <w:iCs/>
+          <w:color w:val="222222"/>
+          <w:shd w:val="clear" w:color="auto" w:fill="FFFFFF"/>
+        </w:rPr>
+        <w:t>2</w:t>
+      </w:r>
+      <w:r>
+        <w:rPr>
+          <w:rFonts w:ascii="Arial" w:hAnsi="Arial" w:cs="Arial"/>
+          <w:color w:val="222222"/>
+          <w:shd w:val="clear" w:color="auto" w:fill="FFFFFF"/>
+        </w:rPr>
+        <w:t>(4), 1360-1383.</w:t>
+      </w:r>
+    </w:p>
+    <w:p>
+      <w:pPr>
+        <w:pStyle w:val="CommentText"/>
+        <w:rPr>
+          <w:rFonts w:ascii="Arial" w:hAnsi="Arial" w:cs="Arial"/>
+          <w:color w:val="222222"/>
+          <w:shd w:val="clear" w:color="auto" w:fill="FFFFFF"/>
+        </w:rPr>
+      </w:pPr>
+      <w:r>
+        <w:rPr>
+          <w:rFonts w:ascii="Arial" w:hAnsi="Arial" w:cs="Arial"/>
+          <w:color w:val="222222"/>
+          <w:shd w:val="clear" w:color="auto" w:fill="FFFFFF"/>
+        </w:rPr>
+        <w:lastRenderedPageBreak/>
+        <w:t xml:space="preserve">O'Connell, A. F., Nichols, J. D., &amp; </w:t>
+      </w:r>
+      <w:proofErr w:type="spellStart"/>
+      <w:r>
+        <w:rPr>
+          <w:rFonts w:ascii="Arial" w:hAnsi="Arial" w:cs="Arial"/>
+          <w:color w:val="222222"/>
+          <w:shd w:val="clear" w:color="auto" w:fill="FFFFFF"/>
+        </w:rPr>
+        <w:t>Karanth</w:t>
+      </w:r>
+      <w:proofErr w:type="spellEnd"/>
+      <w:r>
+        <w:rPr>
+          <w:rFonts w:ascii="Arial" w:hAnsi="Arial" w:cs="Arial"/>
+          <w:color w:val="222222"/>
+          <w:shd w:val="clear" w:color="auto" w:fill="FFFFFF"/>
+        </w:rPr>
+        <w:t>, K. U. (Eds.). (2010). </w:t>
+      </w:r>
+      <w:r>
+        <w:rPr>
+          <w:rFonts w:ascii="Arial" w:hAnsi="Arial" w:cs="Arial"/>
+          <w:i/>
+          <w:iCs/>
+          <w:color w:val="222222"/>
+          <w:shd w:val="clear" w:color="auto" w:fill="FFFFFF"/>
+        </w:rPr>
+        <w:t>Camera traps in animal ecology: methods and analyses</w:t>
+      </w:r>
+      <w:r>
+        <w:rPr>
+          <w:rFonts w:ascii="Arial" w:hAnsi="Arial" w:cs="Arial"/>
+          <w:color w:val="222222"/>
+          <w:shd w:val="clear" w:color="auto" w:fill="FFFFFF"/>
+        </w:rPr>
+        <w:t>. Springer Science &amp; Business Media.</w:t>
+      </w:r>
+    </w:p>
+    <w:p>
+      <w:pPr>
+        <w:pStyle w:val="CommentText"/>
+      </w:pPr>
+      <w:r>
+        <w:t xml:space="preserve">Plummer M (2003). “JAGS: A Program for Analysis of Bayesian Graphical Models Using Gibbs Sampling.” In K </w:t>
+      </w:r>
+      <w:proofErr w:type="spellStart"/>
+      <w:r>
+        <w:t>Hornik</w:t>
+      </w:r>
+      <w:proofErr w:type="spellEnd"/>
+      <w:r>
+        <w:t xml:space="preserve">, F </w:t>
+      </w:r>
+      <w:proofErr w:type="spellStart"/>
+      <w:r>
+        <w:t>Leisch</w:t>
+      </w:r>
+      <w:proofErr w:type="spellEnd"/>
+      <w:r>
+        <w:t xml:space="preserve">, A </w:t>
+      </w:r>
+      <w:proofErr w:type="spellStart"/>
+      <w:r>
+        <w:t>Zeileis</w:t>
+      </w:r>
+      <w:proofErr w:type="spellEnd"/>
+      <w:r>
+        <w:t xml:space="preserve"> (eds.), Proceedings of the 3rd International Workshop on Distributed Statistical Computing (DSC 2003). March 20–22, Vienna, Austria, URL https://www.R-project.org/conferences/DSC-2003/ Proceedings/Plummer.pdf.</w:t>
+      </w:r>
+    </w:p>
+    <w:p>
+      <w:pPr>
+        <w:rPr>
+          <w:rFonts w:ascii="Arial" w:hAnsi="Arial" w:cs="Arial"/>
+          <w:color w:val="222222"/>
+          <w:sz w:val="20"/>
+          <w:szCs w:val="20"/>
+          <w:shd w:val="clear" w:color="auto" w:fill="FFFFFF"/>
+        </w:rPr>
+      </w:pPr>
+      <w:proofErr w:type="spellStart"/>
+      <w:r>
+        <w:rPr>
+          <w:rFonts w:ascii="Arial" w:hAnsi="Arial" w:cs="Arial"/>
+          <w:color w:val="222222"/>
+          <w:sz w:val="20"/>
+          <w:szCs w:val="20"/>
+          <w:shd w:val="clear" w:color="auto" w:fill="FFFFFF"/>
+        </w:rPr>
+        <w:t>Hofmeester</w:t>
+      </w:r>
+      <w:proofErr w:type="spellEnd"/>
+      <w:r>
+        <w:rPr>
+          <w:rFonts w:ascii="Arial" w:hAnsi="Arial" w:cs="Arial"/>
+          <w:color w:val="222222"/>
+          <w:sz w:val="20"/>
+          <w:szCs w:val="20"/>
+          <w:shd w:val="clear" w:color="auto" w:fill="FFFFFF"/>
+        </w:rPr>
+        <w:t xml:space="preserve">, T. R., </w:t>
+      </w:r>
+      <w:proofErr w:type="spellStart"/>
+      <w:r>
+        <w:rPr>
+          <w:rFonts w:ascii="Arial" w:hAnsi="Arial" w:cs="Arial"/>
+          <w:color w:val="222222"/>
+          <w:sz w:val="20"/>
+          <w:szCs w:val="20"/>
+          <w:shd w:val="clear" w:color="auto" w:fill="FFFFFF"/>
+        </w:rPr>
+        <w:t>Cromsigt</w:t>
+      </w:r>
+      <w:proofErr w:type="spellEnd"/>
+      <w:r>
+        <w:rPr>
+          <w:rFonts w:ascii="Arial" w:hAnsi="Arial" w:cs="Arial"/>
+          <w:color w:val="222222"/>
+          <w:sz w:val="20"/>
+          <w:szCs w:val="20"/>
+          <w:shd w:val="clear" w:color="auto" w:fill="FFFFFF"/>
+        </w:rPr>
+        <w:t xml:space="preserve">, J. P., </w:t>
+      </w:r>
+      <w:proofErr w:type="spellStart"/>
+      <w:r>
+        <w:rPr>
+          <w:rFonts w:ascii="Arial" w:hAnsi="Arial" w:cs="Arial"/>
+          <w:color w:val="222222"/>
+          <w:sz w:val="20"/>
+          <w:szCs w:val="20"/>
+          <w:shd w:val="clear" w:color="auto" w:fill="FFFFFF"/>
+        </w:rPr>
+        <w:t>Odden</w:t>
+      </w:r>
+      <w:proofErr w:type="spellEnd"/>
+      <w:r>
+        <w:rPr>
+          <w:rFonts w:ascii="Arial" w:hAnsi="Arial" w:cs="Arial"/>
+          <w:color w:val="222222"/>
+          <w:sz w:val="20"/>
+          <w:szCs w:val="20"/>
+          <w:shd w:val="clear" w:color="auto" w:fill="FFFFFF"/>
+        </w:rPr>
+        <w:t xml:space="preserve">, J., </w:t>
+      </w:r>
+      <w:proofErr w:type="spellStart"/>
+      <w:r>
+        <w:rPr>
+          <w:rFonts w:ascii="Arial" w:hAnsi="Arial" w:cs="Arial"/>
+          <w:color w:val="222222"/>
+          <w:sz w:val="20"/>
+          <w:szCs w:val="20"/>
+          <w:shd w:val="clear" w:color="auto" w:fill="FFFFFF"/>
+        </w:rPr>
+        <w:t>Andrén</w:t>
+      </w:r>
+      <w:proofErr w:type="spellEnd"/>
+      <w:r>
+        <w:rPr>
+          <w:rFonts w:ascii="Arial" w:hAnsi="Arial" w:cs="Arial"/>
+          <w:color w:val="222222"/>
+          <w:sz w:val="20"/>
+          <w:szCs w:val="20"/>
+          <w:shd w:val="clear" w:color="auto" w:fill="FFFFFF"/>
+        </w:rPr>
+        <w:t xml:space="preserve">, H., </w:t>
+      </w:r>
+      <w:proofErr w:type="spellStart"/>
+      <w:r>
+        <w:rPr>
+          <w:rFonts w:ascii="Arial" w:hAnsi="Arial" w:cs="Arial"/>
+          <w:color w:val="222222"/>
+          <w:sz w:val="20"/>
+          <w:szCs w:val="20"/>
+          <w:shd w:val="clear" w:color="auto" w:fill="FFFFFF"/>
+        </w:rPr>
+        <w:t>Kindberg</w:t>
+      </w:r>
+      <w:proofErr w:type="spellEnd"/>
+      <w:r>
+        <w:rPr>
+          <w:rFonts w:ascii="Arial" w:hAnsi="Arial" w:cs="Arial"/>
+          <w:color w:val="222222"/>
+          <w:sz w:val="20"/>
+          <w:szCs w:val="20"/>
+          <w:shd w:val="clear" w:color="auto" w:fill="FFFFFF"/>
+        </w:rPr>
+        <w:t>, J., &amp; Linnell, J. D. (2019). Framing pictures: A conceptual framework to identify and correct for biases in detection probability of camera traps enabling multi</w:t>
+      </w:r>
+      <w:r>
+        <w:rPr>
+          <w:rFonts w:ascii="Cambria Math" w:hAnsi="Cambria Math" w:cs="Cambria Math"/>
+          <w:color w:val="222222"/>
+          <w:sz w:val="20"/>
+          <w:szCs w:val="20"/>
+          <w:shd w:val="clear" w:color="auto" w:fill="FFFFFF"/>
+        </w:rPr>
+        <w:t>‐</w:t>
+      </w:r>
+      <w:r>
+        <w:rPr>
+          <w:rFonts w:ascii="Arial" w:hAnsi="Arial" w:cs="Arial"/>
+          <w:color w:val="222222"/>
+          <w:sz w:val="20"/>
+          <w:szCs w:val="20"/>
+          <w:shd w:val="clear" w:color="auto" w:fill="FFFFFF"/>
+        </w:rPr>
+        <w:t>species comparison. </w:t>
+      </w:r>
+      <w:r>
+        <w:rPr>
+          <w:rFonts w:ascii="Arial" w:hAnsi="Arial" w:cs="Arial"/>
+          <w:i/>
+          <w:iCs/>
+          <w:color w:val="222222"/>
+          <w:sz w:val="20"/>
+          <w:szCs w:val="20"/>
+          <w:shd w:val="clear" w:color="auto" w:fill="FFFFFF"/>
+        </w:rPr>
+        <w:t>Ecology and Evolution</w:t>
+      </w:r>
+      <w:r>
+        <w:rPr>
+          <w:rFonts w:ascii="Arial" w:hAnsi="Arial" w:cs="Arial"/>
+          <w:color w:val="222222"/>
+          <w:sz w:val="20"/>
+          <w:szCs w:val="20"/>
+          <w:shd w:val="clear" w:color="auto" w:fill="FFFFFF"/>
+        </w:rPr>
+        <w:t>.</w:t>
+      </w:r>
+    </w:p>
+    <w:p>
+      <w:r>
+        <w:rPr>
+          <w:rFonts w:ascii="Arial" w:hAnsi="Arial" w:cs="Arial"/>
+          <w:color w:val="222222"/>
+          <w:sz w:val="20"/>
+          <w:szCs w:val="20"/>
+          <w:shd w:val="clear" w:color="auto" w:fill="FFFFFF"/>
+        </w:rPr>
+        <w:t>R Core Team.</w:t>
+      </w:r>
+      <w:r>
+        <w:rPr>
+          <w:rFonts w:ascii="Arial" w:hAnsi="Arial" w:cs="Arial"/>
+          <w:color w:val="222222"/>
+          <w:sz w:val="20"/>
+          <w:szCs w:val="20"/>
+          <w:shd w:val="clear" w:color="auto" w:fill="FFFFFF"/>
+        </w:rPr>
+        <w:t xml:space="preserve"> (201</w:t>
+      </w:r>
+      <w:r>
+        <w:rPr>
+          <w:rFonts w:ascii="Arial" w:hAnsi="Arial" w:cs="Arial"/>
+          <w:color w:val="222222"/>
+          <w:shd w:val="clear" w:color="auto" w:fill="FFFFFF"/>
+        </w:rPr>
+        <w:t>8</w:t>
+      </w:r>
+      <w:r>
+        <w:rPr>
+          <w:rFonts w:ascii="Arial" w:hAnsi="Arial" w:cs="Arial"/>
+          <w:color w:val="222222"/>
+          <w:sz w:val="20"/>
+          <w:szCs w:val="20"/>
+          <w:shd w:val="clear" w:color="auto" w:fill="FFFFFF"/>
+        </w:rPr>
+        <w:t>). R: A language and environment for statistical computing.</w:t>
+      </w:r>
+    </w:p>
     <w:sectPr>
       <w:pgSz w:w="12240" w:h="15840"/>
       <w:pgMar w:top="1440" w:right="1440" w:bottom="1440" w:left="1440" w:header="720" w:footer="720" w:gutter="0"/>
@@ -4299,7 +6087,7 @@
 
 <file path=word/comments.xml><?xml version="1.0" encoding="utf-8"?>
 <w:comments xmlns:wpc="http://schemas.microsoft.com/office/word/2010/wordprocessingCanvas" xmlns:cx="http://schemas.microsoft.com/office/drawing/2014/chartex" xmlns:cx1="http://schemas.microsoft.com/office/drawing/2015/9/8/chartex" xmlns:cx2="http://schemas.microsoft.com/office/drawing/2015/10/21/chartex" xmlns:cx3="http://schemas.microsoft.com/office/drawing/2016/5/9/chartex" xmlns:cx4="http://schemas.microsoft.com/office/drawing/2016/5/10/chartex" xmlns:cx5="http://schemas.microsoft.com/office/drawing/2016/5/11/chartex" xmlns:cx6="http://schemas.microsoft.com/office/drawing/2016/5/12/chartex" xmlns:cx7="http://schemas.microsoft.com/office/drawing/2016/5/13/chartex" xmlns:cx8="http://schemas.microsoft.com/office/drawing/2016/5/14/chartex" xmlns:mc="http://schemas.openxmlformats.org/markup-compatibility/2006" xmlns:aink="http://schemas.microsoft.com/office/drawing/2016/ink" xmlns:am3d="http://schemas.microsoft.com/office/drawing/2017/model3d" xmlns:o="urn:schemas-microsoft-com:office:office" xmlns:r="http://schemas.openxmlformats.org/officeDocument/2006/relationships" xmlns:m="http://schemas.openxmlformats.org/officeDocument/2006/math" xmlns:v="urn:schemas-microsoft-com:vml" xmlns:wp14="http://schemas.microsoft.com/office/word/2010/wordprocessingDrawing" xmlns:wp="http://schemas.openxmlformats.org/drawingml/2006/wordprocessingDrawing" xmlns:w10="urn:schemas-microsoft-com:office:word" xmlns:w="http://schemas.openxmlformats.org/wordprocessingml/2006/main" xmlns:w14="http://schemas.microsoft.com/office/word/2010/wordml" xmlns:w15="http://schemas.microsoft.com/office/word/2012/wordml" xmlns:w16cid="http://schemas.microsoft.com/office/word/2016/wordml/cid" xmlns:w16se="http://schemas.microsoft.com/office/word/2015/wordml/symex" xmlns:wpg="http://schemas.microsoft.com/office/word/2010/wordprocessingGroup" xmlns:wpi="http://schemas.microsoft.com/office/word/2010/wordprocessingInk" xmlns:wne="http://schemas.microsoft.com/office/word/2006/wordml" xmlns:wps="http://schemas.microsoft.com/office/word/2010/wordprocessingShape" mc:Ignorable="w14 w15 w16se w16cid wp14">
-  <w:comment w:id="0" w:author="Fidino, Mason" w:date="2019-02-05T15:31:00Z" w:initials="FM">
+  <w:comment w:id="0" w:author="Mason Fidino" w:date="2019-02-11T10:46:00Z" w:initials="FM">
     <w:p>
       <w:pPr>
         <w:pStyle w:val="CommentText"/>
@@ -4311,73 +6099,43 @@
         <w:annotationRef/>
       </w:r>
       <w:r>
-        <w:t xml:space="preserve">Probably </w:t>
-      </w:r>
-      <w:proofErr w:type="spellStart"/>
-      <w:r>
-        <w:t>O’Connel</w:t>
-      </w:r>
-      <w:proofErr w:type="spellEnd"/>
-      <w:r>
-        <w:t xml:space="preserve"> et al. 2011</w:t>
+        <w:t>Boring title is boring.</w:t>
       </w:r>
     </w:p>
+  </w:comment>
+  <w:comment w:id="1" w:author="Mason Fidino" w:date="2019-02-07T08:38:00Z" w:initials="FM">
     <w:p>
       <w:pPr>
         <w:pStyle w:val="CommentText"/>
       </w:pPr>
+      <w:r>
+        <w:rPr>
+          <w:rStyle w:val="CommentReference"/>
+        </w:rPr>
+        <w:annotationRef/>
+      </w:r>
+      <w:r>
+        <w:t xml:space="preserve">Should we just jump straight to “olfactory lures”? </w:t>
+      </w:r>
     </w:p>
+  </w:comment>
+  <w:comment w:id="2" w:author="Mason Fidino" w:date="2019-01-23T13:50:00Z" w:initials="FM">
     <w:p>
       <w:pPr>
         <w:pStyle w:val="CommentText"/>
       </w:pPr>
       <w:r>
         <w:rPr>
-          <w:rFonts w:ascii="Arial" w:hAnsi="Arial" w:cs="Arial"/>
-          <w:color w:val="222222"/>
-          <w:shd w:val="clear" w:color="auto" w:fill="FFFFFF"/>
-        </w:rPr>
-        <w:t xml:space="preserve">O'Connell, A. F., Nichols, J. D., &amp; </w:t>
-      </w:r>
-      <w:proofErr w:type="spellStart"/>
-      <w:r>
-        <w:rPr>
-          <w:rFonts w:ascii="Arial" w:hAnsi="Arial" w:cs="Arial"/>
-          <w:color w:val="222222"/>
-          <w:shd w:val="clear" w:color="auto" w:fill="FFFFFF"/>
-        </w:rPr>
-        <w:t>Karanth</w:t>
-      </w:r>
-      <w:proofErr w:type="spellEnd"/>
-      <w:r>
-        <w:rPr>
-          <w:rFonts w:ascii="Arial" w:hAnsi="Arial" w:cs="Arial"/>
-          <w:color w:val="222222"/>
-          <w:shd w:val="clear" w:color="auto" w:fill="FFFFFF"/>
-        </w:rPr>
-        <w:t>, K. U. (Eds.). (2010). </w:t>
-      </w:r>
-      <w:r>
-        <w:rPr>
-          <w:rFonts w:ascii="Arial" w:hAnsi="Arial" w:cs="Arial"/>
-          <w:i/>
-          <w:iCs/>
-          <w:color w:val="222222"/>
-          <w:shd w:val="clear" w:color="auto" w:fill="FFFFFF"/>
-        </w:rPr>
-        <w:t>Camera traps in animal ecology: methods and analyses</w:t>
-      </w:r>
-      <w:r>
-        <w:rPr>
-          <w:rFonts w:ascii="Arial" w:hAnsi="Arial" w:cs="Arial"/>
-          <w:color w:val="222222"/>
-          <w:shd w:val="clear" w:color="auto" w:fill="FFFFFF"/>
-        </w:rPr>
-        <w:t>. Springer Science &amp; Business Media.</w:t>
+          <w:rStyle w:val="CommentReference"/>
+        </w:rPr>
+        <w:annotationRef/>
+      </w:r>
+      <w:r>
+        <w:t>Going to need to look at the literature here, probably with Gabby’s help.</w:t>
       </w:r>
     </w:p>
   </w:comment>
-  <w:comment w:id="1" w:author="Fidino, Mason" w:date="2019-01-23T13:50:00Z" w:initials="FM">
+  <w:comment w:id="3" w:author="Mason Fidino" w:date="2019-02-11T10:51:00Z" w:initials="FM">
     <w:p>
       <w:pPr>
         <w:pStyle w:val="CommentText"/>
@@ -4389,11 +6147,11 @@
         <w:annotationRef/>
       </w:r>
       <w:r>
-        <w:t>Going to need to look at the literature here, probably with Gabby’s help.</w:t>
+        <w:t xml:space="preserve">Predictions necessary? </w:t>
       </w:r>
     </w:p>
   </w:comment>
-  <w:comment w:id="2" w:author="Fidino, Mason" w:date="2019-01-23T13:51:00Z" w:initials="FM">
+  <w:comment w:id="4" w:author="Mason Fidino" w:date="2019-01-23T13:51:00Z" w:initials="FM">
     <w:p>
       <w:pPr>
         <w:pStyle w:val="CommentText"/>
@@ -4409,7 +6167,7 @@
       </w:r>
     </w:p>
   </w:comment>
-  <w:comment w:id="3" w:author="Mason Fidino" w:date="2019-01-28T15:36:00Z" w:initials="MF">
+  <w:comment w:id="5" w:author="Mason Fidino [2]" w:date="2019-01-28T15:36:00Z" w:initials="MF">
     <w:p>
       <w:pPr>
         <w:pStyle w:val="CommentText"/>
@@ -4425,7 +6183,7 @@
       </w:r>
     </w:p>
   </w:comment>
-  <w:comment w:id="4" w:author="Fidino, Mason" w:date="2019-02-06T09:58:00Z" w:initials="FM">
+  <w:comment w:id="6" w:author="Mason Fidino [3]" w:date="2019-02-11T13:30:00Z" w:initials="FM">
     <w:p>
       <w:pPr>
         <w:pStyle w:val="CommentText"/>
@@ -4437,84 +6195,19 @@
         <w:annotationRef/>
       </w:r>
       <w:r>
-        <w:rPr>
-          <w:rFonts w:ascii="Arial" w:hAnsi="Arial" w:cs="Arial"/>
-          <w:color w:val="222222"/>
-          <w:shd w:val="clear" w:color="auto" w:fill="FFFFFF"/>
-        </w:rPr>
-        <w:t>Bischof, R., Hameed, S., Ali, H., Kabir, M., Younas, M., Shah, K. A., ... &amp; Nawaz, M. A. (2014). Using time</w:t>
-      </w:r>
-      <w:r>
-        <w:rPr>
-          <w:rFonts w:ascii="Cambria Math" w:hAnsi="Cambria Math" w:cs="Cambria Math"/>
-          <w:color w:val="222222"/>
-          <w:shd w:val="clear" w:color="auto" w:fill="FFFFFF"/>
-        </w:rPr>
-        <w:t>‐</w:t>
-      </w:r>
-      <w:r>
-        <w:rPr>
-          <w:rFonts w:ascii="Arial" w:hAnsi="Arial" w:cs="Arial"/>
-          <w:color w:val="222222"/>
-          <w:shd w:val="clear" w:color="auto" w:fill="FFFFFF"/>
-        </w:rPr>
-        <w:t>to</w:t>
-      </w:r>
-      <w:r>
-        <w:rPr>
-          <w:rFonts w:ascii="Cambria Math" w:hAnsi="Cambria Math" w:cs="Cambria Math"/>
-          <w:color w:val="222222"/>
-          <w:shd w:val="clear" w:color="auto" w:fill="FFFFFF"/>
-        </w:rPr>
-        <w:t>‐</w:t>
-      </w:r>
-      <w:r>
-        <w:rPr>
-          <w:rFonts w:ascii="Arial" w:hAnsi="Arial" w:cs="Arial"/>
-          <w:color w:val="222222"/>
-          <w:shd w:val="clear" w:color="auto" w:fill="FFFFFF"/>
-        </w:rPr>
-        <w:t>event analysis to complement hierarchical methods when assessing determinants of photographic detectability during camera trapping. </w:t>
-      </w:r>
-      <w:r>
-        <w:rPr>
-          <w:rFonts w:ascii="Arial" w:hAnsi="Arial" w:cs="Arial"/>
-          <w:i/>
-          <w:iCs/>
-          <w:color w:val="222222"/>
-          <w:shd w:val="clear" w:color="auto" w:fill="FFFFFF"/>
-        </w:rPr>
-        <w:t>Methods in Ecology and Evolution</w:t>
-      </w:r>
-      <w:r>
-        <w:rPr>
-          <w:rFonts w:ascii="Arial" w:hAnsi="Arial" w:cs="Arial"/>
-          <w:color w:val="222222"/>
-          <w:shd w:val="clear" w:color="auto" w:fill="FFFFFF"/>
-        </w:rPr>
-        <w:t>, </w:t>
-      </w:r>
-      <w:r>
-        <w:rPr>
-          <w:rFonts w:ascii="Arial" w:hAnsi="Arial" w:cs="Arial"/>
-          <w:i/>
-          <w:iCs/>
-          <w:color w:val="222222"/>
-          <w:shd w:val="clear" w:color="auto" w:fill="FFFFFF"/>
-        </w:rPr>
-        <w:t>5</w:t>
-      </w:r>
-      <w:r>
-        <w:rPr>
-          <w:rFonts w:ascii="Arial" w:hAnsi="Arial" w:cs="Arial"/>
-          <w:color w:val="222222"/>
-          <w:shd w:val="clear" w:color="auto" w:fill="FFFFFF"/>
-        </w:rPr>
-        <w:t>(1), 44-53.</w:t>
+        <w:t xml:space="preserve">TO DO: when we finish the </w:t>
+      </w:r>
+      <w:proofErr w:type="gramStart"/>
+      <w:r>
+        <w:t>intro</w:t>
+      </w:r>
+      <w:proofErr w:type="gramEnd"/>
+      <w:r>
+        <w:t xml:space="preserve"> we will want to drop off any scientific names here of species we bring earlier.</w:t>
       </w:r>
     </w:p>
   </w:comment>
-  <w:comment w:id="5" w:author="Fidino, Mason" w:date="2019-02-06T15:56:00Z" w:initials="FM">
+  <w:comment w:id="7" w:author="Mason Fidino [4]" w:date="2019-02-11T13:33:00Z" w:initials="FM">
     <w:p>
       <w:pPr>
         <w:pStyle w:val="CommentText"/>
@@ -4526,102 +6219,18 @@
         <w:annotationRef/>
       </w:r>
       <w:r>
-        <w:rPr>
-          <w:rFonts w:ascii="Arial" w:hAnsi="Arial" w:cs="Arial"/>
-          <w:color w:val="222222"/>
-          <w:shd w:val="clear" w:color="auto" w:fill="FFFFFF"/>
-        </w:rPr>
-        <w:t xml:space="preserve">Gelman, A., </w:t>
-      </w:r>
-      <w:proofErr w:type="spellStart"/>
-      <w:r>
-        <w:rPr>
-          <w:rFonts w:ascii="Arial" w:hAnsi="Arial" w:cs="Arial"/>
-          <w:color w:val="222222"/>
-          <w:shd w:val="clear" w:color="auto" w:fill="FFFFFF"/>
-        </w:rPr>
-        <w:t>Jakulin</w:t>
-      </w:r>
-      <w:proofErr w:type="spellEnd"/>
-      <w:r>
-        <w:rPr>
-          <w:rFonts w:ascii="Arial" w:hAnsi="Arial" w:cs="Arial"/>
-          <w:color w:val="222222"/>
-          <w:shd w:val="clear" w:color="auto" w:fill="FFFFFF"/>
-        </w:rPr>
-        <w:t xml:space="preserve">, A., </w:t>
-      </w:r>
-      <w:proofErr w:type="spellStart"/>
-      <w:r>
-        <w:rPr>
-          <w:rFonts w:ascii="Arial" w:hAnsi="Arial" w:cs="Arial"/>
-          <w:color w:val="222222"/>
-          <w:shd w:val="clear" w:color="auto" w:fill="FFFFFF"/>
-        </w:rPr>
-        <w:t>Pittau</w:t>
-      </w:r>
-      <w:proofErr w:type="spellEnd"/>
-      <w:r>
-        <w:rPr>
-          <w:rFonts w:ascii="Arial" w:hAnsi="Arial" w:cs="Arial"/>
-          <w:color w:val="222222"/>
-          <w:shd w:val="clear" w:color="auto" w:fill="FFFFFF"/>
-        </w:rPr>
-        <w:t xml:space="preserve">, M. G., &amp; </w:t>
-      </w:r>
-      <w:proofErr w:type="spellStart"/>
-      <w:r>
-        <w:rPr>
-          <w:rFonts w:ascii="Arial" w:hAnsi="Arial" w:cs="Arial"/>
-          <w:color w:val="222222"/>
-          <w:shd w:val="clear" w:color="auto" w:fill="FFFFFF"/>
-        </w:rPr>
-        <w:t>Su</w:t>
-      </w:r>
-      <w:proofErr w:type="spellEnd"/>
-      <w:r>
-        <w:rPr>
-          <w:rFonts w:ascii="Arial" w:hAnsi="Arial" w:cs="Arial"/>
-          <w:color w:val="222222"/>
-          <w:shd w:val="clear" w:color="auto" w:fill="FFFFFF"/>
-        </w:rPr>
-        <w:t>, Y. S. (2008). A weakly informative default prior distribution for logistic and other regression models. </w:t>
-      </w:r>
-      <w:r>
-        <w:rPr>
-          <w:rFonts w:ascii="Arial" w:hAnsi="Arial" w:cs="Arial"/>
-          <w:i/>
-          <w:iCs/>
-          <w:color w:val="222222"/>
-          <w:shd w:val="clear" w:color="auto" w:fill="FFFFFF"/>
-        </w:rPr>
-        <w:t>The Annals of Applied Statistics</w:t>
-      </w:r>
-      <w:r>
-        <w:rPr>
-          <w:rFonts w:ascii="Arial" w:hAnsi="Arial" w:cs="Arial"/>
-          <w:color w:val="222222"/>
-          <w:shd w:val="clear" w:color="auto" w:fill="FFFFFF"/>
-        </w:rPr>
-        <w:t>, </w:t>
-      </w:r>
-      <w:r>
-        <w:rPr>
-          <w:rFonts w:ascii="Arial" w:hAnsi="Arial" w:cs="Arial"/>
-          <w:i/>
-          <w:iCs/>
-          <w:color w:val="222222"/>
-          <w:shd w:val="clear" w:color="auto" w:fill="FFFFFF"/>
-        </w:rPr>
-        <w:t>2</w:t>
-      </w:r>
-      <w:r>
-        <w:rPr>
-          <w:rFonts w:ascii="Arial" w:hAnsi="Arial" w:cs="Arial"/>
-          <w:color w:val="222222"/>
-          <w:shd w:val="clear" w:color="auto" w:fill="FFFFFF"/>
-        </w:rPr>
-        <w:t>(4), 1360-1383.</w:t>
+        <w:t xml:space="preserve">Do we want the axis label on the left to </w:t>
+      </w:r>
+      <w:proofErr w:type="gramStart"/>
+      <w:r>
+        <w:t>say</w:t>
+      </w:r>
+      <w:proofErr w:type="gramEnd"/>
+      <w:r>
+        <w:t xml:space="preserve"> “Daily detection probability without lure”</w:t>
+      </w:r>
+      <w:r>
+        <w:t>?</w:t>
       </w:r>
     </w:p>
   </w:comment>
@@ -4630,33 +6239,43 @@
 
 <file path=word/commentsExtended.xml><?xml version="1.0" encoding="utf-8"?>
 <w15:commentsEx xmlns:wpc="http://schemas.microsoft.com/office/word/2010/wordprocessingCanvas" xmlns:cx="http://schemas.microsoft.com/office/drawing/2014/chartex" xmlns:cx1="http://schemas.microsoft.com/office/drawing/2015/9/8/chartex" xmlns:cx2="http://schemas.microsoft.com/office/drawing/2015/10/21/chartex" xmlns:cx3="http://schemas.microsoft.com/office/drawing/2016/5/9/chartex" xmlns:cx4="http://schemas.microsoft.com/office/drawing/2016/5/10/chartex" xmlns:cx5="http://schemas.microsoft.com/office/drawing/2016/5/11/chartex" xmlns:cx6="http://schemas.microsoft.com/office/drawing/2016/5/12/chartex" xmlns:cx7="http://schemas.microsoft.com/office/drawing/2016/5/13/chartex" xmlns:cx8="http://schemas.microsoft.com/office/drawing/2016/5/14/chartex" xmlns:mc="http://schemas.openxmlformats.org/markup-compatibility/2006" xmlns:aink="http://schemas.microsoft.com/office/drawing/2016/ink" xmlns:am3d="http://schemas.microsoft.com/office/drawing/2017/model3d" xmlns:o="urn:schemas-microsoft-com:office:office" xmlns:r="http://schemas.openxmlformats.org/officeDocument/2006/relationships" xmlns:m="http://schemas.openxmlformats.org/officeDocument/2006/math" xmlns:v="urn:schemas-microsoft-com:vml" xmlns:wp14="http://schemas.microsoft.com/office/word/2010/wordprocessingDrawing" xmlns:wp="http://schemas.openxmlformats.org/drawingml/2006/wordprocessingDrawing" xmlns:w10="urn:schemas-microsoft-com:office:word" xmlns:w="http://schemas.openxmlformats.org/wordprocessingml/2006/main" xmlns:w14="http://schemas.microsoft.com/office/word/2010/wordml" xmlns:w15="http://schemas.microsoft.com/office/word/2012/wordml" xmlns:w16cid="http://schemas.microsoft.com/office/word/2016/wordml/cid" xmlns:w16se="http://schemas.microsoft.com/office/word/2015/wordml/symex" xmlns:wpg="http://schemas.microsoft.com/office/word/2010/wordprocessingGroup" xmlns:wpi="http://schemas.microsoft.com/office/word/2010/wordprocessingInk" xmlns:wne="http://schemas.microsoft.com/office/word/2006/wordml" xmlns:wps="http://schemas.microsoft.com/office/word/2010/wordprocessingShape" mc:Ignorable="w14 w15 w16se w16cid wp14">
-  <w15:commentEx w15:paraId="452BCAC7" w15:done="0"/>
+  <w15:commentEx w15:paraId="0661D5B2" w15:done="0"/>
+  <w15:commentEx w15:paraId="3D4D02C5" w15:done="0"/>
   <w15:commentEx w15:paraId="46C9D44C" w15:done="0"/>
+  <w15:commentEx w15:paraId="7AB1589D" w15:done="0"/>
   <w15:commentEx w15:paraId="265FB02D" w15:done="0"/>
   <w15:commentEx w15:paraId="40570327" w15:done="0"/>
-  <w15:commentEx w15:paraId="5A98BE19" w15:done="0"/>
-  <w15:commentEx w15:paraId="5532C54F" w15:done="0"/>
+  <w15:commentEx w15:paraId="1967E5FB" w15:done="0"/>
+  <w15:commentEx w15:paraId="22F859CE" w15:done="0"/>
 </w15:commentsEx>
 </file>
 
 <file path=word/commentsIds.xml><?xml version="1.0" encoding="utf-8"?>
 <w16cid:commentsIds xmlns:wpc="http://schemas.microsoft.com/office/word/2010/wordprocessingCanvas" xmlns:cx="http://schemas.microsoft.com/office/drawing/2014/chartex" xmlns:cx1="http://schemas.microsoft.com/office/drawing/2015/9/8/chartex" xmlns:cx2="http://schemas.microsoft.com/office/drawing/2015/10/21/chartex" xmlns:cx3="http://schemas.microsoft.com/office/drawing/2016/5/9/chartex" xmlns:cx4="http://schemas.microsoft.com/office/drawing/2016/5/10/chartex" xmlns:cx5="http://schemas.microsoft.com/office/drawing/2016/5/11/chartex" xmlns:cx6="http://schemas.microsoft.com/office/drawing/2016/5/12/chartex" xmlns:cx7="http://schemas.microsoft.com/office/drawing/2016/5/13/chartex" xmlns:cx8="http://schemas.microsoft.com/office/drawing/2016/5/14/chartex" xmlns:mc="http://schemas.openxmlformats.org/markup-compatibility/2006" xmlns:aink="http://schemas.microsoft.com/office/drawing/2016/ink" xmlns:am3d="http://schemas.microsoft.com/office/drawing/2017/model3d" xmlns:o="urn:schemas-microsoft-com:office:office" xmlns:r="http://schemas.openxmlformats.org/officeDocument/2006/relationships" xmlns:m="http://schemas.openxmlformats.org/officeDocument/2006/math" xmlns:v="urn:schemas-microsoft-com:vml" xmlns:wp14="http://schemas.microsoft.com/office/word/2010/wordprocessingDrawing" xmlns:wp="http://schemas.openxmlformats.org/drawingml/2006/wordprocessingDrawing" xmlns:w10="urn:schemas-microsoft-com:office:word" xmlns:w="http://schemas.openxmlformats.org/wordprocessingml/2006/main" xmlns:w14="http://schemas.microsoft.com/office/word/2010/wordml" xmlns:w15="http://schemas.microsoft.com/office/word/2012/wordml" xmlns:w16cid="http://schemas.microsoft.com/office/word/2016/wordml/cid" xmlns:w16se="http://schemas.microsoft.com/office/word/2015/wordml/symex" xmlns:wpg="http://schemas.microsoft.com/office/word/2010/wordprocessingGroup" xmlns:wpi="http://schemas.microsoft.com/office/word/2010/wordprocessingInk" xmlns:wne="http://schemas.microsoft.com/office/word/2006/wordml" xmlns:wps="http://schemas.microsoft.com/office/word/2010/wordprocessingShape" mc:Ignorable="w14 w15 w16se w16cid wp14">
-  <w16cid:commentId w16cid:paraId="452BCAC7" w16cid:durableId="20042AD4"/>
+  <w16cid:commentId w16cid:paraId="0661D5B2" w16cid:durableId="200BD11D"/>
+  <w16cid:commentId w16cid:paraId="3D4D02C5" w16cid:durableId="20066CF2"/>
   <w16cid:commentId w16cid:paraId="46C9D44C" w16cid:durableId="1FF2EFB1"/>
+  <w16cid:commentId w16cid:paraId="7AB1589D" w16cid:durableId="200BD249"/>
   <w16cid:commentId w16cid:paraId="265FB02D" w16cid:durableId="1FF2EFF0"/>
   <w16cid:commentId w16cid:paraId="40570327" w16cid:durableId="1FF99FE7"/>
-  <w16cid:commentId w16cid:paraId="5A98BE19" w16cid:durableId="20052E4B"/>
-  <w16cid:commentId w16cid:paraId="5532C54F" w16cid:durableId="20058236"/>
+  <w16cid:commentId w16cid:paraId="1967E5FB" w16cid:durableId="200BF785"/>
+  <w16cid:commentId w16cid:paraId="22F859CE" w16cid:durableId="200BF80C"/>
 </w16cid:commentsIds>
 </file>
 
 <file path=word/people.xml><?xml version="1.0" encoding="utf-8"?>
 <w15:people xmlns:wpc="http://schemas.microsoft.com/office/word/2010/wordprocessingCanvas" xmlns:cx="http://schemas.microsoft.com/office/drawing/2014/chartex" xmlns:cx1="http://schemas.microsoft.com/office/drawing/2015/9/8/chartex" xmlns:cx2="http://schemas.microsoft.com/office/drawing/2015/10/21/chartex" xmlns:cx3="http://schemas.microsoft.com/office/drawing/2016/5/9/chartex" xmlns:cx4="http://schemas.microsoft.com/office/drawing/2016/5/10/chartex" xmlns:cx5="http://schemas.microsoft.com/office/drawing/2016/5/11/chartex" xmlns:cx6="http://schemas.microsoft.com/office/drawing/2016/5/12/chartex" xmlns:cx7="http://schemas.microsoft.com/office/drawing/2016/5/13/chartex" xmlns:cx8="http://schemas.microsoft.com/office/drawing/2016/5/14/chartex" xmlns:mc="http://schemas.openxmlformats.org/markup-compatibility/2006" xmlns:aink="http://schemas.microsoft.com/office/drawing/2016/ink" xmlns:am3d="http://schemas.microsoft.com/office/drawing/2017/model3d" xmlns:o="urn:schemas-microsoft-com:office:office" xmlns:r="http://schemas.openxmlformats.org/officeDocument/2006/relationships" xmlns:m="http://schemas.openxmlformats.org/officeDocument/2006/math" xmlns:v="urn:schemas-microsoft-com:vml" xmlns:wp14="http://schemas.microsoft.com/office/word/2010/wordprocessingDrawing" xmlns:wp="http://schemas.openxmlformats.org/drawingml/2006/wordprocessingDrawing" xmlns:w10="urn:schemas-microsoft-com:office:word" xmlns:w="http://schemas.openxmlformats.org/wordprocessingml/2006/main" xmlns:w14="http://schemas.microsoft.com/office/word/2010/wordml" xmlns:w15="http://schemas.microsoft.com/office/word/2012/wordml" xmlns:w16cid="http://schemas.microsoft.com/office/word/2016/wordml/cid" xmlns:w16se="http://schemas.microsoft.com/office/word/2015/wordml/symex" xmlns:wpg="http://schemas.microsoft.com/office/word/2010/wordprocessingGroup" xmlns:wpi="http://schemas.microsoft.com/office/word/2010/wordprocessingInk" xmlns:wne="http://schemas.microsoft.com/office/word/2006/wordml" xmlns:wps="http://schemas.microsoft.com/office/word/2010/wordprocessingShape" mc:Ignorable="w14 w15 w16se w16cid wp14">
-  <w15:person w15:author="Fidino, Mason">
+  <w15:person w15:author="Mason Fidino">
     <w15:presenceInfo w15:providerId="AD" w15:userId="S-1-5-21-2082610018-370290252-1629300891-8887"/>
   </w15:person>
-  <w15:person w15:author="Mason Fidino">
+  <w15:person w15:author="Mason Fidino [2]">
     <w15:presenceInfo w15:providerId="None" w15:userId="Mason Fidino"/>
+  </w15:person>
+  <w15:person w15:author="Mason Fidino [3]">
+    <w15:presenceInfo w15:providerId="AD" w15:userId="S-1-5-21-2082610018-370290252-1629300891-8887"/>
+  </w15:person>
+  <w15:person w15:author="Mason Fidino [4]">
+    <w15:presenceInfo w15:providerId="AD" w15:userId="S-1-5-21-2082610018-370290252-1629300891-8887"/>
   </w15:person>
 </w15:people>
 </file>
@@ -5066,7 +6685,7 @@
     <w:link w:val="Heading1Char"/>
     <w:uiPriority w:val="9"/>
     <w:qFormat/>
-    <w:rsid w:val="0091115B"/>
+    <w:rsid w:val="00A74B9B"/>
     <w:pPr>
       <w:keepNext/>
       <w:keepLines/>
@@ -5075,7 +6694,7 @@
     </w:pPr>
     <w:rPr>
       <w:rFonts w:asciiTheme="majorHAnsi" w:eastAsiaTheme="majorEastAsia" w:hAnsiTheme="majorHAnsi" w:cstheme="majorBidi"/>
-      <w:color w:val="2F5496" w:themeColor="accent1" w:themeShade="BF"/>
+      <w:b/>
       <w:sz w:val="32"/>
       <w:szCs w:val="32"/>
     </w:rPr>
@@ -5088,7 +6707,7 @@
     <w:uiPriority w:val="9"/>
     <w:unhideWhenUsed/>
     <w:qFormat/>
-    <w:rsid w:val="009876C7"/>
+    <w:rsid w:val="00A74B9B"/>
     <w:pPr>
       <w:keepNext/>
       <w:keepLines/>
@@ -5097,7 +6716,8 @@
     </w:pPr>
     <w:rPr>
       <w:rFonts w:asciiTheme="majorHAnsi" w:eastAsiaTheme="majorEastAsia" w:hAnsiTheme="majorHAnsi" w:cstheme="majorBidi"/>
-      <w:color w:val="2F5496" w:themeColor="accent1" w:themeShade="BF"/>
+      <w:b/>
+      <w:color w:val="000000" w:themeColor="text1"/>
       <w:sz w:val="26"/>
       <w:szCs w:val="26"/>
     </w:rPr>
@@ -5110,7 +6730,7 @@
     <w:uiPriority w:val="9"/>
     <w:unhideWhenUsed/>
     <w:qFormat/>
-    <w:rsid w:val="0091115B"/>
+    <w:rsid w:val="00A74B9B"/>
     <w:pPr>
       <w:keepNext/>
       <w:keepLines/>
@@ -5119,7 +6739,7 @@
     </w:pPr>
     <w:rPr>
       <w:rFonts w:asciiTheme="majorHAnsi" w:eastAsiaTheme="majorEastAsia" w:hAnsiTheme="majorHAnsi" w:cstheme="majorBidi"/>
-      <w:color w:val="1F3763" w:themeColor="accent1" w:themeShade="7F"/>
+      <w:b/>
       <w:sz w:val="24"/>
       <w:szCs w:val="24"/>
     </w:rPr>
@@ -5264,10 +6884,11 @@
     <w:basedOn w:val="DefaultParagraphFont"/>
     <w:link w:val="Heading2"/>
     <w:uiPriority w:val="9"/>
-    <w:rsid w:val="009876C7"/>
+    <w:rsid w:val="00A74B9B"/>
     <w:rPr>
       <w:rFonts w:asciiTheme="majorHAnsi" w:eastAsiaTheme="majorEastAsia" w:hAnsiTheme="majorHAnsi" w:cstheme="majorBidi"/>
-      <w:color w:val="2F5496" w:themeColor="accent1" w:themeShade="BF"/>
+      <w:b/>
+      <w:color w:val="000000" w:themeColor="text1"/>
       <w:sz w:val="26"/>
       <w:szCs w:val="26"/>
     </w:rPr>
@@ -5277,10 +6898,10 @@
     <w:basedOn w:val="DefaultParagraphFont"/>
     <w:link w:val="Heading3"/>
     <w:uiPriority w:val="9"/>
-    <w:rsid w:val="0091115B"/>
+    <w:rsid w:val="00A74B9B"/>
     <w:rPr>
       <w:rFonts w:asciiTheme="majorHAnsi" w:eastAsiaTheme="majorEastAsia" w:hAnsiTheme="majorHAnsi" w:cstheme="majorBidi"/>
-      <w:color w:val="1F3763" w:themeColor="accent1" w:themeShade="7F"/>
+      <w:b/>
       <w:sz w:val="24"/>
       <w:szCs w:val="24"/>
     </w:rPr>
@@ -5290,10 +6911,10 @@
     <w:basedOn w:val="DefaultParagraphFont"/>
     <w:link w:val="Heading1"/>
     <w:uiPriority w:val="9"/>
-    <w:rsid w:val="0091115B"/>
+    <w:rsid w:val="00A74B9B"/>
     <w:rPr>
       <w:rFonts w:asciiTheme="majorHAnsi" w:eastAsiaTheme="majorEastAsia" w:hAnsiTheme="majorHAnsi" w:cstheme="majorBidi"/>
-      <w:color w:val="2F5496" w:themeColor="accent1" w:themeShade="BF"/>
+      <w:b/>
       <w:sz w:val="32"/>
       <w:szCs w:val="32"/>
     </w:rPr>
@@ -5316,6 +6937,25 @@
         <w:insideV w:val="single" w:sz="4" w:space="0" w:color="auto"/>
       </w:tblBorders>
     </w:tblPr>
+  </w:style>
+  <w:style w:type="paragraph" w:styleId="Caption">
+    <w:name w:val="caption"/>
+    <w:basedOn w:val="Normal"/>
+    <w:next w:val="Normal"/>
+    <w:uiPriority w:val="35"/>
+    <w:unhideWhenUsed/>
+    <w:qFormat/>
+    <w:rsid w:val="008C0569"/>
+    <w:pPr>
+      <w:spacing w:after="200" w:line="240" w:lineRule="auto"/>
+    </w:pPr>
+    <w:rPr>
+      <w:i/>
+      <w:iCs/>
+      <w:color w:val="44546A" w:themeColor="text2"/>
+      <w:sz w:val="18"/>
+      <w:szCs w:val="18"/>
+    </w:rPr>
   </w:style>
 </w:styles>
 </file>
@@ -5620,7 +7260,7 @@
 </file>
 
 <file path=customXml/itemProps1.xml><?xml version="1.0" encoding="utf-8"?>
-<ds:datastoreItem xmlns:ds="http://schemas.openxmlformats.org/officeDocument/2006/customXml" ds:itemID="{88EBCDD5-8595-480C-87E6-523151B186E3}">
+<ds:datastoreItem xmlns:ds="http://schemas.openxmlformats.org/officeDocument/2006/customXml" ds:itemID="{D7A358F9-A5DD-4503-AA9A-E6144EC7110B}">
   <ds:schemaRefs>
     <ds:schemaRef ds:uri="http://schemas.openxmlformats.org/officeDocument/2006/bibliography"/>
   </ds:schemaRefs>

</xml_diff>